<commit_message>
FIX: Added more methods to create model
</commit_message>
<xml_diff>
--- a/final_capstone/FinanceCapstoneReport.docx
+++ b/final_capstone/FinanceCapstoneReport.docx
@@ -16,7 +16,16 @@
         <w:pStyle w:val="Heading2"/>
       </w:pPr>
       <w:r>
-        <w:t>Introduction</w:t>
+        <w:t>Definition</w:t>
+      </w:r>
+    </w:p>
+    <w:p/>
+    <w:p>
+      <w:pPr>
+        <w:pStyle w:val="Heading3"/>
+      </w:pPr>
+      <w:r>
+        <w:t>Project Overview</w:t>
       </w:r>
     </w:p>
     <w:p/>
@@ -28,10 +37,49 @@
     <w:p/>
     <w:p>
       <w:pPr>
+        <w:pStyle w:val="Heading3"/>
+      </w:pPr>
+      <w:r>
+        <w:t>Problem Statement</w:t>
+      </w:r>
+    </w:p>
+    <w:p/>
+    <w:p>
+      <w:r>
+        <w:t>The goal is to find a model to predicts loans that are likely to default and identify attributes that contribute to bad loans, so that it can be used to deny future loan applications.</w:t>
+      </w:r>
+    </w:p>
+    <w:p/>
+    <w:p>
+      <w:pPr>
+        <w:pStyle w:val="Heading3"/>
+      </w:pPr>
+      <w:r>
+        <w:t>Metrics</w:t>
+      </w:r>
+    </w:p>
+    <w:p/>
+    <w:p>
+      <w:r>
+        <w:t>I will be using accuracy score to measure model performance.</w:t>
+      </w:r>
+    </w:p>
+    <w:p/>
+    <w:p>
+      <w:pPr>
         <w:pStyle w:val="Heading2"/>
       </w:pPr>
       <w:r>
-        <w:t>The Data</w:t>
+        <w:t>Analysis</w:t>
+      </w:r>
+    </w:p>
+    <w:p/>
+    <w:p>
+      <w:pPr>
+        <w:pStyle w:val="Heading3"/>
+      </w:pPr>
+      <w:r>
+        <w:t>Data Exploration</w:t>
       </w:r>
     </w:p>
     <w:p/>
@@ -51,19 +99,28 @@
     <w:p/>
     <w:p>
       <w:r>
-        <w:t xml:space="preserve">The file LoansImputed.csv </w:t>
-      </w:r>
-      <w:r>
-        <w:t xml:space="preserve">in project folder </w:t>
-      </w:r>
-      <w:r>
-        <w:t>contains complete loan data for all loans issued through the time period stated.</w:t>
-      </w:r>
-    </w:p>
-    <w:p/>
-    <w:p>
-      <w:pPr>
-        <w:pStyle w:val="Heading2"/>
+        <w:t>The file LoansImputed.csv in project folder contains complete loan data for all loans issued through the time period stated.</w:t>
+      </w:r>
+    </w:p>
+    <w:p/>
+    <w:p>
+      <w:pPr>
+        <w:pStyle w:val="Heading4"/>
+      </w:pPr>
+    </w:p>
+    <w:p>
+      <w:pPr>
+        <w:pStyle w:val="Heading4"/>
+      </w:pPr>
+    </w:p>
+    <w:p>
+      <w:pPr>
+        <w:pStyle w:val="Heading4"/>
+      </w:pPr>
+    </w:p>
+    <w:p>
+      <w:pPr>
+        <w:pStyle w:val="Heading4"/>
       </w:pPr>
       <w:r>
         <w:t>Variables in Data Set</w:t>
@@ -72,7 +129,7 @@
     <w:p/>
     <w:p>
       <w:pPr>
-        <w:pStyle w:val="Heading3"/>
+        <w:pStyle w:val="Heading5"/>
       </w:pPr>
       <w:r>
         <w:t>Dependent Variable</w:t>
@@ -109,7 +166,12 @@
     </w:p>
     <w:p>
       <w:pPr>
-        <w:pStyle w:val="Heading3"/>
+        <w:pStyle w:val="Heading5"/>
+      </w:pPr>
+    </w:p>
+    <w:p>
+      <w:pPr>
+        <w:pStyle w:val="Heading5"/>
       </w:pPr>
       <w:r>
         <w:t>Independent Variables</w:t>
@@ -293,11 +355,9 @@
       <w:r>
         <w:t xml:space="preserve">: The borrower's </w:t>
       </w:r>
-      <w:proofErr w:type="spellStart"/>
-      <w:r>
-        <w:t>rovolving</w:t>
-      </w:r>
-      <w:proofErr w:type="spellEnd"/>
+      <w:r>
+        <w:t>revolving</w:t>
+      </w:r>
       <w:r>
         <w:t xml:space="preserve"> balance (Principal loan amount still remaining)</w:t>
       </w:r>
@@ -359,24 +419,445 @@
         </w:numPr>
       </w:pPr>
       <w:r>
+        <w:t xml:space="preserve">delinq.2yrs: Number of times borrower was </w:t>
+      </w:r>
+      <w:r>
+        <w:t>delinquent</w:t>
+      </w:r>
+      <w:r>
+        <w:t xml:space="preserve"> in last 2 years</w:t>
+      </w:r>
+    </w:p>
+    <w:p>
+      <w:pPr>
+        <w:pStyle w:val="ListParagraph"/>
+        <w:numPr>
+          <w:ilvl w:val="0"/>
+          <w:numId w:val="1"/>
+        </w:numPr>
+      </w:pPr>
+      <w:proofErr w:type="spellStart"/>
+      <w:r>
+        <w:t>pub.rec</w:t>
+      </w:r>
+      <w:proofErr w:type="spellEnd"/>
+      <w:r>
+        <w:t xml:space="preserve">: Number of derogatory </w:t>
+      </w:r>
+      <w:r>
+        <w:t>public</w:t>
+      </w:r>
+      <w:r>
+        <w:t xml:space="preserve"> record borrower has (Bankruptcy, tax liens and judgements etc.)</w:t>
+      </w:r>
+    </w:p>
+    <w:p>
+      <w:r>
+        <w:t>The following observations can be made from looking at statistical summary of the data</w:t>
+      </w:r>
+    </w:p>
+    <w:p>
+      <w:pPr>
+        <w:pStyle w:val="ListParagraph"/>
+        <w:numPr>
+          <w:ilvl w:val="0"/>
+          <w:numId w:val="2"/>
+        </w:numPr>
+      </w:pPr>
+      <w:r>
+        <w:t>100% of the accounts that are not default, had met credit underwriting criteria and out of the accounts that are defaulted 66% had met credit underwriting criteria. This means not meeting credit underwriting criteria should be used as primary reason to deny loan application.</w:t>
+      </w:r>
+    </w:p>
+    <w:p>
+      <w:pPr>
+        <w:pStyle w:val="ListParagraph"/>
+        <w:numPr>
+          <w:ilvl w:val="0"/>
+          <w:numId w:val="2"/>
+        </w:numPr>
+      </w:pPr>
+      <w:r>
+        <w:t>Mean interest rate of loans that defaulted is 13% and for loans that are current is 11%. That means loans that default tend to have higher interest rates.</w:t>
+      </w:r>
+    </w:p>
+    <w:p>
+      <w:pPr>
+        <w:pStyle w:val="ListParagraph"/>
+        <w:numPr>
+          <w:ilvl w:val="0"/>
+          <w:numId w:val="2"/>
+        </w:numPr>
+      </w:pPr>
+      <w:r>
+        <w:t>Mean installment of loans that defaulted is 342 and for current loans it is 293. This means loans that default tend to have higher installment payments.</w:t>
+      </w:r>
+    </w:p>
+    <w:p>
+      <w:pPr>
+        <w:pStyle w:val="ListParagraph"/>
+        <w:numPr>
+          <w:ilvl w:val="0"/>
+          <w:numId w:val="2"/>
+        </w:numPr>
+      </w:pPr>
+      <w:r>
+        <w:t>Mean debt to income ratio of defaulted loans is 13.2 and for current loans it is 11.9. This means loans that default tend to have higher debt to income ratio</w:t>
+      </w:r>
+    </w:p>
+    <w:p>
+      <w:pPr>
+        <w:pStyle w:val="ListParagraph"/>
+        <w:numPr>
+          <w:ilvl w:val="0"/>
+          <w:numId w:val="2"/>
+        </w:numPr>
+      </w:pPr>
+      <w:r>
+        <w:t>Mean revolving balance of default loans is 21066.3 and for current loans it is 13576. This means loans that default tend to have higher revolving balance.</w:t>
+      </w:r>
+    </w:p>
+    <w:p>
+      <w:pPr>
+        <w:pStyle w:val="ListParagraph"/>
+        <w:numPr>
+          <w:ilvl w:val="0"/>
+          <w:numId w:val="2"/>
+        </w:numPr>
+      </w:pPr>
+      <w:r>
+        <w:t xml:space="preserve">Mean credit utilization of default loans is 52.25 and for current loans it is </w:t>
+      </w:r>
+      <w:r>
+        <w:t>43.8. This means loans that default tend to have higher credit utilization</w:t>
+      </w:r>
+    </w:p>
+    <w:p>
+      <w:pPr>
+        <w:pStyle w:val="ListParagraph"/>
+        <w:numPr>
+          <w:ilvl w:val="0"/>
+          <w:numId w:val="2"/>
+        </w:numPr>
+      </w:pPr>
+      <w:r>
         <w:lastRenderedPageBreak/>
-        <w:t xml:space="preserve">delinq.2yrs: Number of times borrower was </w:t>
-      </w:r>
-      <w:proofErr w:type="spellStart"/>
-      <w:r>
-        <w:t>deliquent</w:t>
-      </w:r>
-      <w:proofErr w:type="spellEnd"/>
-      <w:r>
-        <w:t xml:space="preserve"> in last 2 years</w:t>
-      </w:r>
-    </w:p>
-    <w:p>
-      <w:pPr>
-        <w:pStyle w:val="ListParagraph"/>
-        <w:numPr>
-          <w:ilvl w:val="0"/>
-          <w:numId w:val="1"/>
+        <w:t>Mean credit inquiry of default loans is 2.33 and for current loans it is 0.998. This means loans that default tend to have higher credit inquiry</w:t>
+      </w:r>
+    </w:p>
+    <w:p>
+      <w:pPr>
+        <w:pStyle w:val="ListParagraph"/>
+        <w:numPr>
+          <w:ilvl w:val="0"/>
+          <w:numId w:val="2"/>
+        </w:numPr>
+      </w:pPr>
+      <w:r>
+        <w:t>Income level, fico score, purpose, days with credit, public record and delinquent in past 2 years don’t seem to have a significant correlation with loans being default.</w:t>
+      </w:r>
+    </w:p>
+    <w:p/>
+    <w:p>
+      <w:pPr>
+        <w:pStyle w:val="Heading3"/>
+      </w:pPr>
+      <w:r>
+        <w:t>Exploratory Visualization</w:t>
+      </w:r>
+    </w:p>
+    <w:p/>
+    <w:p>
+      <w:r>
+        <w:t xml:space="preserve">Using </w:t>
+      </w:r>
+      <w:proofErr w:type="spellStart"/>
+      <w:r>
+        <w:t>ExtraTreesClassifier</w:t>
+      </w:r>
+      <w:proofErr w:type="spellEnd"/>
+      <w:r>
+        <w:t xml:space="preserve"> in </w:t>
+      </w:r>
+      <w:proofErr w:type="spellStart"/>
+      <w:r>
+        <w:t>sklearn</w:t>
+      </w:r>
+      <w:proofErr w:type="spellEnd"/>
+      <w:r>
+        <w:t>, the features are ranked by importance as shown in figure below</w:t>
+      </w:r>
+    </w:p>
+    <w:p/>
+    <w:p>
+      <w:r>
+        <w:rPr>
+          <w:noProof/>
+        </w:rPr>
+        <w:drawing>
+          <wp:inline distT="0" distB="0" distL="0" distR="0">
+            <wp:extent cx="5943600" cy="3526790"/>
+            <wp:effectExtent l="0" t="0" r="0" b="0"/>
+            <wp:docPr id="1" name="Picture 1"/>
+            <wp:cNvGraphicFramePr>
+              <a:graphicFrameLocks xmlns:a="http://schemas.openxmlformats.org/drawingml/2006/main" noChangeAspect="1"/>
+            </wp:cNvGraphicFramePr>
+            <a:graphic xmlns:a="http://schemas.openxmlformats.org/drawingml/2006/main">
+              <a:graphicData uri="http://schemas.openxmlformats.org/drawingml/2006/picture">
+                <pic:pic xmlns:pic="http://schemas.openxmlformats.org/drawingml/2006/picture">
+                  <pic:nvPicPr>
+                    <pic:cNvPr id="1" name="featureimportance.png"/>
+                    <pic:cNvPicPr/>
+                  </pic:nvPicPr>
+                  <pic:blipFill>
+                    <a:blip r:embed="rId5" cstate="print">
+                      <a:extLst>
+                        <a:ext uri="{28A0092B-C50C-407E-A947-70E740481C1C}">
+                          <a14:useLocalDpi xmlns:a14="http://schemas.microsoft.com/office/drawing/2010/main" val="0"/>
+                        </a:ext>
+                      </a:extLst>
+                    </a:blip>
+                    <a:stretch>
+                      <a:fillRect/>
+                    </a:stretch>
+                  </pic:blipFill>
+                  <pic:spPr>
+                    <a:xfrm>
+                      <a:off x="0" y="0"/>
+                      <a:ext cx="5943600" cy="3526790"/>
+                    </a:xfrm>
+                    <a:prstGeom prst="rect">
+                      <a:avLst/>
+                    </a:prstGeom>
+                  </pic:spPr>
+                </pic:pic>
+              </a:graphicData>
+            </a:graphic>
+          </wp:inline>
+        </w:drawing>
+      </w:r>
+    </w:p>
+    <w:p>
+      <w:r>
+        <w:t>It seems the most important features in the order of importance are:</w:t>
+      </w:r>
+    </w:p>
+    <w:p>
+      <w:pPr>
+        <w:pStyle w:val="ListParagraph"/>
+        <w:numPr>
+          <w:ilvl w:val="0"/>
+          <w:numId w:val="3"/>
+        </w:numPr>
+      </w:pPr>
+      <w:proofErr w:type="spellStart"/>
+      <w:proofErr w:type="gramStart"/>
+      <w:r>
+        <w:t>c</w:t>
+      </w:r>
+      <w:r>
+        <w:t>redit.policy</w:t>
+      </w:r>
+      <w:proofErr w:type="spellEnd"/>
+      <w:proofErr w:type="gramEnd"/>
+    </w:p>
+    <w:p>
+      <w:pPr>
+        <w:pStyle w:val="ListParagraph"/>
+        <w:numPr>
+          <w:ilvl w:val="0"/>
+          <w:numId w:val="3"/>
+        </w:numPr>
+      </w:pPr>
+      <w:proofErr w:type="spellStart"/>
+      <w:proofErr w:type="gramStart"/>
+      <w:r>
+        <w:t>i</w:t>
+      </w:r>
+      <w:r>
+        <w:t>nt.rate</w:t>
+      </w:r>
+      <w:proofErr w:type="spellEnd"/>
+      <w:proofErr w:type="gramEnd"/>
+    </w:p>
+    <w:p>
+      <w:pPr>
+        <w:pStyle w:val="ListParagraph"/>
+        <w:numPr>
+          <w:ilvl w:val="0"/>
+          <w:numId w:val="3"/>
+        </w:numPr>
+      </w:pPr>
+      <w:r>
+        <w:t>i</w:t>
+      </w:r>
+      <w:r>
+        <w:t>nstallment</w:t>
+      </w:r>
+    </w:p>
+    <w:p>
+      <w:pPr>
+        <w:pStyle w:val="ListParagraph"/>
+        <w:numPr>
+          <w:ilvl w:val="0"/>
+          <w:numId w:val="3"/>
+        </w:numPr>
+      </w:pPr>
+      <w:r>
+        <w:t>f</w:t>
+      </w:r>
+      <w:r>
+        <w:t>ico</w:t>
+      </w:r>
+    </w:p>
+    <w:p>
+      <w:pPr>
+        <w:pStyle w:val="ListParagraph"/>
+        <w:numPr>
+          <w:ilvl w:val="0"/>
+          <w:numId w:val="3"/>
+        </w:numPr>
+      </w:pPr>
+      <w:proofErr w:type="spellStart"/>
+      <w:proofErr w:type="gramStart"/>
+      <w:r>
+        <w:t>r</w:t>
+      </w:r>
+      <w:r>
+        <w:t>evol.util</w:t>
+      </w:r>
+      <w:proofErr w:type="spellEnd"/>
+      <w:proofErr w:type="gramEnd"/>
+    </w:p>
+    <w:p>
+      <w:pPr>
+        <w:pStyle w:val="ListParagraph"/>
+        <w:numPr>
+          <w:ilvl w:val="0"/>
+          <w:numId w:val="3"/>
+        </w:numPr>
+      </w:pPr>
+      <w:proofErr w:type="spellStart"/>
+      <w:r>
+        <w:t>r</w:t>
+      </w:r>
+      <w:r>
+        <w:t>evol.bal</w:t>
+      </w:r>
+      <w:proofErr w:type="spellEnd"/>
+    </w:p>
+    <w:p>
+      <w:pPr>
+        <w:pStyle w:val="ListParagraph"/>
+        <w:numPr>
+          <w:ilvl w:val="0"/>
+          <w:numId w:val="3"/>
+        </w:numPr>
+      </w:pPr>
+      <w:proofErr w:type="spellStart"/>
+      <w:r>
+        <w:t>d</w:t>
+      </w:r>
+      <w:r>
+        <w:t>ti</w:t>
+      </w:r>
+      <w:proofErr w:type="spellEnd"/>
+    </w:p>
+    <w:p>
+      <w:pPr>
+        <w:pStyle w:val="ListParagraph"/>
+        <w:numPr>
+          <w:ilvl w:val="0"/>
+          <w:numId w:val="3"/>
+        </w:numPr>
+      </w:pPr>
+      <w:proofErr w:type="spellStart"/>
+      <w:proofErr w:type="gramStart"/>
+      <w:r>
+        <w:t>d</w:t>
+      </w:r>
+      <w:r>
+        <w:t>ays.with.cr.line</w:t>
+      </w:r>
+      <w:proofErr w:type="spellEnd"/>
+      <w:proofErr w:type="gramEnd"/>
+    </w:p>
+    <w:p>
+      <w:pPr>
+        <w:pStyle w:val="ListParagraph"/>
+        <w:numPr>
+          <w:ilvl w:val="0"/>
+          <w:numId w:val="3"/>
+        </w:numPr>
+      </w:pPr>
+      <w:r>
+        <w:t>l</w:t>
+      </w:r>
+      <w:r>
+        <w:t>og.annual.inc</w:t>
+      </w:r>
+    </w:p>
+    <w:p>
+      <w:pPr>
+        <w:pStyle w:val="ListParagraph"/>
+        <w:numPr>
+          <w:ilvl w:val="0"/>
+          <w:numId w:val="3"/>
+        </w:numPr>
+      </w:pPr>
+      <w:proofErr w:type="spellStart"/>
+      <w:r>
+        <w:t>annualincome</w:t>
+      </w:r>
+      <w:proofErr w:type="spellEnd"/>
+    </w:p>
+    <w:p>
+      <w:pPr>
+        <w:pStyle w:val="ListParagraph"/>
+        <w:numPr>
+          <w:ilvl w:val="0"/>
+          <w:numId w:val="3"/>
+        </w:numPr>
+      </w:pPr>
+      <w:proofErr w:type="gramStart"/>
+      <w:r>
+        <w:t>inq.last</w:t>
+      </w:r>
+      <w:proofErr w:type="gramEnd"/>
+      <w:r>
+        <w:t>.6mths</w:t>
+      </w:r>
+    </w:p>
+    <w:p>
+      <w:pPr>
+        <w:pStyle w:val="ListParagraph"/>
+        <w:numPr>
+          <w:ilvl w:val="0"/>
+          <w:numId w:val="3"/>
+        </w:numPr>
+      </w:pPr>
+      <w:r>
+        <w:lastRenderedPageBreak/>
+        <w:t>purpose</w:t>
+      </w:r>
+    </w:p>
+    <w:p>
+      <w:pPr>
+        <w:pStyle w:val="ListParagraph"/>
+        <w:numPr>
+          <w:ilvl w:val="0"/>
+          <w:numId w:val="3"/>
+        </w:numPr>
+      </w:pPr>
+      <w:r>
+        <w:t>delinq.2yrs</w:t>
+      </w:r>
+    </w:p>
+    <w:p>
+      <w:pPr>
+        <w:pStyle w:val="ListParagraph"/>
+        <w:numPr>
+          <w:ilvl w:val="0"/>
+          <w:numId w:val="3"/>
         </w:numPr>
       </w:pPr>
       <w:proofErr w:type="spellStart"/>
@@ -384,130 +865,491 @@
         <w:t>pub.rec</w:t>
       </w:r>
       <w:proofErr w:type="spellEnd"/>
-      <w:r>
-        <w:t xml:space="preserve">: Number of derogatory </w:t>
-      </w:r>
-      <w:proofErr w:type="spellStart"/>
-      <w:r>
-        <w:t>pulic</w:t>
-      </w:r>
-      <w:proofErr w:type="spellEnd"/>
-      <w:r>
-        <w:t xml:space="preserve"> record borrower has (Bankruptcy, tax liens and judgements etc.)</w:t>
-      </w:r>
-    </w:p>
+    </w:p>
+    <w:p>
+      <w:r>
+        <w:t>This is in line with what we found from data exploration.</w:t>
+      </w:r>
+    </w:p>
+    <w:p/>
+    <w:p>
+      <w:pPr>
+        <w:pStyle w:val="Heading3"/>
+      </w:pPr>
+      <w:r>
+        <w:t>Algorithms and Techniques</w:t>
+      </w:r>
+    </w:p>
+    <w:p/>
+    <w:p>
+      <w:r>
+        <w:t xml:space="preserve">This is a classification problem as we are trying to predict whether a loan will default or not. The dependent variable </w:t>
+      </w:r>
+      <w:proofErr w:type="spellStart"/>
+      <w:proofErr w:type="gramStart"/>
+      <w:r>
+        <w:t>not.fully</w:t>
+      </w:r>
+      <w:proofErr w:type="gramEnd"/>
+      <w:r>
+        <w:t>.paid</w:t>
+      </w:r>
+      <w:proofErr w:type="spellEnd"/>
+      <w:r>
+        <w:t xml:space="preserve"> is binary variable that can only be 0 or 1. </w:t>
+      </w:r>
+      <w:r>
+        <w:t xml:space="preserve">I will be using </w:t>
+      </w:r>
+      <w:r>
+        <w:t xml:space="preserve">Logistic Regression, Support Vector Machine and </w:t>
+      </w:r>
+      <w:r>
+        <w:t>Extra</w:t>
+      </w:r>
+      <w:r>
+        <w:t xml:space="preserve"> </w:t>
+      </w:r>
+      <w:r>
+        <w:t>Trees</w:t>
+      </w:r>
+      <w:r>
+        <w:t xml:space="preserve"> </w:t>
+      </w:r>
+      <w:r>
+        <w:t xml:space="preserve">Classifier </w:t>
+      </w:r>
+      <w:r>
+        <w:t xml:space="preserve">to </w:t>
+      </w:r>
+      <w:r>
+        <w:t>build</w:t>
+      </w:r>
+      <w:r>
+        <w:t xml:space="preserve"> the model and make prediction and pick the best model based on accuracy score.</w:t>
+      </w:r>
+    </w:p>
+    <w:p/>
+    <w:p>
+      <w:pPr>
+        <w:pStyle w:val="Heading3"/>
+      </w:pPr>
+      <w:r>
+        <w:t>Benchmark</w:t>
+      </w:r>
+    </w:p>
+    <w:p/>
+    <w:p>
+      <w:r>
+        <w:t xml:space="preserve">I will consider 70% accuracy as acceptable criteria to predict if a loan will default. </w:t>
+      </w:r>
+    </w:p>
+    <w:p/>
     <w:p>
       <w:pPr>
         <w:pStyle w:val="Heading2"/>
       </w:pPr>
-    </w:p>
+      <w:r>
+        <w:t>Methodology</w:t>
+      </w:r>
+    </w:p>
+    <w:p/>
+    <w:p>
+      <w:pPr>
+        <w:pStyle w:val="Heading3"/>
+      </w:pPr>
+      <w:r>
+        <w:t>Data Preprocessing</w:t>
+      </w:r>
+    </w:p>
+    <w:p/>
+    <w:p>
+      <w:r>
+        <w:t>Looking at the data it seems purpose is a se</w:t>
+      </w:r>
+      <w:r>
+        <w:t>t of categorical string values consisting of '</w:t>
+      </w:r>
+      <w:proofErr w:type="spellStart"/>
+      <w:r>
+        <w:t>debt_consolidation</w:t>
+      </w:r>
+      <w:proofErr w:type="spellEnd"/>
+      <w:proofErr w:type="gramStart"/>
+      <w:r>
+        <w:t>',  '</w:t>
+      </w:r>
+      <w:proofErr w:type="spellStart"/>
+      <w:proofErr w:type="gramEnd"/>
+      <w:r>
+        <w:t>all_other</w:t>
+      </w:r>
+      <w:proofErr w:type="spellEnd"/>
+      <w:r>
+        <w:t>' , '</w:t>
+      </w:r>
+      <w:proofErr w:type="spellStart"/>
+      <w:r>
+        <w:t>credit_card</w:t>
+      </w:r>
+      <w:proofErr w:type="spellEnd"/>
+      <w:r>
+        <w:t>',  '</w:t>
+      </w:r>
+      <w:proofErr w:type="spellStart"/>
+      <w:r>
+        <w:t>small_business</w:t>
+      </w:r>
+      <w:proofErr w:type="spellEnd"/>
+      <w:r>
+        <w:t>',  '</w:t>
+      </w:r>
+      <w:proofErr w:type="spellStart"/>
+      <w:r>
+        <w:t>home_improvement</w:t>
+      </w:r>
+      <w:proofErr w:type="spellEnd"/>
+      <w:r>
+        <w:t>' , 'educational',  '</w:t>
+      </w:r>
+      <w:proofErr w:type="spellStart"/>
+      <w:r>
+        <w:t>major_purchase</w:t>
+      </w:r>
+      <w:proofErr w:type="spellEnd"/>
+      <w:r>
+        <w:t>'. This is converted to numerical factor values from 0 to 6.</w:t>
+      </w:r>
+    </w:p>
+    <w:p/>
+    <w:p>
+      <w:pPr>
+        <w:pStyle w:val="Heading3"/>
+      </w:pPr>
+      <w:r>
+        <w:t>Implementation</w:t>
+      </w:r>
+    </w:p>
+    <w:p/>
+    <w:p>
+      <w:r>
+        <w:t xml:space="preserve">First the dependent variable is separated from independent variable to create labels and features as separate data frames. </w:t>
+      </w:r>
+      <w:r>
+        <w:t xml:space="preserve">The data set is split into training and testing set. </w:t>
+      </w:r>
+      <w:r>
+        <w:t>Logistic Regression, Support Vector Machine and Extra Trees Classifier algorithms are tried to see which one gives the best result. The table below shows the results</w:t>
+      </w:r>
+    </w:p>
+    <w:tbl>
+      <w:tblPr>
+        <w:tblStyle w:val="TableGrid"/>
+        <w:tblW w:w="0" w:type="auto"/>
+        <w:tblLook w:val="04A0" w:firstRow="1" w:lastRow="0" w:firstColumn="1" w:lastColumn="0" w:noHBand="0" w:noVBand="1"/>
+      </w:tblPr>
+      <w:tblGrid>
+        <w:gridCol w:w="2337"/>
+        <w:gridCol w:w="2337"/>
+        <w:gridCol w:w="2338"/>
+        <w:gridCol w:w="2338"/>
+      </w:tblGrid>
+      <w:tr>
+        <w:tc>
+          <w:tcPr>
+            <w:tcW w:w="2337" w:type="dxa"/>
+          </w:tcPr>
+          <w:p>
+            <w:r>
+              <w:t>Method</w:t>
+            </w:r>
+          </w:p>
+        </w:tc>
+        <w:tc>
+          <w:tcPr>
+            <w:tcW w:w="2337" w:type="dxa"/>
+          </w:tcPr>
+          <w:p>
+            <w:r>
+              <w:t>Training accuracy</w:t>
+            </w:r>
+          </w:p>
+        </w:tc>
+        <w:tc>
+          <w:tcPr>
+            <w:tcW w:w="2338" w:type="dxa"/>
+          </w:tcPr>
+          <w:p>
+            <w:r>
+              <w:t>Test accuracy</w:t>
+            </w:r>
+          </w:p>
+        </w:tc>
+        <w:tc>
+          <w:tcPr>
+            <w:tcW w:w="2338" w:type="dxa"/>
+          </w:tcPr>
+          <w:p>
+            <w:r>
+              <w:t xml:space="preserve">Roc </w:t>
+            </w:r>
+            <w:proofErr w:type="spellStart"/>
+            <w:r>
+              <w:t>auc</w:t>
+            </w:r>
+            <w:proofErr w:type="spellEnd"/>
+          </w:p>
+        </w:tc>
+      </w:tr>
+      <w:tr>
+        <w:tc>
+          <w:tcPr>
+            <w:tcW w:w="2337" w:type="dxa"/>
+          </w:tcPr>
+          <w:p>
+            <w:proofErr w:type="spellStart"/>
+            <w:r>
+              <w:t>LogisticRegression</w:t>
+            </w:r>
+            <w:proofErr w:type="spellEnd"/>
+          </w:p>
+        </w:tc>
+        <w:tc>
+          <w:tcPr>
+            <w:tcW w:w="2337" w:type="dxa"/>
+          </w:tcPr>
+          <w:p>
+            <w:r>
+              <w:t>0.7542</w:t>
+            </w:r>
+          </w:p>
+        </w:tc>
+        <w:tc>
+          <w:tcPr>
+            <w:tcW w:w="2338" w:type="dxa"/>
+          </w:tcPr>
+          <w:p>
+            <w:r>
+              <w:t>0.746</w:t>
+            </w:r>
+          </w:p>
+        </w:tc>
+        <w:tc>
+          <w:tcPr>
+            <w:tcW w:w="2338" w:type="dxa"/>
+          </w:tcPr>
+          <w:p>
+            <w:r>
+              <w:t>0.7238</w:t>
+            </w:r>
+          </w:p>
+        </w:tc>
+      </w:tr>
+      <w:tr>
+        <w:tc>
+          <w:tcPr>
+            <w:tcW w:w="2337" w:type="dxa"/>
+          </w:tcPr>
+          <w:p>
+            <w:r>
+              <w:t>SVM</w:t>
+            </w:r>
+          </w:p>
+        </w:tc>
+        <w:tc>
+          <w:tcPr>
+            <w:tcW w:w="2337" w:type="dxa"/>
+          </w:tcPr>
+          <w:p>
+            <w:r>
+              <w:t>1</w:t>
+            </w:r>
+          </w:p>
+        </w:tc>
+        <w:tc>
+          <w:tcPr>
+            <w:tcW w:w="2338" w:type="dxa"/>
+          </w:tcPr>
+          <w:p>
+            <w:r>
+              <w:t>0.68</w:t>
+            </w:r>
+          </w:p>
+        </w:tc>
+        <w:tc>
+          <w:tcPr>
+            <w:tcW w:w="2338" w:type="dxa"/>
+          </w:tcPr>
+          <w:p>
+            <w:r>
+              <w:t>0.5</w:t>
+            </w:r>
+          </w:p>
+        </w:tc>
+      </w:tr>
+      <w:tr>
+        <w:tc>
+          <w:tcPr>
+            <w:tcW w:w="2337" w:type="dxa"/>
+          </w:tcPr>
+          <w:p>
+            <w:proofErr w:type="spellStart"/>
+            <w:r>
+              <w:t>ExtraTreesClassifier</w:t>
+            </w:r>
+            <w:proofErr w:type="spellEnd"/>
+          </w:p>
+        </w:tc>
+        <w:tc>
+          <w:tcPr>
+            <w:tcW w:w="2337" w:type="dxa"/>
+          </w:tcPr>
+          <w:p>
+            <w:r>
+              <w:t>1</w:t>
+            </w:r>
+          </w:p>
+        </w:tc>
+        <w:tc>
+          <w:tcPr>
+            <w:tcW w:w="2338" w:type="dxa"/>
+          </w:tcPr>
+          <w:p>
+            <w:r>
+              <w:t>0.78</w:t>
+            </w:r>
+          </w:p>
+        </w:tc>
+        <w:tc>
+          <w:tcPr>
+            <w:tcW w:w="2338" w:type="dxa"/>
+          </w:tcPr>
+          <w:p>
+            <w:r>
+              <w:t>0.737</w:t>
+            </w:r>
+          </w:p>
+        </w:tc>
+      </w:tr>
+    </w:tbl>
+    <w:p/>
+    <w:p>
+      <w:pPr>
+        <w:pStyle w:val="Heading3"/>
+      </w:pPr>
+      <w:r>
+        <w:lastRenderedPageBreak/>
+        <w:t>Refinement</w:t>
+      </w:r>
+    </w:p>
+    <w:p/>
+    <w:p>
+      <w:proofErr w:type="spellStart"/>
+      <w:r>
+        <w:t>ExtraTreesClassifier</w:t>
+      </w:r>
+      <w:proofErr w:type="spellEnd"/>
+      <w:r>
+        <w:t xml:space="preserve"> is used as the final model as it gives the best accuracy.</w:t>
+      </w:r>
+    </w:p>
+    <w:p/>
     <w:p>
       <w:pPr>
         <w:pStyle w:val="Heading2"/>
       </w:pPr>
       <w:r>
-        <w:t>Data Preparation</w:t>
-      </w:r>
-    </w:p>
-    <w:p/>
-    <w:p>
-      <w:r>
-        <w:t>Looking at the data it seems purpose is a se</w:t>
-      </w:r>
-      <w:r>
-        <w:t xml:space="preserve">t of categorical string values consisting of </w:t>
-      </w:r>
-      <w:r>
-        <w:t>'</w:t>
-      </w:r>
-      <w:proofErr w:type="spellStart"/>
-      <w:r>
-        <w:t>debt_consolidation</w:t>
-      </w:r>
-      <w:proofErr w:type="spellEnd"/>
-      <w:proofErr w:type="gramStart"/>
-      <w:r>
-        <w:t>'</w:t>
-      </w:r>
-      <w:r>
-        <w:t xml:space="preserve">, </w:t>
-      </w:r>
-      <w:r>
-        <w:t xml:space="preserve"> '</w:t>
-      </w:r>
-      <w:proofErr w:type="spellStart"/>
-      <w:proofErr w:type="gramEnd"/>
-      <w:r>
-        <w:t>all_other</w:t>
-      </w:r>
-      <w:proofErr w:type="spellEnd"/>
-      <w:r>
-        <w:t xml:space="preserve">' </w:t>
-      </w:r>
-      <w:r>
-        <w:t xml:space="preserve">, </w:t>
-      </w:r>
-      <w:r>
-        <w:t>'</w:t>
-      </w:r>
-      <w:proofErr w:type="spellStart"/>
-      <w:r>
-        <w:t>credit_card</w:t>
-      </w:r>
-      <w:proofErr w:type="spellEnd"/>
-      <w:r>
-        <w:t>'</w:t>
-      </w:r>
-      <w:r>
-        <w:t xml:space="preserve">, </w:t>
-      </w:r>
-      <w:r>
-        <w:t xml:space="preserve"> '</w:t>
-      </w:r>
-      <w:proofErr w:type="spellStart"/>
-      <w:r>
-        <w:t>small_business</w:t>
-      </w:r>
-      <w:proofErr w:type="spellEnd"/>
-      <w:r>
-        <w:t>'</w:t>
-      </w:r>
-      <w:r>
-        <w:t xml:space="preserve">, </w:t>
-      </w:r>
-      <w:r>
-        <w:t xml:space="preserve"> '</w:t>
-      </w:r>
-      <w:proofErr w:type="spellStart"/>
-      <w:r>
-        <w:t>home_improvement</w:t>
-      </w:r>
-      <w:proofErr w:type="spellEnd"/>
-      <w:r>
-        <w:t xml:space="preserve">' </w:t>
-      </w:r>
-      <w:r>
-        <w:t xml:space="preserve">, </w:t>
-      </w:r>
-      <w:r>
-        <w:t>'educational'</w:t>
-      </w:r>
-      <w:r>
-        <w:t xml:space="preserve">, </w:t>
-      </w:r>
-      <w:r>
-        <w:t xml:space="preserve"> '</w:t>
-      </w:r>
-      <w:proofErr w:type="spellStart"/>
-      <w:r>
-        <w:t>major_purchase</w:t>
-      </w:r>
-      <w:proofErr w:type="spellEnd"/>
-      <w:r>
-        <w:t>'</w:t>
-      </w:r>
-      <w:r>
-        <w:t>. This is converted to numerical factor values from 0 to 6.</w:t>
+        <w:t>Results</w:t>
+      </w:r>
+    </w:p>
+    <w:p/>
+    <w:p>
+      <w:pPr>
+        <w:pStyle w:val="Heading3"/>
+      </w:pPr>
+      <w:r>
+        <w:t>Model Evaluation and Validation</w:t>
+      </w:r>
+    </w:p>
+    <w:p/>
+    <w:p>
+      <w:r>
+        <w:t xml:space="preserve">The picture below shows the ROC curve plotted using the </w:t>
+      </w:r>
+      <w:proofErr w:type="spellStart"/>
+      <w:r>
+        <w:t>ExtraTreesClassifier</w:t>
+      </w:r>
+      <w:proofErr w:type="spellEnd"/>
+    </w:p>
+    <w:p>
+      <w:r>
+        <w:rPr>
+          <w:noProof/>
+        </w:rPr>
+        <w:drawing>
+          <wp:inline distT="0" distB="0" distL="0" distR="0">
+            <wp:extent cx="5943600" cy="4405630"/>
+            <wp:effectExtent l="0" t="0" r="0" b="0"/>
+            <wp:docPr id="2" name="Picture 2"/>
+            <wp:cNvGraphicFramePr>
+              <a:graphicFrameLocks xmlns:a="http://schemas.openxmlformats.org/drawingml/2006/main" noChangeAspect="1"/>
+            </wp:cNvGraphicFramePr>
+            <a:graphic xmlns:a="http://schemas.openxmlformats.org/drawingml/2006/main">
+              <a:graphicData uri="http://schemas.openxmlformats.org/drawingml/2006/picture">
+                <pic:pic xmlns:pic="http://schemas.openxmlformats.org/drawingml/2006/picture">
+                  <pic:nvPicPr>
+                    <pic:cNvPr id="2" name="ROCCurve.png"/>
+                    <pic:cNvPicPr/>
+                  </pic:nvPicPr>
+                  <pic:blipFill>
+                    <a:blip r:embed="rId6">
+                      <a:extLst>
+                        <a:ext uri="{28A0092B-C50C-407E-A947-70E740481C1C}">
+                          <a14:useLocalDpi xmlns:a14="http://schemas.microsoft.com/office/drawing/2010/main" val="0"/>
+                        </a:ext>
+                      </a:extLst>
+                    </a:blip>
+                    <a:stretch>
+                      <a:fillRect/>
+                    </a:stretch>
+                  </pic:blipFill>
+                  <pic:spPr>
+                    <a:xfrm>
+                      <a:off x="0" y="0"/>
+                      <a:ext cx="5943600" cy="4405630"/>
+                    </a:xfrm>
+                    <a:prstGeom prst="rect">
+                      <a:avLst/>
+                    </a:prstGeom>
+                  </pic:spPr>
+                </pic:pic>
+              </a:graphicData>
+            </a:graphic>
+          </wp:inline>
+        </w:drawing>
+      </w:r>
+    </w:p>
+    <w:p/>
+    <w:p>
+      <w:pPr>
+        <w:pStyle w:val="Heading3"/>
+      </w:pPr>
+      <w:r>
+        <w:t>Justification</w:t>
+      </w:r>
+    </w:p>
+    <w:p>
+      <w:pPr>
+        <w:pStyle w:val="Heading3"/>
+      </w:pPr>
+    </w:p>
+    <w:p>
+      <w:r>
+        <w:t>The final model has accuracy score of 78%, which is more than the required 70% accuracy</w:t>
+      </w:r>
+      <w:r>
+        <w:t xml:space="preserve">. </w:t>
       </w:r>
     </w:p>
     <w:p/>
@@ -516,45 +1358,21 @@
         <w:pStyle w:val="Heading2"/>
       </w:pPr>
       <w:r>
-        <w:t>Train and Predict</w:t>
-      </w:r>
-    </w:p>
-    <w:p/>
-    <w:p>
-      <w:r>
-        <w:t xml:space="preserve">First the dependent variable is separated from independent variable to create labels and features as separate data frames. </w:t>
-      </w:r>
-      <w:r>
-        <w:t xml:space="preserve">The data set is split into training and testing set. </w:t>
-      </w:r>
-      <w:proofErr w:type="spellStart"/>
-      <w:r>
-        <w:t>ExtraTreesClassifier</w:t>
-      </w:r>
-      <w:proofErr w:type="spellEnd"/>
-      <w:r>
-        <w:t xml:space="preserve"> is used to train the model and make prediction.</w:t>
-      </w:r>
-    </w:p>
-    <w:p/>
-    <w:p>
-      <w:pPr>
-        <w:pStyle w:val="Heading2"/>
-      </w:pPr>
-      <w:r>
+        <w:lastRenderedPageBreak/>
         <w:t>Conclusion</w:t>
       </w:r>
     </w:p>
     <w:p/>
     <w:p>
       <w:r>
-        <w:t>Our model has an accuracy of 70%. This model can be used to predict loans that will be at risk. This can be used to decide whether to approve a loan or not and proactive action can be taken on existing loans that are likely to default.</w:t>
-      </w:r>
+        <w:t>This model can be used to predict loans that will be at risk. This can be used to decide whether to approve a loan or not and proactive action can be taken on existing loans that are likely to default.</w:t>
+      </w:r>
+    </w:p>
+    <w:p/>
+    <w:p>
       <w:bookmarkStart w:id="0" w:name="_GoBack"/>
       <w:bookmarkEnd w:id="0"/>
     </w:p>
-    <w:p/>
-    <w:p/>
     <w:sectPr>
       <w:pgSz w:w="12240" w:h="15840"/>
       <w:pgMar w:top="1440" w:right="1440" w:bottom="1440" w:left="1440" w:header="720" w:footer="720" w:gutter="0"/>
@@ -568,6 +1386,92 @@
 <file path=word/numbering.xml><?xml version="1.0" encoding="utf-8"?>
 <w:numbering xmlns:wpc="http://schemas.microsoft.com/office/word/2010/wordprocessingCanvas" xmlns:cx="http://schemas.microsoft.com/office/drawing/2014/chartex" xmlns:cx1="http://schemas.microsoft.com/office/drawing/2015/9/8/chartex" xmlns:cx2="http://schemas.microsoft.com/office/drawing/2015/10/21/chartex" xmlns:mc="http://schemas.openxmlformats.org/markup-compatibility/2006" xmlns:o="urn:schemas-microsoft-com:office:office" xmlns:r="http://schemas.openxmlformats.org/officeDocument/2006/relationships" xmlns:m="http://schemas.openxmlformats.org/officeDocument/2006/math" xmlns:v="urn:schemas-microsoft-com:vml" xmlns:wp14="http://schemas.microsoft.com/office/word/2010/wordprocessingDrawing" xmlns:wp="http://schemas.openxmlformats.org/drawingml/2006/wordprocessingDrawing" xmlns:w10="urn:schemas-microsoft-com:office:word" xmlns:w="http://schemas.openxmlformats.org/wordprocessingml/2006/main" xmlns:w14="http://schemas.microsoft.com/office/word/2010/wordml" xmlns:w15="http://schemas.microsoft.com/office/word/2012/wordml" xmlns:w16se="http://schemas.microsoft.com/office/word/2015/wordml/symex" xmlns:wpg="http://schemas.microsoft.com/office/word/2010/wordprocessingGroup" xmlns:wpi="http://schemas.microsoft.com/office/word/2010/wordprocessingInk" xmlns:wne="http://schemas.microsoft.com/office/word/2006/wordml" xmlns:wps="http://schemas.microsoft.com/office/word/2010/wordprocessingShape" mc:Ignorable="w14 w15 w16se wp14">
   <w:abstractNum w:abstractNumId="0" w15:restartNumberingAfterBreak="0">
+    <w:nsid w:val="06E40716"/>
+    <w:multiLevelType w:val="hybridMultilevel"/>
+    <w:tmpl w:val="0D20FB98"/>
+    <w:lvl w:ilvl="0" w:tplc="0409000F">
+      <w:start w:val="1"/>
+      <w:numFmt w:val="decimal"/>
+      <w:lvlText w:val="%1."/>
+      <w:lvlJc w:val="left"/>
+      <w:pPr>
+        <w:ind w:left="720" w:hanging="360"/>
+      </w:pPr>
+    </w:lvl>
+    <w:lvl w:ilvl="1" w:tplc="04090019" w:tentative="1">
+      <w:start w:val="1"/>
+      <w:numFmt w:val="lowerLetter"/>
+      <w:lvlText w:val="%2."/>
+      <w:lvlJc w:val="left"/>
+      <w:pPr>
+        <w:ind w:left="1440" w:hanging="360"/>
+      </w:pPr>
+    </w:lvl>
+    <w:lvl w:ilvl="2" w:tplc="0409001B" w:tentative="1">
+      <w:start w:val="1"/>
+      <w:numFmt w:val="lowerRoman"/>
+      <w:lvlText w:val="%3."/>
+      <w:lvlJc w:val="right"/>
+      <w:pPr>
+        <w:ind w:left="2160" w:hanging="180"/>
+      </w:pPr>
+    </w:lvl>
+    <w:lvl w:ilvl="3" w:tplc="0409000F" w:tentative="1">
+      <w:start w:val="1"/>
+      <w:numFmt w:val="decimal"/>
+      <w:lvlText w:val="%4."/>
+      <w:lvlJc w:val="left"/>
+      <w:pPr>
+        <w:ind w:left="2880" w:hanging="360"/>
+      </w:pPr>
+    </w:lvl>
+    <w:lvl w:ilvl="4" w:tplc="04090019" w:tentative="1">
+      <w:start w:val="1"/>
+      <w:numFmt w:val="lowerLetter"/>
+      <w:lvlText w:val="%5."/>
+      <w:lvlJc w:val="left"/>
+      <w:pPr>
+        <w:ind w:left="3600" w:hanging="360"/>
+      </w:pPr>
+    </w:lvl>
+    <w:lvl w:ilvl="5" w:tplc="0409001B" w:tentative="1">
+      <w:start w:val="1"/>
+      <w:numFmt w:val="lowerRoman"/>
+      <w:lvlText w:val="%6."/>
+      <w:lvlJc w:val="right"/>
+      <w:pPr>
+        <w:ind w:left="4320" w:hanging="180"/>
+      </w:pPr>
+    </w:lvl>
+    <w:lvl w:ilvl="6" w:tplc="0409000F" w:tentative="1">
+      <w:start w:val="1"/>
+      <w:numFmt w:val="decimal"/>
+      <w:lvlText w:val="%7."/>
+      <w:lvlJc w:val="left"/>
+      <w:pPr>
+        <w:ind w:left="5040" w:hanging="360"/>
+      </w:pPr>
+    </w:lvl>
+    <w:lvl w:ilvl="7" w:tplc="04090019" w:tentative="1">
+      <w:start w:val="1"/>
+      <w:numFmt w:val="lowerLetter"/>
+      <w:lvlText w:val="%8."/>
+      <w:lvlJc w:val="left"/>
+      <w:pPr>
+        <w:ind w:left="5760" w:hanging="360"/>
+      </w:pPr>
+    </w:lvl>
+    <w:lvl w:ilvl="8" w:tplc="0409001B" w:tentative="1">
+      <w:start w:val="1"/>
+      <w:numFmt w:val="lowerRoman"/>
+      <w:lvlText w:val="%9."/>
+      <w:lvlJc w:val="right"/>
+      <w:pPr>
+        <w:ind w:left="6480" w:hanging="180"/>
+      </w:pPr>
+    </w:lvl>
+  </w:abstractNum>
+  <w:abstractNum w:abstractNumId="1" w15:restartNumberingAfterBreak="0">
     <w:nsid w:val="119A7C23"/>
     <w:multiLevelType w:val="hybridMultilevel"/>
     <w:tmpl w:val="B6B0F042"/>
@@ -680,7 +1584,126 @@
       </w:rPr>
     </w:lvl>
   </w:abstractNum>
+  <w:abstractNum w:abstractNumId="2" w15:restartNumberingAfterBreak="0">
+    <w:nsid w:val="64C232AC"/>
+    <w:multiLevelType w:val="hybridMultilevel"/>
+    <w:tmpl w:val="4E8CD31E"/>
+    <w:lvl w:ilvl="0" w:tplc="04090001">
+      <w:start w:val="1"/>
+      <w:numFmt w:val="bullet"/>
+      <w:lvlText w:val=""/>
+      <w:lvlJc w:val="left"/>
+      <w:pPr>
+        <w:ind w:left="720" w:hanging="360"/>
+      </w:pPr>
+      <w:rPr>
+        <w:rFonts w:ascii="Symbol" w:hAnsi="Symbol" w:hint="default"/>
+      </w:rPr>
+    </w:lvl>
+    <w:lvl w:ilvl="1" w:tplc="04090003" w:tentative="1">
+      <w:start w:val="1"/>
+      <w:numFmt w:val="bullet"/>
+      <w:lvlText w:val="o"/>
+      <w:lvlJc w:val="left"/>
+      <w:pPr>
+        <w:ind w:left="1440" w:hanging="360"/>
+      </w:pPr>
+      <w:rPr>
+        <w:rFonts w:ascii="Courier New" w:hAnsi="Courier New" w:cs="Courier New" w:hint="default"/>
+      </w:rPr>
+    </w:lvl>
+    <w:lvl w:ilvl="2" w:tplc="04090005" w:tentative="1">
+      <w:start w:val="1"/>
+      <w:numFmt w:val="bullet"/>
+      <w:lvlText w:val=""/>
+      <w:lvlJc w:val="left"/>
+      <w:pPr>
+        <w:ind w:left="2160" w:hanging="360"/>
+      </w:pPr>
+      <w:rPr>
+        <w:rFonts w:ascii="Wingdings" w:hAnsi="Wingdings" w:hint="default"/>
+      </w:rPr>
+    </w:lvl>
+    <w:lvl w:ilvl="3" w:tplc="04090001" w:tentative="1">
+      <w:start w:val="1"/>
+      <w:numFmt w:val="bullet"/>
+      <w:lvlText w:val=""/>
+      <w:lvlJc w:val="left"/>
+      <w:pPr>
+        <w:ind w:left="2880" w:hanging="360"/>
+      </w:pPr>
+      <w:rPr>
+        <w:rFonts w:ascii="Symbol" w:hAnsi="Symbol" w:hint="default"/>
+      </w:rPr>
+    </w:lvl>
+    <w:lvl w:ilvl="4" w:tplc="04090003" w:tentative="1">
+      <w:start w:val="1"/>
+      <w:numFmt w:val="bullet"/>
+      <w:lvlText w:val="o"/>
+      <w:lvlJc w:val="left"/>
+      <w:pPr>
+        <w:ind w:left="3600" w:hanging="360"/>
+      </w:pPr>
+      <w:rPr>
+        <w:rFonts w:ascii="Courier New" w:hAnsi="Courier New" w:cs="Courier New" w:hint="default"/>
+      </w:rPr>
+    </w:lvl>
+    <w:lvl w:ilvl="5" w:tplc="04090005" w:tentative="1">
+      <w:start w:val="1"/>
+      <w:numFmt w:val="bullet"/>
+      <w:lvlText w:val=""/>
+      <w:lvlJc w:val="left"/>
+      <w:pPr>
+        <w:ind w:left="4320" w:hanging="360"/>
+      </w:pPr>
+      <w:rPr>
+        <w:rFonts w:ascii="Wingdings" w:hAnsi="Wingdings" w:hint="default"/>
+      </w:rPr>
+    </w:lvl>
+    <w:lvl w:ilvl="6" w:tplc="04090001" w:tentative="1">
+      <w:start w:val="1"/>
+      <w:numFmt w:val="bullet"/>
+      <w:lvlText w:val=""/>
+      <w:lvlJc w:val="left"/>
+      <w:pPr>
+        <w:ind w:left="5040" w:hanging="360"/>
+      </w:pPr>
+      <w:rPr>
+        <w:rFonts w:ascii="Symbol" w:hAnsi="Symbol" w:hint="default"/>
+      </w:rPr>
+    </w:lvl>
+    <w:lvl w:ilvl="7" w:tplc="04090003" w:tentative="1">
+      <w:start w:val="1"/>
+      <w:numFmt w:val="bullet"/>
+      <w:lvlText w:val="o"/>
+      <w:lvlJc w:val="left"/>
+      <w:pPr>
+        <w:ind w:left="5760" w:hanging="360"/>
+      </w:pPr>
+      <w:rPr>
+        <w:rFonts w:ascii="Courier New" w:hAnsi="Courier New" w:cs="Courier New" w:hint="default"/>
+      </w:rPr>
+    </w:lvl>
+    <w:lvl w:ilvl="8" w:tplc="04090005" w:tentative="1">
+      <w:start w:val="1"/>
+      <w:numFmt w:val="bullet"/>
+      <w:lvlText w:val=""/>
+      <w:lvlJc w:val="left"/>
+      <w:pPr>
+        <w:ind w:left="6480" w:hanging="360"/>
+      </w:pPr>
+      <w:rPr>
+        <w:rFonts w:ascii="Wingdings" w:hAnsi="Wingdings" w:hint="default"/>
+      </w:rPr>
+    </w:lvl>
+  </w:abstractNum>
   <w:num w:numId="1">
+    <w:abstractNumId w:val="1"/>
+  </w:num>
+  <w:num w:numId="2">
+    <w:abstractNumId w:val="2"/>
+  </w:num>
+  <w:num w:numId="3">
     <w:abstractNumId w:val="0"/>
   </w:num>
 </w:numbering>
@@ -809,6 +1832,7 @@
     <w:lsdException w:name="HTML Sample" w:semiHidden="1" w:unhideWhenUsed="1"/>
     <w:lsdException w:name="HTML Typewriter" w:semiHidden="1" w:unhideWhenUsed="1"/>
     <w:lsdException w:name="HTML Variable" w:semiHidden="1" w:unhideWhenUsed="1"/>
+    <w:lsdException w:name="Normal Table" w:semiHidden="1" w:unhideWhenUsed="1"/>
     <w:lsdException w:name="annotation subject" w:semiHidden="1" w:unhideWhenUsed="1"/>
     <w:lsdException w:name="No List" w:semiHidden="1" w:unhideWhenUsed="1"/>
     <w:lsdException w:name="Outline List 1" w:semiHidden="1" w:unhideWhenUsed="1"/>
@@ -855,8 +1879,10 @@
     <w:lsdException w:name="Table Subtle 2" w:semiHidden="1" w:unhideWhenUsed="1"/>
     <w:lsdException w:name="Table Web 1" w:semiHidden="1" w:unhideWhenUsed="1"/>
     <w:lsdException w:name="Table Web 2" w:semiHidden="1" w:unhideWhenUsed="1"/>
+    <w:lsdException w:name="Table Web 3" w:semiHidden="1" w:unhideWhenUsed="1"/>
     <w:lsdException w:name="Balloon Text" w:semiHidden="1" w:unhideWhenUsed="1"/>
     <w:lsdException w:name="Table Grid" w:uiPriority="39"/>
+    <w:lsdException w:name="Table Theme" w:semiHidden="1" w:unhideWhenUsed="1"/>
     <w:lsdException w:name="Placeholder Text" w:semiHidden="1"/>
     <w:lsdException w:name="No Spacing" w:uiPriority="1" w:qFormat="1"/>
     <w:lsdException w:name="Light Shading" w:uiPriority="60"/>
@@ -1143,6 +2169,48 @@
       <w:szCs w:val="24"/>
     </w:rPr>
   </w:style>
+  <w:style w:type="paragraph" w:styleId="Heading4">
+    <w:name w:val="heading 4"/>
+    <w:basedOn w:val="Normal"/>
+    <w:next w:val="Normal"/>
+    <w:link w:val="Heading4Char"/>
+    <w:uiPriority w:val="9"/>
+    <w:unhideWhenUsed/>
+    <w:qFormat/>
+    <w:rsid w:val="00024B73"/>
+    <w:pPr>
+      <w:keepNext/>
+      <w:keepLines/>
+      <w:spacing w:before="40" w:after="0"/>
+      <w:outlineLvl w:val="3"/>
+    </w:pPr>
+    <w:rPr>
+      <w:rFonts w:asciiTheme="majorHAnsi" w:eastAsiaTheme="majorEastAsia" w:hAnsiTheme="majorHAnsi" w:cstheme="majorBidi"/>
+      <w:i/>
+      <w:iCs/>
+      <w:color w:val="2E74B5" w:themeColor="accent1" w:themeShade="BF"/>
+    </w:rPr>
+  </w:style>
+  <w:style w:type="paragraph" w:styleId="Heading5">
+    <w:name w:val="heading 5"/>
+    <w:basedOn w:val="Normal"/>
+    <w:next w:val="Normal"/>
+    <w:link w:val="Heading5Char"/>
+    <w:uiPriority w:val="9"/>
+    <w:unhideWhenUsed/>
+    <w:qFormat/>
+    <w:rsid w:val="00024B73"/>
+    <w:pPr>
+      <w:keepNext/>
+      <w:keepLines/>
+      <w:spacing w:before="40" w:after="0"/>
+      <w:outlineLvl w:val="4"/>
+    </w:pPr>
+    <w:rPr>
+      <w:rFonts w:asciiTheme="majorHAnsi" w:eastAsiaTheme="majorEastAsia" w:hAnsiTheme="majorHAnsi" w:cstheme="majorBidi"/>
+      <w:color w:val="2E74B5" w:themeColor="accent1" w:themeShade="BF"/>
+    </w:rPr>
+  </w:style>
   <w:style w:type="character" w:default="1" w:styleId="DefaultParagraphFont">
     <w:name w:val="Default Paragraph Font"/>
     <w:uiPriority w:val="1"/>
@@ -1238,6 +2306,30 @@
         <w:insideV w:val="single" w:sz="4" w:space="0" w:color="auto"/>
       </w:tblBorders>
     </w:tblPr>
+  </w:style>
+  <w:style w:type="character" w:customStyle="1" w:styleId="Heading4Char">
+    <w:name w:val="Heading 4 Char"/>
+    <w:basedOn w:val="DefaultParagraphFont"/>
+    <w:link w:val="Heading4"/>
+    <w:uiPriority w:val="9"/>
+    <w:rsid w:val="00024B73"/>
+    <w:rPr>
+      <w:rFonts w:asciiTheme="majorHAnsi" w:eastAsiaTheme="majorEastAsia" w:hAnsiTheme="majorHAnsi" w:cstheme="majorBidi"/>
+      <w:i/>
+      <w:iCs/>
+      <w:color w:val="2E74B5" w:themeColor="accent1" w:themeShade="BF"/>
+    </w:rPr>
+  </w:style>
+  <w:style w:type="character" w:customStyle="1" w:styleId="Heading5Char">
+    <w:name w:val="Heading 5 Char"/>
+    <w:basedOn w:val="DefaultParagraphFont"/>
+    <w:link w:val="Heading5"/>
+    <w:uiPriority w:val="9"/>
+    <w:rsid w:val="00024B73"/>
+    <w:rPr>
+      <w:rFonts w:asciiTheme="majorHAnsi" w:eastAsiaTheme="majorEastAsia" w:hAnsiTheme="majorHAnsi" w:cstheme="majorBidi"/>
+      <w:color w:val="2E74B5" w:themeColor="accent1" w:themeShade="BF"/>
+    </w:rPr>
   </w:style>
 </w:styles>
 </file>

</xml_diff>

<commit_message>
FIX: implemented feature scaling and one hot encoding
</commit_message>
<xml_diff>
--- a/final_capstone/FinanceCapstoneReport.docx
+++ b/final_capstone/FinanceCapstoneReport.docx
@@ -46,7 +46,29 @@
     <w:p/>
     <w:p>
       <w:r>
-        <w:t>The goal is to find a model to predicts loans that are likely to default and identify attributes that contribute to bad loans, so that it can be used to deny future loan applications.</w:t>
+        <w:t>The goa</w:t>
+      </w:r>
+      <w:r>
+        <w:t>l is to find a model to predict</w:t>
+      </w:r>
+      <w:r>
+        <w:t xml:space="preserve"> loans that are likely to default and identify attributes that contribute to bad loans, so that it can be used to deny future loan applications.</w:t>
+      </w:r>
+      <w:r>
+        <w:t xml:space="preserve"> </w:t>
+      </w:r>
+    </w:p>
+    <w:p>
+      <w:r>
+        <w:t xml:space="preserve">Since we are trying to predict if a loan will default or not as opposed to predicting the amount of profit or loss that will be incurred, this is a classification problem. </w:t>
+      </w:r>
+    </w:p>
+    <w:p>
+      <w:r>
+        <w:t xml:space="preserve">The loan data used here are for consumer loans. </w:t>
+      </w:r>
+      <w:r>
+        <w:t>So most loans are expected to be short term loans and missing monthly installment has heavy penalty.</w:t>
       </w:r>
     </w:p>
     <w:p/>
@@ -61,7 +83,7 @@
     <w:p/>
     <w:p>
       <w:r>
-        <w:t>I will be using accuracy score to measure model performance.</w:t>
+        <w:t>Looking at the dataset, we can see that out of 5000 loans there are 1533 loans that have defaulted and 3467 loans that were paid. With such an imbalanced dataset, accuracy score might not be a good choice. So we need to look at F1 Score as the metrics to measure model performance.</w:t>
       </w:r>
     </w:p>
     <w:p/>
@@ -85,20 +107,16 @@
     <w:p/>
     <w:p>
       <w:r>
-        <w:t xml:space="preserve">I will be using data from </w:t>
-      </w:r>
-      <w:proofErr w:type="spellStart"/>
-      <w:r>
-        <w:t>Lenging</w:t>
-      </w:r>
-      <w:proofErr w:type="spellEnd"/>
-      <w:r>
-        <w:t xml:space="preserve"> Club (https://www.lendingclub.com/info/download-data.action). Lending Club is the world’s largest online marketplace connecting borrowers and investors. </w:t>
-      </w:r>
-    </w:p>
-    <w:p/>
-    <w:p>
-      <w:r>
+        <w:t>I will be using data from Lend</w:t>
+      </w:r>
+      <w:r>
+        <w:t xml:space="preserve">ing Club (https://www.lendingclub.com/info/download-data.action). Lending Club is the world’s largest online marketplace connecting borrowers and investors. </w:t>
+      </w:r>
+    </w:p>
+    <w:p/>
+    <w:p>
+      <w:r>
+        <w:lastRenderedPageBreak/>
         <w:t>The file LoansImputed.csv in project folder contains complete loan data for all loans issued through the time period stated.</w:t>
       </w:r>
     </w:p>
@@ -237,7 +255,13 @@
       <w:proofErr w:type="spellEnd"/>
       <w:proofErr w:type="gramEnd"/>
       <w:r>
-        <w:t>: Interest rate for the loan (14% is stored as 0.14)</w:t>
+        <w:t xml:space="preserve">: </w:t>
+      </w:r>
+      <w:r>
+        <w:t>Annual i</w:t>
+      </w:r>
+      <w:r>
+        <w:t>nterest rate for the loan (14% is stored as 0.14)</w:t>
       </w:r>
     </w:p>
     <w:p>
@@ -419,7 +443,13 @@
         </w:numPr>
       </w:pPr>
       <w:r>
-        <w:t xml:space="preserve">delinq.2yrs: Number of times borrower was </w:t>
+        <w:rPr>
+          <w:b/>
+        </w:rPr>
+        <w:t>delinq.2yrs</w:t>
+      </w:r>
+      <w:r>
+        <w:t xml:space="preserve">: Number of times borrower was </w:t>
       </w:r>
       <w:r>
         <w:t>delinquent</w:t>
@@ -438,6 +468,9 @@
       </w:pPr>
       <w:proofErr w:type="spellStart"/>
       <w:r>
+        <w:rPr>
+          <w:b/>
+        </w:rPr>
         <w:t>pub.rec</w:t>
       </w:r>
       <w:proofErr w:type="spellEnd"/>
@@ -513,6 +546,7 @@
         </w:numPr>
       </w:pPr>
       <w:r>
+        <w:lastRenderedPageBreak/>
         <w:t>Mean revolving balance of default loans is 21066.3 and for current loans it is 13576. This means loans that default tend to have higher revolving balance.</w:t>
       </w:r>
     </w:p>
@@ -540,7 +574,6 @@
         </w:numPr>
       </w:pPr>
       <w:r>
-        <w:lastRenderedPageBreak/>
         <w:t>Mean credit inquiry of default loans is 2.33 and for current loans it is 0.998. This means loans that default tend to have higher credit inquiry</w:t>
       </w:r>
     </w:p>
@@ -568,26 +601,9 @@
     <w:p/>
     <w:p>
       <w:r>
-        <w:t xml:space="preserve">Using </w:t>
-      </w:r>
-      <w:proofErr w:type="spellStart"/>
-      <w:r>
-        <w:t>ExtraTreesClassifier</w:t>
-      </w:r>
-      <w:proofErr w:type="spellEnd"/>
-      <w:r>
-        <w:t xml:space="preserve"> in </w:t>
-      </w:r>
-      <w:proofErr w:type="spellStart"/>
-      <w:r>
-        <w:t>sklearn</w:t>
-      </w:r>
-      <w:proofErr w:type="spellEnd"/>
-      <w:r>
-        <w:t>, the features are ranked by importance as shown in figure below</w:t>
-      </w:r>
-    </w:p>
-    <w:p/>
+        <w:t>The plot below shows correlation matrix of all the features in the dataset</w:t>
+      </w:r>
+    </w:p>
     <w:p>
       <w:r>
         <w:rPr>
@@ -597,7 +613,7 @@
           <wp:inline distT="0" distB="0" distL="0" distR="0">
             <wp:extent cx="5943600" cy="3526790"/>
             <wp:effectExtent l="0" t="0" r="0" b="0"/>
-            <wp:docPr id="1" name="Picture 1"/>
+            <wp:docPr id="3" name="Picture 3"/>
             <wp:cNvGraphicFramePr>
               <a:graphicFrameLocks xmlns:a="http://schemas.openxmlformats.org/drawingml/2006/main" noChangeAspect="1"/>
             </wp:cNvGraphicFramePr>
@@ -605,7 +621,7 @@
               <a:graphicData uri="http://schemas.openxmlformats.org/drawingml/2006/picture">
                 <pic:pic xmlns:pic="http://schemas.openxmlformats.org/drawingml/2006/picture">
                   <pic:nvPicPr>
-                    <pic:cNvPr id="1" name="featureimportance.png"/>
+                    <pic:cNvPr id="3" name="correlationmatrix.png"/>
                     <pic:cNvPicPr/>
                   </pic:nvPicPr>
                   <pic:blipFill>
@@ -636,389 +652,208 @@
         </w:drawing>
       </w:r>
     </w:p>
-    <w:p>
-      <w:r>
-        <w:t>It seems the most important features in the order of importance are:</w:t>
-      </w:r>
-    </w:p>
-    <w:p>
-      <w:pPr>
-        <w:pStyle w:val="ListParagraph"/>
-        <w:numPr>
-          <w:ilvl w:val="0"/>
-          <w:numId w:val="3"/>
-        </w:numPr>
-      </w:pPr>
+    <w:p/>
+    <w:p>
+      <w:r>
+        <w:t xml:space="preserve">From the plot it can be seen that there is strong correlation between interest rate, amount of credit line utilized and debt to income ratio </w:t>
+      </w:r>
+      <w:r>
+        <w:t>and there is inverse correlation between fico score and interest rate.</w:t>
+      </w:r>
+    </w:p>
+    <w:p/>
+    <w:p>
+      <w:pPr>
+        <w:pStyle w:val="Heading3"/>
+      </w:pPr>
+      <w:r>
+        <w:t>Algorithms and Techniques</w:t>
+      </w:r>
+    </w:p>
+    <w:p/>
+    <w:p>
+      <w:r>
+        <w:t xml:space="preserve">This is a classification problem as we are trying to predict whether a loan will default or not. The dependent variable </w:t>
+      </w:r>
       <w:proofErr w:type="spellStart"/>
       <w:proofErr w:type="gramStart"/>
       <w:r>
-        <w:t>c</w:t>
-      </w:r>
-      <w:r>
-        <w:t>redit.policy</w:t>
-      </w:r>
-      <w:proofErr w:type="spellEnd"/>
+        <w:t>not.fully</w:t>
+      </w:r>
       <w:proofErr w:type="gramEnd"/>
-    </w:p>
-    <w:p>
-      <w:pPr>
-        <w:pStyle w:val="ListParagraph"/>
-        <w:numPr>
-          <w:ilvl w:val="0"/>
-          <w:numId w:val="3"/>
-        </w:numPr>
-      </w:pPr>
-      <w:proofErr w:type="spellStart"/>
+      <w:r>
+        <w:t>.paid</w:t>
+      </w:r>
+      <w:proofErr w:type="spellEnd"/>
+      <w:r>
+        <w:t xml:space="preserve"> is binary variable that can only be 0 or 1. </w:t>
+      </w:r>
+    </w:p>
+    <w:p>
+      <w:r>
+        <w:lastRenderedPageBreak/>
+        <w:t xml:space="preserve">The algorithm needs to be fast as loans applied online need approval decision immediately. There is not a lot of data or time needed to train the model. So neural network would not be a good fit. </w:t>
+      </w:r>
+    </w:p>
+    <w:p>
+      <w:r>
+        <w:t xml:space="preserve">I will be using </w:t>
+      </w:r>
+      <w:r>
+        <w:t xml:space="preserve">Logistic Regression, Support Vector Machine and </w:t>
+      </w:r>
+      <w:r>
+        <w:t>Extra</w:t>
+      </w:r>
+      <w:r>
+        <w:t xml:space="preserve"> </w:t>
+      </w:r>
+      <w:r>
+        <w:t>Trees</w:t>
+      </w:r>
+      <w:r>
+        <w:t xml:space="preserve"> </w:t>
+      </w:r>
+      <w:r>
+        <w:t xml:space="preserve">Classifier </w:t>
+      </w:r>
+      <w:r>
+        <w:t xml:space="preserve">to </w:t>
+      </w:r>
+      <w:r>
+        <w:t>build</w:t>
+      </w:r>
+      <w:r>
+        <w:t xml:space="preserve"> the model and make prediction and pick the best model based on </w:t>
+      </w:r>
+      <w:r>
+        <w:t>F1</w:t>
+      </w:r>
+      <w:r>
+        <w:t xml:space="preserve"> score.</w:t>
+      </w:r>
+    </w:p>
+    <w:p>
+      <w:r>
+        <w:t xml:space="preserve">Logistic </w:t>
+      </w:r>
+      <w:r>
+        <w:t>Regression is easy to interpret and can work with a lot of features. Since we have 14 features, logistic regression is a good choice.</w:t>
+      </w:r>
+    </w:p>
+    <w:p>
+      <w:r>
+        <w:t>Support Vector Machine with right kernel function can help avoid overfitting and it also works well with large number of features.</w:t>
+      </w:r>
+    </w:p>
+    <w:p>
+      <w:r>
+        <w:t>Extra Trees Classifier is an ensemble algorithm that is comparably fast, works with large number of features and can give better accuracy than Logistic Regression or Support Vector Machine.</w:t>
+      </w:r>
+    </w:p>
+    <w:p>
+      <w:pPr>
+        <w:pStyle w:val="Heading3"/>
+      </w:pPr>
+      <w:r>
+        <w:t>Benchmark</w:t>
+      </w:r>
+    </w:p>
+    <w:p/>
+    <w:p>
+      <w:r>
+        <w:t>Credit utilization seems to be one of the primary feature that determines if a loan is likely to default. We could assume that everyone who has 70% credit utilization is going to default. Looking at the dataset 51.14% of the loans that defaulted had credit utilization of 70% or more. We can use this as benchmark to evaluate model performance.</w:t>
+      </w:r>
+    </w:p>
+    <w:p/>
+    <w:p>
+      <w:pPr>
+        <w:pStyle w:val="Heading2"/>
+      </w:pPr>
+      <w:r>
+        <w:t>Methodology</w:t>
+      </w:r>
+    </w:p>
+    <w:p/>
+    <w:p>
+      <w:pPr>
+        <w:pStyle w:val="Heading3"/>
+      </w:pPr>
+      <w:r>
+        <w:t>Data Preprocessing</w:t>
+      </w:r>
+    </w:p>
+    <w:p/>
+    <w:p>
+      <w:r>
+        <w:t xml:space="preserve">There were no missing values in the dataset. </w:t>
+      </w:r>
+      <w:r>
+        <w:t>Looking at the data it seems purpose is a se</w:t>
+      </w:r>
+      <w:r>
+        <w:t>t of categorical string values consisting of '</w:t>
+      </w:r>
+      <w:proofErr w:type="spellStart"/>
+      <w:r>
+        <w:t>debt_consolidation</w:t>
+      </w:r>
+      <w:proofErr w:type="spellEnd"/>
       <w:proofErr w:type="gramStart"/>
       <w:r>
-        <w:t>i</w:t>
-      </w:r>
-      <w:r>
-        <w:t>nt.rate</w:t>
-      </w:r>
-      <w:proofErr w:type="spellEnd"/>
+        <w:t>',  '</w:t>
+      </w:r>
+      <w:proofErr w:type="spellStart"/>
       <w:proofErr w:type="gramEnd"/>
-    </w:p>
-    <w:p>
-      <w:pPr>
-        <w:pStyle w:val="ListParagraph"/>
-        <w:numPr>
-          <w:ilvl w:val="0"/>
-          <w:numId w:val="3"/>
-        </w:numPr>
-      </w:pPr>
-      <w:r>
-        <w:t>i</w:t>
-      </w:r>
-      <w:r>
-        <w:t>nstallment</w:t>
-      </w:r>
-    </w:p>
-    <w:p>
-      <w:pPr>
-        <w:pStyle w:val="ListParagraph"/>
-        <w:numPr>
-          <w:ilvl w:val="0"/>
-          <w:numId w:val="3"/>
-        </w:numPr>
-      </w:pPr>
-      <w:r>
-        <w:t>f</w:t>
-      </w:r>
-      <w:r>
-        <w:t>ico</w:t>
-      </w:r>
-    </w:p>
-    <w:p>
-      <w:pPr>
-        <w:pStyle w:val="ListParagraph"/>
-        <w:numPr>
-          <w:ilvl w:val="0"/>
-          <w:numId w:val="3"/>
-        </w:numPr>
-      </w:pPr>
-      <w:proofErr w:type="spellStart"/>
-      <w:proofErr w:type="gramStart"/>
-      <w:r>
-        <w:t>r</w:t>
-      </w:r>
-      <w:r>
-        <w:t>evol.util</w:t>
-      </w:r>
-      <w:proofErr w:type="spellEnd"/>
-      <w:proofErr w:type="gramEnd"/>
-    </w:p>
-    <w:p>
-      <w:pPr>
-        <w:pStyle w:val="ListParagraph"/>
-        <w:numPr>
-          <w:ilvl w:val="0"/>
-          <w:numId w:val="3"/>
-        </w:numPr>
-      </w:pPr>
-      <w:proofErr w:type="spellStart"/>
-      <w:r>
-        <w:t>r</w:t>
-      </w:r>
-      <w:r>
-        <w:t>evol.bal</w:t>
-      </w:r>
-      <w:proofErr w:type="spellEnd"/>
-    </w:p>
-    <w:p>
-      <w:pPr>
-        <w:pStyle w:val="ListParagraph"/>
-        <w:numPr>
-          <w:ilvl w:val="0"/>
-          <w:numId w:val="3"/>
-        </w:numPr>
-      </w:pPr>
-      <w:proofErr w:type="spellStart"/>
-      <w:r>
-        <w:t>d</w:t>
-      </w:r>
-      <w:r>
-        <w:t>ti</w:t>
-      </w:r>
-      <w:proofErr w:type="spellEnd"/>
-    </w:p>
-    <w:p>
-      <w:pPr>
-        <w:pStyle w:val="ListParagraph"/>
-        <w:numPr>
-          <w:ilvl w:val="0"/>
-          <w:numId w:val="3"/>
-        </w:numPr>
-      </w:pPr>
-      <w:proofErr w:type="spellStart"/>
-      <w:proofErr w:type="gramStart"/>
-      <w:r>
-        <w:t>d</w:t>
-      </w:r>
-      <w:r>
-        <w:t>ays.with.cr.line</w:t>
-      </w:r>
-      <w:proofErr w:type="spellEnd"/>
-      <w:proofErr w:type="gramEnd"/>
-    </w:p>
-    <w:p>
-      <w:pPr>
-        <w:pStyle w:val="ListParagraph"/>
-        <w:numPr>
-          <w:ilvl w:val="0"/>
-          <w:numId w:val="3"/>
-        </w:numPr>
-      </w:pPr>
-      <w:r>
-        <w:t>l</w:t>
-      </w:r>
-      <w:r>
-        <w:t>og.annual.inc</w:t>
-      </w:r>
-    </w:p>
-    <w:p>
-      <w:pPr>
-        <w:pStyle w:val="ListParagraph"/>
-        <w:numPr>
-          <w:ilvl w:val="0"/>
-          <w:numId w:val="3"/>
-        </w:numPr>
-      </w:pPr>
-      <w:proofErr w:type="spellStart"/>
-      <w:r>
-        <w:t>annualincome</w:t>
-      </w:r>
-      <w:proofErr w:type="spellEnd"/>
-    </w:p>
-    <w:p>
-      <w:pPr>
-        <w:pStyle w:val="ListParagraph"/>
-        <w:numPr>
-          <w:ilvl w:val="0"/>
-          <w:numId w:val="3"/>
-        </w:numPr>
-      </w:pPr>
-      <w:proofErr w:type="gramStart"/>
-      <w:r>
-        <w:t>inq.last</w:t>
-      </w:r>
-      <w:proofErr w:type="gramEnd"/>
-      <w:r>
-        <w:t>.6mths</w:t>
-      </w:r>
-    </w:p>
-    <w:p>
-      <w:pPr>
-        <w:pStyle w:val="ListParagraph"/>
-        <w:numPr>
-          <w:ilvl w:val="0"/>
-          <w:numId w:val="3"/>
-        </w:numPr>
-      </w:pPr>
-      <w:r>
-        <w:lastRenderedPageBreak/>
-        <w:t>purpose</w:t>
-      </w:r>
-    </w:p>
-    <w:p>
-      <w:pPr>
-        <w:pStyle w:val="ListParagraph"/>
-        <w:numPr>
-          <w:ilvl w:val="0"/>
-          <w:numId w:val="3"/>
-        </w:numPr>
-      </w:pPr>
-      <w:r>
-        <w:t>delinq.2yrs</w:t>
-      </w:r>
-    </w:p>
-    <w:p>
-      <w:pPr>
-        <w:pStyle w:val="ListParagraph"/>
-        <w:numPr>
-          <w:ilvl w:val="0"/>
-          <w:numId w:val="3"/>
-        </w:numPr>
-      </w:pPr>
-      <w:proofErr w:type="spellStart"/>
-      <w:r>
-        <w:t>pub.rec</w:t>
-      </w:r>
-      <w:proofErr w:type="spellEnd"/>
-    </w:p>
-    <w:p>
-      <w:r>
-        <w:t>This is in line with what we found from data exploration.</w:t>
-      </w:r>
-    </w:p>
-    <w:p/>
-    <w:p>
-      <w:pPr>
-        <w:pStyle w:val="Heading3"/>
-      </w:pPr>
-      <w:r>
-        <w:t>Algorithms and Techniques</w:t>
-      </w:r>
-    </w:p>
-    <w:p/>
-    <w:p>
-      <w:r>
-        <w:t xml:space="preserve">This is a classification problem as we are trying to predict whether a loan will default or not. The dependent variable </w:t>
-      </w:r>
-      <w:proofErr w:type="spellStart"/>
-      <w:proofErr w:type="gramStart"/>
-      <w:r>
-        <w:t>not.fully</w:t>
-      </w:r>
-      <w:proofErr w:type="gramEnd"/>
-      <w:r>
-        <w:t>.paid</w:t>
-      </w:r>
-      <w:proofErr w:type="spellEnd"/>
-      <w:r>
-        <w:t xml:space="preserve"> is binary variable that can only be 0 or 1. </w:t>
-      </w:r>
-      <w:r>
-        <w:t xml:space="preserve">I will be using </w:t>
-      </w:r>
-      <w:r>
-        <w:t xml:space="preserve">Logistic Regression, Support Vector Machine and </w:t>
-      </w:r>
-      <w:r>
-        <w:t>Extra</w:t>
+      <w:r>
+        <w:t>all_other</w:t>
+      </w:r>
+      <w:proofErr w:type="spellEnd"/>
+      <w:r>
+        <w:t>' , '</w:t>
+      </w:r>
+      <w:proofErr w:type="spellStart"/>
+      <w:r>
+        <w:t>credit_card</w:t>
+      </w:r>
+      <w:proofErr w:type="spellEnd"/>
+      <w:r>
+        <w:t>',  '</w:t>
+      </w:r>
+      <w:proofErr w:type="spellStart"/>
+      <w:r>
+        <w:t>small_business</w:t>
+      </w:r>
+      <w:proofErr w:type="spellEnd"/>
+      <w:r>
+        <w:t>',  '</w:t>
+      </w:r>
+      <w:proofErr w:type="spellStart"/>
+      <w:r>
+        <w:t>home_improvement</w:t>
+      </w:r>
+      <w:proofErr w:type="spellEnd"/>
+      <w:r>
+        <w:t>' , 'educational',  '</w:t>
+      </w:r>
+      <w:proofErr w:type="spellStart"/>
+      <w:r>
+        <w:t>major_purchase</w:t>
+      </w:r>
+      <w:proofErr w:type="spellEnd"/>
+      <w:r>
+        <w:t>'. This is converted to numerical factor values from 0 to 6.</w:t>
       </w:r>
       <w:r>
         <w:t xml:space="preserve"> </w:t>
       </w:r>
-      <w:r>
-        <w:t>Trees</w:t>
-      </w:r>
-      <w:r>
-        <w:t xml:space="preserve"> </w:t>
-      </w:r>
-      <w:r>
-        <w:t xml:space="preserve">Classifier </w:t>
-      </w:r>
-      <w:r>
-        <w:t xml:space="preserve">to </w:t>
-      </w:r>
-      <w:r>
-        <w:t>build</w:t>
-      </w:r>
-      <w:r>
-        <w:t xml:space="preserve"> the model and make prediction and pick the best model based on accuracy score.</w:t>
-      </w:r>
-    </w:p>
-    <w:p/>
-    <w:p>
-      <w:pPr>
-        <w:pStyle w:val="Heading3"/>
-      </w:pPr>
-      <w:r>
-        <w:t>Benchmark</w:t>
-      </w:r>
-    </w:p>
-    <w:p/>
-    <w:p>
-      <w:r>
-        <w:t xml:space="preserve">I will consider 70% accuracy as acceptable criteria to predict if a loan will default. </w:t>
-      </w:r>
-    </w:p>
-    <w:p/>
-    <w:p>
-      <w:pPr>
-        <w:pStyle w:val="Heading2"/>
-      </w:pPr>
-      <w:r>
-        <w:t>Methodology</w:t>
-      </w:r>
-    </w:p>
-    <w:p/>
-    <w:p>
-      <w:pPr>
-        <w:pStyle w:val="Heading3"/>
-      </w:pPr>
-      <w:r>
-        <w:t>Data Preprocessing</w:t>
-      </w:r>
-    </w:p>
-    <w:p/>
-    <w:p>
-      <w:r>
-        <w:t>Looking at the data it seems purpose is a se</w:t>
-      </w:r>
-      <w:r>
-        <w:t>t of categorical string values consisting of '</w:t>
-      </w:r>
-      <w:proofErr w:type="spellStart"/>
-      <w:r>
-        <w:t>debt_consolidation</w:t>
-      </w:r>
-      <w:proofErr w:type="spellEnd"/>
-      <w:proofErr w:type="gramStart"/>
-      <w:r>
-        <w:t>',  '</w:t>
-      </w:r>
-      <w:proofErr w:type="spellStart"/>
-      <w:proofErr w:type="gramEnd"/>
-      <w:r>
-        <w:t>all_other</w:t>
-      </w:r>
-      <w:proofErr w:type="spellEnd"/>
-      <w:r>
-        <w:t>' , '</w:t>
-      </w:r>
-      <w:proofErr w:type="spellStart"/>
-      <w:r>
-        <w:t>credit_card</w:t>
-      </w:r>
-      <w:proofErr w:type="spellEnd"/>
-      <w:r>
-        <w:t>',  '</w:t>
-      </w:r>
-      <w:proofErr w:type="spellStart"/>
-      <w:r>
-        <w:t>small_business</w:t>
-      </w:r>
-      <w:proofErr w:type="spellEnd"/>
-      <w:r>
-        <w:t>',  '</w:t>
-      </w:r>
-      <w:proofErr w:type="spellStart"/>
-      <w:r>
-        <w:t>home_improvement</w:t>
-      </w:r>
-      <w:proofErr w:type="spellEnd"/>
-      <w:r>
-        <w:t>' , 'educational',  '</w:t>
-      </w:r>
-      <w:proofErr w:type="spellStart"/>
-      <w:r>
-        <w:t>major_purchase</w:t>
-      </w:r>
-      <w:proofErr w:type="spellEnd"/>
-      <w:r>
-        <w:t>'. This is converted to numerical factor values from 0 to 6.</w:t>
+      <w:proofErr w:type="spellStart"/>
+      <w:r>
+        <w:t>OneHotEncoding</w:t>
+      </w:r>
+      <w:proofErr w:type="spellEnd"/>
+      <w:r>
+        <w:t xml:space="preserve"> is then applied on purpose. Feature scaling is then performed to normalize the data.</w:t>
       </w:r>
     </w:p>
     <w:p/>
@@ -1091,13 +926,8 @@
           </w:tcPr>
           <w:p>
             <w:r>
-              <w:t xml:space="preserve">Roc </w:t>
+              <w:t>F1 Score</w:t>
             </w:r>
-            <w:proofErr w:type="spellStart"/>
-            <w:r>
-              <w:t>auc</w:t>
-            </w:r>
-            <w:proofErr w:type="spellEnd"/>
           </w:p>
         </w:tc>
       </w:tr>
@@ -1120,7 +950,7 @@
           </w:tcPr>
           <w:p>
             <w:r>
-              <w:t>0.7542</w:t>
+              <w:t>0.8</w:t>
             </w:r>
           </w:p>
         </w:tc>
@@ -1130,7 +960,10 @@
           </w:tcPr>
           <w:p>
             <w:r>
-              <w:t>0.746</w:t>
+              <w:t>0</w:t>
+            </w:r>
+            <w:r>
+              <w:t>.787</w:t>
             </w:r>
           </w:p>
         </w:tc>
@@ -1140,7 +973,7 @@
           </w:tcPr>
           <w:p>
             <w:r>
-              <w:t>0.7238</w:t>
+              <w:t>0.53</w:t>
             </w:r>
           </w:p>
         </w:tc>
@@ -1162,7 +995,7 @@
           </w:tcPr>
           <w:p>
             <w:r>
-              <w:t>1</w:t>
+              <w:t>0.81</w:t>
             </w:r>
           </w:p>
         </w:tc>
@@ -1172,7 +1005,7 @@
           </w:tcPr>
           <w:p>
             <w:r>
-              <w:t>0.68</w:t>
+              <w:t>0.79</w:t>
             </w:r>
           </w:p>
         </w:tc>
@@ -1183,6 +1016,9 @@
           <w:p>
             <w:r>
               <w:t>0.5</w:t>
+            </w:r>
+            <w:r>
+              <w:t>17</w:t>
             </w:r>
           </w:p>
         </w:tc>
@@ -1195,6 +1031,7 @@
           <w:p>
             <w:proofErr w:type="spellStart"/>
             <w:r>
+              <w:lastRenderedPageBreak/>
               <w:t>ExtraTreesClassifier</w:t>
             </w:r>
             <w:proofErr w:type="spellEnd"/>
@@ -1226,7 +1063,7 @@
           </w:tcPr>
           <w:p>
             <w:r>
-              <w:t>0.737</w:t>
+              <w:t>0.67</w:t>
             </w:r>
           </w:p>
         </w:tc>
@@ -1238,7 +1075,6 @@
         <w:pStyle w:val="Heading3"/>
       </w:pPr>
       <w:r>
-        <w:lastRenderedPageBreak/>
         <w:t>Refinement</w:t>
       </w:r>
     </w:p>
@@ -1250,7 +1086,21 @@
       </w:r>
       <w:proofErr w:type="spellEnd"/>
       <w:r>
-        <w:t xml:space="preserve"> is used as the final model as it gives the best accuracy.</w:t>
+        <w:t xml:space="preserve"> is used as the final model as it gives the best </w:t>
+      </w:r>
+      <w:r>
+        <w:t xml:space="preserve">F1 </w:t>
+      </w:r>
+      <w:proofErr w:type="spellStart"/>
+      <w:r>
+        <w:t>SCore</w:t>
+      </w:r>
+      <w:proofErr w:type="spellEnd"/>
+      <w:r>
+        <w:t>.</w:t>
+      </w:r>
+      <w:r>
+        <w:t xml:space="preserve"> The models run very fast and return results within seconds. No further performance improvement is needed. The models work well with default parameter settings.</w:t>
       </w:r>
     </w:p>
     <w:p/>
@@ -1274,24 +1124,36 @@
     <w:p/>
     <w:p>
       <w:r>
-        <w:t xml:space="preserve">The picture below shows the ROC curve plotted using the </w:t>
+        <w:t xml:space="preserve">Using </w:t>
       </w:r>
       <w:proofErr w:type="spellStart"/>
       <w:r>
         <w:t>ExtraTreesClassifier</w:t>
       </w:r>
       <w:proofErr w:type="spellEnd"/>
-    </w:p>
+      <w:r>
+        <w:t xml:space="preserve"> in </w:t>
+      </w:r>
+      <w:proofErr w:type="spellStart"/>
+      <w:r>
+        <w:t>sklearn</w:t>
+      </w:r>
+      <w:proofErr w:type="spellEnd"/>
+      <w:r>
+        <w:t>, the features are ranked by importance as shown in figure below</w:t>
+      </w:r>
+    </w:p>
+    <w:p/>
     <w:p>
       <w:r>
         <w:rPr>
           <w:noProof/>
         </w:rPr>
         <w:drawing>
-          <wp:inline distT="0" distB="0" distL="0" distR="0">
-            <wp:extent cx="5943600" cy="4405630"/>
+          <wp:inline distT="0" distB="0" distL="0" distR="0" wp14:anchorId="52CFA799" wp14:editId="035D7EB7">
+            <wp:extent cx="5943600" cy="3526790"/>
             <wp:effectExtent l="0" t="0" r="0" b="0"/>
-            <wp:docPr id="2" name="Picture 2"/>
+            <wp:docPr id="1" name="Picture 1"/>
             <wp:cNvGraphicFramePr>
               <a:graphicFrameLocks xmlns:a="http://schemas.openxmlformats.org/drawingml/2006/main" noChangeAspect="1"/>
             </wp:cNvGraphicFramePr>
@@ -1299,11 +1161,11 @@
               <a:graphicData uri="http://schemas.openxmlformats.org/drawingml/2006/picture">
                 <pic:pic xmlns:pic="http://schemas.openxmlformats.org/drawingml/2006/picture">
                   <pic:nvPicPr>
-                    <pic:cNvPr id="2" name="ROCCurve.png"/>
+                    <pic:cNvPr id="1" name="featureimportance.png"/>
                     <pic:cNvPicPr/>
                   </pic:nvPicPr>
                   <pic:blipFill>
-                    <a:blip r:embed="rId6">
+                    <a:blip r:embed="rId6" cstate="print">
                       <a:extLst>
                         <a:ext uri="{28A0092B-C50C-407E-A947-70E740481C1C}">
                           <a14:useLocalDpi xmlns:a14="http://schemas.microsoft.com/office/drawing/2010/main" val="0"/>
@@ -1317,7 +1179,7 @@
                   <pic:spPr>
                     <a:xfrm>
                       <a:off x="0" y="0"/>
-                      <a:ext cx="5943600" cy="4405630"/>
+                      <a:ext cx="5943600" cy="3526790"/>
                     </a:xfrm>
                     <a:prstGeom prst="rect">
                       <a:avLst/>
@@ -1330,6 +1192,214 @@
         </w:drawing>
       </w:r>
     </w:p>
+    <w:p>
+      <w:r>
+        <w:t>It seems the most important features in the order of importance are:</w:t>
+      </w:r>
+    </w:p>
+    <w:p>
+      <w:pPr>
+        <w:pStyle w:val="ListParagraph"/>
+        <w:numPr>
+          <w:ilvl w:val="0"/>
+          <w:numId w:val="3"/>
+        </w:numPr>
+      </w:pPr>
+      <w:proofErr w:type="spellStart"/>
+      <w:proofErr w:type="gramStart"/>
+      <w:r>
+        <w:t>credit.policy</w:t>
+      </w:r>
+      <w:proofErr w:type="spellEnd"/>
+      <w:proofErr w:type="gramEnd"/>
+    </w:p>
+    <w:p>
+      <w:pPr>
+        <w:pStyle w:val="ListParagraph"/>
+        <w:numPr>
+          <w:ilvl w:val="0"/>
+          <w:numId w:val="3"/>
+        </w:numPr>
+      </w:pPr>
+      <w:proofErr w:type="spellStart"/>
+      <w:proofErr w:type="gramStart"/>
+      <w:r>
+        <w:t>int.rate</w:t>
+      </w:r>
+      <w:proofErr w:type="spellEnd"/>
+      <w:proofErr w:type="gramEnd"/>
+    </w:p>
+    <w:p>
+      <w:pPr>
+        <w:pStyle w:val="ListParagraph"/>
+        <w:numPr>
+          <w:ilvl w:val="0"/>
+          <w:numId w:val="3"/>
+        </w:numPr>
+      </w:pPr>
+      <w:r>
+        <w:t>installment</w:t>
+      </w:r>
+    </w:p>
+    <w:p>
+      <w:pPr>
+        <w:pStyle w:val="ListParagraph"/>
+        <w:numPr>
+          <w:ilvl w:val="0"/>
+          <w:numId w:val="3"/>
+        </w:numPr>
+      </w:pPr>
+      <w:r>
+        <w:t>fico</w:t>
+      </w:r>
+    </w:p>
+    <w:p>
+      <w:pPr>
+        <w:pStyle w:val="ListParagraph"/>
+        <w:numPr>
+          <w:ilvl w:val="0"/>
+          <w:numId w:val="3"/>
+        </w:numPr>
+      </w:pPr>
+      <w:proofErr w:type="spellStart"/>
+      <w:proofErr w:type="gramStart"/>
+      <w:r>
+        <w:lastRenderedPageBreak/>
+        <w:t>revol.util</w:t>
+      </w:r>
+      <w:proofErr w:type="spellEnd"/>
+      <w:proofErr w:type="gramEnd"/>
+    </w:p>
+    <w:p>
+      <w:pPr>
+        <w:pStyle w:val="ListParagraph"/>
+        <w:numPr>
+          <w:ilvl w:val="0"/>
+          <w:numId w:val="3"/>
+        </w:numPr>
+      </w:pPr>
+      <w:proofErr w:type="spellStart"/>
+      <w:r>
+        <w:t>revol.bal</w:t>
+      </w:r>
+      <w:proofErr w:type="spellEnd"/>
+    </w:p>
+    <w:p>
+      <w:pPr>
+        <w:pStyle w:val="ListParagraph"/>
+        <w:numPr>
+          <w:ilvl w:val="0"/>
+          <w:numId w:val="3"/>
+        </w:numPr>
+      </w:pPr>
+      <w:proofErr w:type="spellStart"/>
+      <w:r>
+        <w:t>dti</w:t>
+      </w:r>
+      <w:proofErr w:type="spellEnd"/>
+    </w:p>
+    <w:p>
+      <w:pPr>
+        <w:pStyle w:val="ListParagraph"/>
+        <w:numPr>
+          <w:ilvl w:val="0"/>
+          <w:numId w:val="3"/>
+        </w:numPr>
+      </w:pPr>
+      <w:proofErr w:type="spellStart"/>
+      <w:proofErr w:type="gramStart"/>
+      <w:r>
+        <w:t>days.with.cr.line</w:t>
+      </w:r>
+      <w:proofErr w:type="spellEnd"/>
+      <w:proofErr w:type="gramEnd"/>
+    </w:p>
+    <w:p>
+      <w:pPr>
+        <w:pStyle w:val="ListParagraph"/>
+        <w:numPr>
+          <w:ilvl w:val="0"/>
+          <w:numId w:val="3"/>
+        </w:numPr>
+      </w:pPr>
+      <w:r>
+        <w:t>log.annual.inc</w:t>
+      </w:r>
+    </w:p>
+    <w:p>
+      <w:pPr>
+        <w:pStyle w:val="ListParagraph"/>
+        <w:numPr>
+          <w:ilvl w:val="0"/>
+          <w:numId w:val="3"/>
+        </w:numPr>
+      </w:pPr>
+      <w:proofErr w:type="spellStart"/>
+      <w:r>
+        <w:t>annualincome</w:t>
+      </w:r>
+      <w:proofErr w:type="spellEnd"/>
+    </w:p>
+    <w:p>
+      <w:pPr>
+        <w:pStyle w:val="ListParagraph"/>
+        <w:numPr>
+          <w:ilvl w:val="0"/>
+          <w:numId w:val="3"/>
+        </w:numPr>
+      </w:pPr>
+      <w:proofErr w:type="gramStart"/>
+      <w:r>
+        <w:t>inq.last</w:t>
+      </w:r>
+      <w:proofErr w:type="gramEnd"/>
+      <w:r>
+        <w:t>.6mths</w:t>
+      </w:r>
+    </w:p>
+    <w:p>
+      <w:pPr>
+        <w:pStyle w:val="ListParagraph"/>
+        <w:numPr>
+          <w:ilvl w:val="0"/>
+          <w:numId w:val="3"/>
+        </w:numPr>
+      </w:pPr>
+      <w:r>
+        <w:t>purpose</w:t>
+      </w:r>
+    </w:p>
+    <w:p>
+      <w:pPr>
+        <w:pStyle w:val="ListParagraph"/>
+        <w:numPr>
+          <w:ilvl w:val="0"/>
+          <w:numId w:val="3"/>
+        </w:numPr>
+      </w:pPr>
+      <w:r>
+        <w:t>delinq.2yrs</w:t>
+      </w:r>
+    </w:p>
+    <w:p>
+      <w:pPr>
+        <w:pStyle w:val="ListParagraph"/>
+        <w:numPr>
+          <w:ilvl w:val="0"/>
+          <w:numId w:val="3"/>
+        </w:numPr>
+      </w:pPr>
+      <w:proofErr w:type="spellStart"/>
+      <w:r>
+        <w:t>pub.rec</w:t>
+      </w:r>
+      <w:proofErr w:type="spellEnd"/>
+    </w:p>
+    <w:p>
+      <w:r>
+        <w:t>This is in line with what we found from data exploration.</w:t>
+      </w:r>
+    </w:p>
     <w:p/>
     <w:p>
       <w:pPr>
@@ -1346,33 +1416,43 @@
     </w:p>
     <w:p>
       <w:r>
-        <w:t>The final model has accuracy score of 78%, which is more than the required 70% accuracy</w:t>
-      </w:r>
-      <w:r>
-        <w:t xml:space="preserve">. </w:t>
-      </w:r>
-    </w:p>
-    <w:p/>
-    <w:p>
-      <w:pPr>
-        <w:pStyle w:val="Heading2"/>
-      </w:pPr>
-      <w:r>
-        <w:lastRenderedPageBreak/>
-        <w:t>Conclusion</w:t>
-      </w:r>
-    </w:p>
-    <w:p/>
-    <w:p>
-      <w:r>
-        <w:t>This model can be used to predict loans that will be at risk. This can be used to decide whether to approve a loan or not and proactive action can be taken on existing loans that are likely to default.</w:t>
-      </w:r>
-    </w:p>
-    <w:p/>
-    <w:p>
+        <w:t>The final model has accuracy score of 78%</w:t>
+      </w:r>
+      <w:r>
+        <w:t xml:space="preserve"> and F1 score 0.67</w:t>
+      </w:r>
+      <w:r>
+        <w:t xml:space="preserve">, which is more </w:t>
+      </w:r>
+      <w:r>
+        <w:t>than the rough estimate of 51.14</w:t>
+      </w:r>
       <w:bookmarkStart w:id="0" w:name="_GoBack"/>
       <w:bookmarkEnd w:id="0"/>
-    </w:p>
+      <w:r>
+        <w:t>%</w:t>
+      </w:r>
+      <w:r>
+        <w:t xml:space="preserve"> </w:t>
+      </w:r>
+    </w:p>
+    <w:p/>
+    <w:p>
+      <w:pPr>
+        <w:pStyle w:val="Heading2"/>
+      </w:pPr>
+      <w:r>
+        <w:t>Conclusion</w:t>
+      </w:r>
+    </w:p>
+    <w:p/>
+    <w:p>
+      <w:r>
+        <w:t>This model can be used to predict loans that will be at risk. This can be used to decide whether to approve a loan or not and proactive action can be taken on existing loans that are likely to default.</w:t>
+      </w:r>
+    </w:p>
+    <w:p/>
+    <w:p/>
     <w:sectPr>
       <w:pgSz w:w="12240" w:h="15840"/>
       <w:pgMar w:top="1440" w:right="1440" w:bottom="1440" w:left="1440" w:header="720" w:footer="720" w:gutter="0"/>

</xml_diff>

<commit_message>
FIX: Added default parameter for gridSearchCV and separate image files
</commit_message>
<xml_diff>
--- a/final_capstone/FinanceCapstoneReport.docx
+++ b/final_capstone/FinanceCapstoneReport.docx
@@ -69,10 +69,19 @@
         <w:t xml:space="preserve"> </w:t>
       </w:r>
       <w:r>
-        <w:t xml:space="preserve">Loan data needs to be analyzed to see which attributes have high correlation with loan being default. If there are attributes, whose values definitely </w:t>
-      </w:r>
-      <w:r>
-        <w:t>cause a loan to default then that can be used as a rule in the decision model. The attributes that do not definitely determine if a loan will default</w:t>
+        <w:t>Loan data needs to be analyzed to see which attributes have high correlation with loan being default</w:t>
+      </w:r>
+      <w:r>
+        <w:t xml:space="preserve">. </w:t>
+      </w:r>
+      <w:r>
+        <w:t>The attributes that</w:t>
+      </w:r>
+      <w:r>
+        <w:t xml:space="preserve"> have significant co</w:t>
+      </w:r>
+      <w:r>
+        <w:t>rrelation with loan being default</w:t>
       </w:r>
       <w:r>
         <w:t>, can be used to build a machine learning model to predict likelihood of future loans being defaulted. This can then be used to assign a risk score to future loans and a threshold can be set, so loans exceeding a certain risk score can be automatically denied.</w:t>
@@ -82,6 +91,9 @@
       <w:r>
         <w:t xml:space="preserve">Since we are trying to predict if a loan will default or not as opposed to predicting the amount of profit or loss that will be incurred, this is a classification problem. </w:t>
       </w:r>
+      <w:r>
+        <w:t>Our classification model will use financial data like interest rate, FICO score, debt to income ratio and credit utilization etc., instead of personal information like race, gender, age and residency, so we can be assured that our model does not violate any discrimination laws.</w:t>
+      </w:r>
     </w:p>
     <w:p>
       <w:r>
@@ -92,18 +104,19 @@
       </w:r>
     </w:p>
     <w:p/>
+    <w:p/>
     <w:p>
       <w:pPr>
         <w:pStyle w:val="Heading3"/>
       </w:pPr>
       <w:r>
+        <w:lastRenderedPageBreak/>
         <w:t>Metrics</w:t>
       </w:r>
     </w:p>
     <w:p/>
     <w:p>
       <w:r>
-        <w:lastRenderedPageBreak/>
         <w:t xml:space="preserve">Looking at the dataset, we can see that out of 5000 loans there are 1533 loans that have defaulted and 3467 loans that were paid. With such an imbalanced dataset, accuracy score might not be a good choice. </w:t>
       </w:r>
       <w:r>
@@ -369,6 +382,7 @@
         <w:rPr>
           <w:b/>
         </w:rPr>
+        <w:lastRenderedPageBreak/>
         <w:t>revol.bal</w:t>
       </w:r>
       <w:r>
@@ -411,7 +425,6 @@
         <w:rPr>
           <w:b/>
         </w:rPr>
-        <w:lastRenderedPageBreak/>
         <w:t>inq.last.6mths</w:t>
       </w:r>
       <w:r>
@@ -2126,6 +2139,7 @@
           <w:sz w:val="18"/>
           <w:szCs w:val="18"/>
         </w:rPr>
+        <w:lastRenderedPageBreak/>
         <w:t xml:space="preserve">3  14.47   687        1110.000000       4485        36.9               1   </w:t>
       </w:r>
     </w:p>
@@ -2237,1841 +2251,1841 @@
           <w:sz w:val="18"/>
           <w:szCs w:val="18"/>
         </w:rPr>
+        <w:t xml:space="preserve">   delinq.2yrs  pub.rec  not.fully.paid  annualincome  </w:t>
+      </w:r>
+    </w:p>
+    <w:p>
+      <w:pPr>
+        <w:tabs>
+          <w:tab w:val="left" w:pos="916"/>
+          <w:tab w:val="left" w:pos="1832"/>
+          <w:tab w:val="left" w:pos="2748"/>
+          <w:tab w:val="left" w:pos="3664"/>
+          <w:tab w:val="left" w:pos="4580"/>
+          <w:tab w:val="left" w:pos="5496"/>
+          <w:tab w:val="left" w:pos="6412"/>
+          <w:tab w:val="left" w:pos="7328"/>
+          <w:tab w:val="left" w:pos="8244"/>
+          <w:tab w:val="left" w:pos="9160"/>
+          <w:tab w:val="left" w:pos="10076"/>
+          <w:tab w:val="left" w:pos="10992"/>
+          <w:tab w:val="left" w:pos="11908"/>
+          <w:tab w:val="left" w:pos="12824"/>
+          <w:tab w:val="left" w:pos="13740"/>
+          <w:tab w:val="left" w:pos="14656"/>
+        </w:tabs>
+        <w:wordWrap w:val="0"/>
+        <w:spacing w:after="0" w:line="240" w:lineRule="auto"/>
+        <w:textAlignment w:val="baseline"/>
+        <w:rPr>
+          <w:rFonts w:ascii="Courier New" w:eastAsia="Times New Roman" w:hAnsi="Courier New" w:cs="Courier New"/>
+          <w:color w:val="000000"/>
+          <w:sz w:val="18"/>
+          <w:szCs w:val="18"/>
+        </w:rPr>
+      </w:pPr>
+      <w:r>
+        <w:rPr>
+          <w:rFonts w:ascii="Courier New" w:eastAsia="Times New Roman" w:hAnsi="Courier New" w:cs="Courier New"/>
+          <w:color w:val="000000"/>
+          <w:sz w:val="18"/>
+          <w:szCs w:val="18"/>
+        </w:rPr>
+        <w:t xml:space="preserve">0            0        1               1         45000  </w:t>
+      </w:r>
+    </w:p>
+    <w:p>
+      <w:pPr>
+        <w:tabs>
+          <w:tab w:val="left" w:pos="916"/>
+          <w:tab w:val="left" w:pos="1832"/>
+          <w:tab w:val="left" w:pos="2748"/>
+          <w:tab w:val="left" w:pos="3664"/>
+          <w:tab w:val="left" w:pos="4580"/>
+          <w:tab w:val="left" w:pos="5496"/>
+          <w:tab w:val="left" w:pos="6412"/>
+          <w:tab w:val="left" w:pos="7328"/>
+          <w:tab w:val="left" w:pos="8244"/>
+          <w:tab w:val="left" w:pos="9160"/>
+          <w:tab w:val="left" w:pos="10076"/>
+          <w:tab w:val="left" w:pos="10992"/>
+          <w:tab w:val="left" w:pos="11908"/>
+          <w:tab w:val="left" w:pos="12824"/>
+          <w:tab w:val="left" w:pos="13740"/>
+          <w:tab w:val="left" w:pos="14656"/>
+        </w:tabs>
+        <w:wordWrap w:val="0"/>
+        <w:spacing w:after="0" w:line="240" w:lineRule="auto"/>
+        <w:textAlignment w:val="baseline"/>
+        <w:rPr>
+          <w:rFonts w:ascii="Courier New" w:eastAsia="Times New Roman" w:hAnsi="Courier New" w:cs="Courier New"/>
+          <w:color w:val="000000"/>
+          <w:sz w:val="18"/>
+          <w:szCs w:val="18"/>
+        </w:rPr>
+      </w:pPr>
+      <w:r>
+        <w:rPr>
+          <w:rFonts w:ascii="Courier New" w:eastAsia="Times New Roman" w:hAnsi="Courier New" w:cs="Courier New"/>
+          <w:color w:val="000000"/>
+          <w:sz w:val="18"/>
+          <w:szCs w:val="18"/>
+        </w:rPr>
+        <w:t xml:space="preserve">1            0        0               1         60000  </w:t>
+      </w:r>
+    </w:p>
+    <w:p>
+      <w:pPr>
+        <w:tabs>
+          <w:tab w:val="left" w:pos="916"/>
+          <w:tab w:val="left" w:pos="1832"/>
+          <w:tab w:val="left" w:pos="2748"/>
+          <w:tab w:val="left" w:pos="3664"/>
+          <w:tab w:val="left" w:pos="4580"/>
+          <w:tab w:val="left" w:pos="5496"/>
+          <w:tab w:val="left" w:pos="6412"/>
+          <w:tab w:val="left" w:pos="7328"/>
+          <w:tab w:val="left" w:pos="8244"/>
+          <w:tab w:val="left" w:pos="9160"/>
+          <w:tab w:val="left" w:pos="10076"/>
+          <w:tab w:val="left" w:pos="10992"/>
+          <w:tab w:val="left" w:pos="11908"/>
+          <w:tab w:val="left" w:pos="12824"/>
+          <w:tab w:val="left" w:pos="13740"/>
+          <w:tab w:val="left" w:pos="14656"/>
+        </w:tabs>
+        <w:wordWrap w:val="0"/>
+        <w:spacing w:after="0" w:line="240" w:lineRule="auto"/>
+        <w:textAlignment w:val="baseline"/>
+        <w:rPr>
+          <w:rFonts w:ascii="Courier New" w:eastAsia="Times New Roman" w:hAnsi="Courier New" w:cs="Courier New"/>
+          <w:color w:val="000000"/>
+          <w:sz w:val="18"/>
+          <w:szCs w:val="18"/>
+        </w:rPr>
+      </w:pPr>
+      <w:r>
+        <w:rPr>
+          <w:rFonts w:ascii="Courier New" w:eastAsia="Times New Roman" w:hAnsi="Courier New" w:cs="Courier New"/>
+          <w:color w:val="000000"/>
+          <w:sz w:val="18"/>
+          <w:szCs w:val="18"/>
+        </w:rPr>
+        <w:t xml:space="preserve">2            0        0               1        145000  </w:t>
+      </w:r>
+    </w:p>
+    <w:p>
+      <w:pPr>
+        <w:tabs>
+          <w:tab w:val="left" w:pos="916"/>
+          <w:tab w:val="left" w:pos="1832"/>
+          <w:tab w:val="left" w:pos="2748"/>
+          <w:tab w:val="left" w:pos="3664"/>
+          <w:tab w:val="left" w:pos="4580"/>
+          <w:tab w:val="left" w:pos="5496"/>
+          <w:tab w:val="left" w:pos="6412"/>
+          <w:tab w:val="left" w:pos="7328"/>
+          <w:tab w:val="left" w:pos="8244"/>
+          <w:tab w:val="left" w:pos="9160"/>
+          <w:tab w:val="left" w:pos="10076"/>
+          <w:tab w:val="left" w:pos="10992"/>
+          <w:tab w:val="left" w:pos="11908"/>
+          <w:tab w:val="left" w:pos="12824"/>
+          <w:tab w:val="left" w:pos="13740"/>
+          <w:tab w:val="left" w:pos="14656"/>
+        </w:tabs>
+        <w:wordWrap w:val="0"/>
+        <w:spacing w:after="0" w:line="240" w:lineRule="auto"/>
+        <w:textAlignment w:val="baseline"/>
+        <w:rPr>
+          <w:rFonts w:ascii="Courier New" w:eastAsia="Times New Roman" w:hAnsi="Courier New" w:cs="Courier New"/>
+          <w:color w:val="000000"/>
+          <w:sz w:val="18"/>
+          <w:szCs w:val="18"/>
+        </w:rPr>
+      </w:pPr>
+      <w:r>
+        <w:rPr>
+          <w:rFonts w:ascii="Courier New" w:eastAsia="Times New Roman" w:hAnsi="Courier New" w:cs="Courier New"/>
+          <w:color w:val="000000"/>
+          <w:sz w:val="18"/>
+          <w:szCs w:val="18"/>
+        </w:rPr>
+        <w:t xml:space="preserve">3            0        0               1         33990  </w:t>
+      </w:r>
+    </w:p>
+    <w:p>
+      <w:pPr>
+        <w:tabs>
+          <w:tab w:val="left" w:pos="916"/>
+          <w:tab w:val="left" w:pos="1832"/>
+          <w:tab w:val="left" w:pos="2748"/>
+          <w:tab w:val="left" w:pos="3664"/>
+          <w:tab w:val="left" w:pos="4580"/>
+          <w:tab w:val="left" w:pos="5496"/>
+          <w:tab w:val="left" w:pos="6412"/>
+          <w:tab w:val="left" w:pos="7328"/>
+          <w:tab w:val="left" w:pos="8244"/>
+          <w:tab w:val="left" w:pos="9160"/>
+          <w:tab w:val="left" w:pos="10076"/>
+          <w:tab w:val="left" w:pos="10992"/>
+          <w:tab w:val="left" w:pos="11908"/>
+          <w:tab w:val="left" w:pos="12824"/>
+          <w:tab w:val="left" w:pos="13740"/>
+          <w:tab w:val="left" w:pos="14656"/>
+        </w:tabs>
+        <w:wordWrap w:val="0"/>
+        <w:spacing w:after="0" w:line="240" w:lineRule="auto"/>
+        <w:textAlignment w:val="baseline"/>
+        <w:rPr>
+          <w:rFonts w:ascii="Courier New" w:eastAsia="Times New Roman" w:hAnsi="Courier New" w:cs="Courier New"/>
+          <w:color w:val="000000"/>
+          <w:sz w:val="18"/>
+          <w:szCs w:val="18"/>
+        </w:rPr>
+      </w:pPr>
+      <w:r>
+        <w:rPr>
+          <w:rFonts w:ascii="Courier New" w:eastAsia="Times New Roman" w:hAnsi="Courier New" w:cs="Courier New"/>
+          <w:color w:val="000000"/>
+          <w:sz w:val="18"/>
+          <w:szCs w:val="18"/>
+        </w:rPr>
+        <w:t xml:space="preserve">4            0        0               1        213000  </w:t>
+      </w:r>
+    </w:p>
+    <w:p/>
+    <w:p>
+      <w:r>
+        <w:t>Below is summary of the dataset that contains data for loans that defaulted</w:t>
+      </w:r>
+    </w:p>
+    <w:p/>
+    <w:p>
+      <w:pPr>
+        <w:tabs>
+          <w:tab w:val="left" w:pos="916"/>
+          <w:tab w:val="left" w:pos="1832"/>
+          <w:tab w:val="left" w:pos="2748"/>
+          <w:tab w:val="left" w:pos="3664"/>
+          <w:tab w:val="left" w:pos="4580"/>
+          <w:tab w:val="left" w:pos="5496"/>
+          <w:tab w:val="left" w:pos="6412"/>
+          <w:tab w:val="left" w:pos="7328"/>
+          <w:tab w:val="left" w:pos="8244"/>
+          <w:tab w:val="left" w:pos="9160"/>
+          <w:tab w:val="left" w:pos="10076"/>
+          <w:tab w:val="left" w:pos="10992"/>
+          <w:tab w:val="left" w:pos="11908"/>
+          <w:tab w:val="left" w:pos="12824"/>
+          <w:tab w:val="left" w:pos="13740"/>
+          <w:tab w:val="left" w:pos="14656"/>
+        </w:tabs>
+        <w:wordWrap w:val="0"/>
+        <w:spacing w:after="0" w:line="240" w:lineRule="auto"/>
+        <w:textAlignment w:val="baseline"/>
+        <w:rPr>
+          <w:rFonts w:ascii="Courier New" w:eastAsia="Times New Roman" w:hAnsi="Courier New" w:cs="Courier New"/>
+          <w:color w:val="000000"/>
+          <w:sz w:val="18"/>
+          <w:szCs w:val="18"/>
+        </w:rPr>
+      </w:pPr>
+      <w:r>
+        <w:rPr>
+          <w:rFonts w:ascii="Courier New" w:eastAsia="Times New Roman" w:hAnsi="Courier New" w:cs="Courier New"/>
+          <w:color w:val="000000"/>
+          <w:sz w:val="18"/>
+          <w:szCs w:val="18"/>
+        </w:rPr>
+        <w:t xml:space="preserve">       credit.policy     int.rate  installment</w:t>
+      </w:r>
+      <w:r>
+        <w:rPr>
+          <w:rFonts w:ascii="Courier New" w:eastAsia="Times New Roman" w:hAnsi="Courier New" w:cs="Courier New"/>
+          <w:color w:val="000000"/>
+          <w:sz w:val="18"/>
+          <w:szCs w:val="18"/>
+        </w:rPr>
+        <w:t xml:space="preserve">  log.annual.inc          dti  </w:t>
+      </w:r>
+    </w:p>
+    <w:p>
+      <w:pPr>
+        <w:tabs>
+          <w:tab w:val="left" w:pos="916"/>
+          <w:tab w:val="left" w:pos="1832"/>
+          <w:tab w:val="left" w:pos="2748"/>
+          <w:tab w:val="left" w:pos="3664"/>
+          <w:tab w:val="left" w:pos="4580"/>
+          <w:tab w:val="left" w:pos="5496"/>
+          <w:tab w:val="left" w:pos="6412"/>
+          <w:tab w:val="left" w:pos="7328"/>
+          <w:tab w:val="left" w:pos="8244"/>
+          <w:tab w:val="left" w:pos="9160"/>
+          <w:tab w:val="left" w:pos="10076"/>
+          <w:tab w:val="left" w:pos="10992"/>
+          <w:tab w:val="left" w:pos="11908"/>
+          <w:tab w:val="left" w:pos="12824"/>
+          <w:tab w:val="left" w:pos="13740"/>
+          <w:tab w:val="left" w:pos="14656"/>
+        </w:tabs>
+        <w:wordWrap w:val="0"/>
+        <w:spacing w:after="0" w:line="240" w:lineRule="auto"/>
+        <w:textAlignment w:val="baseline"/>
+        <w:rPr>
+          <w:rFonts w:ascii="Courier New" w:eastAsia="Times New Roman" w:hAnsi="Courier New" w:cs="Courier New"/>
+          <w:color w:val="000000"/>
+          <w:sz w:val="18"/>
+          <w:szCs w:val="18"/>
+        </w:rPr>
+      </w:pPr>
+      <w:r>
+        <w:rPr>
+          <w:rFonts w:ascii="Courier New" w:eastAsia="Times New Roman" w:hAnsi="Courier New" w:cs="Courier New"/>
+          <w:color w:val="000000"/>
+          <w:sz w:val="18"/>
+          <w:szCs w:val="18"/>
+        </w:rPr>
+        <w:t xml:space="preserve">count    1533.000000  1533.000000  1533.000000     1533.000000  1533.000000   </w:t>
+      </w:r>
+    </w:p>
+    <w:p>
+      <w:pPr>
+        <w:tabs>
+          <w:tab w:val="left" w:pos="916"/>
+          <w:tab w:val="left" w:pos="1832"/>
+          <w:tab w:val="left" w:pos="2748"/>
+          <w:tab w:val="left" w:pos="3664"/>
+          <w:tab w:val="left" w:pos="4580"/>
+          <w:tab w:val="left" w:pos="5496"/>
+          <w:tab w:val="left" w:pos="6412"/>
+          <w:tab w:val="left" w:pos="7328"/>
+          <w:tab w:val="left" w:pos="8244"/>
+          <w:tab w:val="left" w:pos="9160"/>
+          <w:tab w:val="left" w:pos="10076"/>
+          <w:tab w:val="left" w:pos="10992"/>
+          <w:tab w:val="left" w:pos="11908"/>
+          <w:tab w:val="left" w:pos="12824"/>
+          <w:tab w:val="left" w:pos="13740"/>
+          <w:tab w:val="left" w:pos="14656"/>
+        </w:tabs>
+        <w:wordWrap w:val="0"/>
+        <w:spacing w:after="0" w:line="240" w:lineRule="auto"/>
+        <w:textAlignment w:val="baseline"/>
+        <w:rPr>
+          <w:rFonts w:ascii="Courier New" w:eastAsia="Times New Roman" w:hAnsi="Courier New" w:cs="Courier New"/>
+          <w:color w:val="000000"/>
+          <w:sz w:val="18"/>
+          <w:szCs w:val="18"/>
+        </w:rPr>
+      </w:pPr>
+      <w:r>
+        <w:rPr>
+          <w:rFonts w:ascii="Courier New" w:eastAsia="Times New Roman" w:hAnsi="Courier New" w:cs="Courier New"/>
+          <w:color w:val="000000"/>
+          <w:sz w:val="18"/>
+          <w:szCs w:val="18"/>
+        </w:rPr>
+        <w:t xml:space="preserve">mean        0.661448     0.132452   342.785114       10.885023    13.195838   </w:t>
+      </w:r>
+    </w:p>
+    <w:p>
+      <w:pPr>
+        <w:tabs>
+          <w:tab w:val="left" w:pos="916"/>
+          <w:tab w:val="left" w:pos="1832"/>
+          <w:tab w:val="left" w:pos="2748"/>
+          <w:tab w:val="left" w:pos="3664"/>
+          <w:tab w:val="left" w:pos="4580"/>
+          <w:tab w:val="left" w:pos="5496"/>
+          <w:tab w:val="left" w:pos="6412"/>
+          <w:tab w:val="left" w:pos="7328"/>
+          <w:tab w:val="left" w:pos="8244"/>
+          <w:tab w:val="left" w:pos="9160"/>
+          <w:tab w:val="left" w:pos="10076"/>
+          <w:tab w:val="left" w:pos="10992"/>
+          <w:tab w:val="left" w:pos="11908"/>
+          <w:tab w:val="left" w:pos="12824"/>
+          <w:tab w:val="left" w:pos="13740"/>
+          <w:tab w:val="left" w:pos="14656"/>
+        </w:tabs>
+        <w:wordWrap w:val="0"/>
+        <w:spacing w:after="0" w:line="240" w:lineRule="auto"/>
+        <w:textAlignment w:val="baseline"/>
+        <w:rPr>
+          <w:rFonts w:ascii="Courier New" w:eastAsia="Times New Roman" w:hAnsi="Courier New" w:cs="Courier New"/>
+          <w:color w:val="000000"/>
+          <w:sz w:val="18"/>
+          <w:szCs w:val="18"/>
+        </w:rPr>
+      </w:pPr>
+      <w:r>
+        <w:rPr>
+          <w:rFonts w:ascii="Courier New" w:eastAsia="Times New Roman" w:hAnsi="Courier New" w:cs="Courier New"/>
+          <w:color w:val="000000"/>
+          <w:sz w:val="18"/>
+          <w:szCs w:val="18"/>
+        </w:rPr>
+        <w:t xml:space="preserve">std         0.473372     0.025495   223.948527        0.666718     7.006769   </w:t>
+      </w:r>
+    </w:p>
+    <w:p>
+      <w:pPr>
+        <w:tabs>
+          <w:tab w:val="left" w:pos="916"/>
+          <w:tab w:val="left" w:pos="1832"/>
+          <w:tab w:val="left" w:pos="2748"/>
+          <w:tab w:val="left" w:pos="3664"/>
+          <w:tab w:val="left" w:pos="4580"/>
+          <w:tab w:val="left" w:pos="5496"/>
+          <w:tab w:val="left" w:pos="6412"/>
+          <w:tab w:val="left" w:pos="7328"/>
+          <w:tab w:val="left" w:pos="8244"/>
+          <w:tab w:val="left" w:pos="9160"/>
+          <w:tab w:val="left" w:pos="10076"/>
+          <w:tab w:val="left" w:pos="10992"/>
+          <w:tab w:val="left" w:pos="11908"/>
+          <w:tab w:val="left" w:pos="12824"/>
+          <w:tab w:val="left" w:pos="13740"/>
+          <w:tab w:val="left" w:pos="14656"/>
+        </w:tabs>
+        <w:wordWrap w:val="0"/>
+        <w:spacing w:after="0" w:line="240" w:lineRule="auto"/>
+        <w:textAlignment w:val="baseline"/>
+        <w:rPr>
+          <w:rFonts w:ascii="Courier New" w:eastAsia="Times New Roman" w:hAnsi="Courier New" w:cs="Courier New"/>
+          <w:color w:val="000000"/>
+          <w:sz w:val="18"/>
+          <w:szCs w:val="18"/>
+        </w:rPr>
+      </w:pPr>
+      <w:r>
+        <w:rPr>
+          <w:rFonts w:ascii="Courier New" w:eastAsia="Times New Roman" w:hAnsi="Courier New" w:cs="Courier New"/>
+          <w:color w:val="000000"/>
+          <w:sz w:val="18"/>
+          <w:szCs w:val="18"/>
+        </w:rPr>
+        <w:t xml:space="preserve">min         0.000000     0.070500    15.910000        7.600902     0.000000   </w:t>
+      </w:r>
+    </w:p>
+    <w:p>
+      <w:pPr>
+        <w:tabs>
+          <w:tab w:val="left" w:pos="916"/>
+          <w:tab w:val="left" w:pos="1832"/>
+          <w:tab w:val="left" w:pos="2748"/>
+          <w:tab w:val="left" w:pos="3664"/>
+          <w:tab w:val="left" w:pos="4580"/>
+          <w:tab w:val="left" w:pos="5496"/>
+          <w:tab w:val="left" w:pos="6412"/>
+          <w:tab w:val="left" w:pos="7328"/>
+          <w:tab w:val="left" w:pos="8244"/>
+          <w:tab w:val="left" w:pos="9160"/>
+          <w:tab w:val="left" w:pos="10076"/>
+          <w:tab w:val="left" w:pos="10992"/>
+          <w:tab w:val="left" w:pos="11908"/>
+          <w:tab w:val="left" w:pos="12824"/>
+          <w:tab w:val="left" w:pos="13740"/>
+          <w:tab w:val="left" w:pos="14656"/>
+        </w:tabs>
+        <w:wordWrap w:val="0"/>
+        <w:spacing w:after="0" w:line="240" w:lineRule="auto"/>
+        <w:textAlignment w:val="baseline"/>
+        <w:rPr>
+          <w:rFonts w:ascii="Courier New" w:eastAsia="Times New Roman" w:hAnsi="Courier New" w:cs="Courier New"/>
+          <w:color w:val="000000"/>
+          <w:sz w:val="18"/>
+          <w:szCs w:val="18"/>
+        </w:rPr>
+      </w:pPr>
+      <w:r>
+        <w:rPr>
+          <w:rFonts w:ascii="Courier New" w:eastAsia="Times New Roman" w:hAnsi="Courier New" w:cs="Courier New"/>
+          <w:color w:val="000000"/>
+          <w:sz w:val="18"/>
+          <w:szCs w:val="18"/>
+        </w:rPr>
+        <w:t xml:space="preserve">25%         0.000000     0.115400   168.640000       10.491274     7.830000   </w:t>
+      </w:r>
+    </w:p>
+    <w:p>
+      <w:pPr>
+        <w:tabs>
+          <w:tab w:val="left" w:pos="916"/>
+          <w:tab w:val="left" w:pos="1832"/>
+          <w:tab w:val="left" w:pos="2748"/>
+          <w:tab w:val="left" w:pos="3664"/>
+          <w:tab w:val="left" w:pos="4580"/>
+          <w:tab w:val="left" w:pos="5496"/>
+          <w:tab w:val="left" w:pos="6412"/>
+          <w:tab w:val="left" w:pos="7328"/>
+          <w:tab w:val="left" w:pos="8244"/>
+          <w:tab w:val="left" w:pos="9160"/>
+          <w:tab w:val="left" w:pos="10076"/>
+          <w:tab w:val="left" w:pos="10992"/>
+          <w:tab w:val="left" w:pos="11908"/>
+          <w:tab w:val="left" w:pos="12824"/>
+          <w:tab w:val="left" w:pos="13740"/>
+          <w:tab w:val="left" w:pos="14656"/>
+        </w:tabs>
+        <w:wordWrap w:val="0"/>
+        <w:spacing w:after="0" w:line="240" w:lineRule="auto"/>
+        <w:textAlignment w:val="baseline"/>
+        <w:rPr>
+          <w:rFonts w:ascii="Courier New" w:eastAsia="Times New Roman" w:hAnsi="Courier New" w:cs="Courier New"/>
+          <w:color w:val="000000"/>
+          <w:sz w:val="18"/>
+          <w:szCs w:val="18"/>
+        </w:rPr>
+      </w:pPr>
+      <w:r>
+        <w:rPr>
+          <w:rFonts w:ascii="Courier New" w:eastAsia="Times New Roman" w:hAnsi="Courier New" w:cs="Courier New"/>
+          <w:color w:val="000000"/>
+          <w:sz w:val="18"/>
+          <w:szCs w:val="18"/>
+        </w:rPr>
+        <w:t xml:space="preserve">50%         1.000000     0.131600   287.310000       10.878047    13.340000   </w:t>
+      </w:r>
+    </w:p>
+    <w:p>
+      <w:pPr>
+        <w:tabs>
+          <w:tab w:val="left" w:pos="916"/>
+          <w:tab w:val="left" w:pos="1832"/>
+          <w:tab w:val="left" w:pos="2748"/>
+          <w:tab w:val="left" w:pos="3664"/>
+          <w:tab w:val="left" w:pos="4580"/>
+          <w:tab w:val="left" w:pos="5496"/>
+          <w:tab w:val="left" w:pos="6412"/>
+          <w:tab w:val="left" w:pos="7328"/>
+          <w:tab w:val="left" w:pos="8244"/>
+          <w:tab w:val="left" w:pos="9160"/>
+          <w:tab w:val="left" w:pos="10076"/>
+          <w:tab w:val="left" w:pos="10992"/>
+          <w:tab w:val="left" w:pos="11908"/>
+          <w:tab w:val="left" w:pos="12824"/>
+          <w:tab w:val="left" w:pos="13740"/>
+          <w:tab w:val="left" w:pos="14656"/>
+        </w:tabs>
+        <w:wordWrap w:val="0"/>
+        <w:spacing w:after="0" w:line="240" w:lineRule="auto"/>
+        <w:textAlignment w:val="baseline"/>
+        <w:rPr>
+          <w:rFonts w:ascii="Courier New" w:eastAsia="Times New Roman" w:hAnsi="Courier New" w:cs="Courier New"/>
+          <w:color w:val="000000"/>
+          <w:sz w:val="18"/>
+          <w:szCs w:val="18"/>
+        </w:rPr>
+      </w:pPr>
+      <w:r>
+        <w:rPr>
+          <w:rFonts w:ascii="Courier New" w:eastAsia="Times New Roman" w:hAnsi="Courier New" w:cs="Courier New"/>
+          <w:color w:val="000000"/>
+          <w:sz w:val="18"/>
+          <w:szCs w:val="18"/>
+        </w:rPr>
+        <w:t xml:space="preserve">75%         1.000000     0.148200   491.300000       11.276633    18.830000   </w:t>
+      </w:r>
+    </w:p>
+    <w:p>
+      <w:pPr>
+        <w:tabs>
+          <w:tab w:val="left" w:pos="916"/>
+          <w:tab w:val="left" w:pos="1832"/>
+          <w:tab w:val="left" w:pos="2748"/>
+          <w:tab w:val="left" w:pos="3664"/>
+          <w:tab w:val="left" w:pos="4580"/>
+          <w:tab w:val="left" w:pos="5496"/>
+          <w:tab w:val="left" w:pos="6412"/>
+          <w:tab w:val="left" w:pos="7328"/>
+          <w:tab w:val="left" w:pos="8244"/>
+          <w:tab w:val="left" w:pos="9160"/>
+          <w:tab w:val="left" w:pos="10076"/>
+          <w:tab w:val="left" w:pos="10992"/>
+          <w:tab w:val="left" w:pos="11908"/>
+          <w:tab w:val="left" w:pos="12824"/>
+          <w:tab w:val="left" w:pos="13740"/>
+          <w:tab w:val="left" w:pos="14656"/>
+        </w:tabs>
+        <w:wordWrap w:val="0"/>
+        <w:spacing w:after="0" w:line="240" w:lineRule="auto"/>
+        <w:textAlignment w:val="baseline"/>
+        <w:rPr>
+          <w:rFonts w:ascii="Courier New" w:eastAsia="Times New Roman" w:hAnsi="Courier New" w:cs="Courier New"/>
+          <w:color w:val="000000"/>
+          <w:sz w:val="18"/>
+          <w:szCs w:val="18"/>
+        </w:rPr>
+      </w:pPr>
+      <w:r>
+        <w:rPr>
+          <w:rFonts w:ascii="Courier New" w:eastAsia="Times New Roman" w:hAnsi="Courier New" w:cs="Courier New"/>
+          <w:color w:val="000000"/>
+          <w:sz w:val="18"/>
+          <w:szCs w:val="18"/>
+        </w:rPr>
+        <w:t xml:space="preserve">max         1.000000     0.216400   926.830000       13.458836    29.960000   </w:t>
+      </w:r>
+    </w:p>
+    <w:p>
+      <w:pPr>
+        <w:tabs>
+          <w:tab w:val="left" w:pos="916"/>
+          <w:tab w:val="left" w:pos="1832"/>
+          <w:tab w:val="left" w:pos="2748"/>
+          <w:tab w:val="left" w:pos="3664"/>
+          <w:tab w:val="left" w:pos="4580"/>
+          <w:tab w:val="left" w:pos="5496"/>
+          <w:tab w:val="left" w:pos="6412"/>
+          <w:tab w:val="left" w:pos="7328"/>
+          <w:tab w:val="left" w:pos="8244"/>
+          <w:tab w:val="left" w:pos="9160"/>
+          <w:tab w:val="left" w:pos="10076"/>
+          <w:tab w:val="left" w:pos="10992"/>
+          <w:tab w:val="left" w:pos="11908"/>
+          <w:tab w:val="left" w:pos="12824"/>
+          <w:tab w:val="left" w:pos="13740"/>
+          <w:tab w:val="left" w:pos="14656"/>
+        </w:tabs>
+        <w:wordWrap w:val="0"/>
+        <w:spacing w:after="0" w:line="240" w:lineRule="auto"/>
+        <w:textAlignment w:val="baseline"/>
+        <w:rPr>
+          <w:rFonts w:ascii="Courier New" w:eastAsia="Times New Roman" w:hAnsi="Courier New" w:cs="Courier New"/>
+          <w:color w:val="000000"/>
+          <w:sz w:val="18"/>
+          <w:szCs w:val="18"/>
+        </w:rPr>
+      </w:pPr>
+    </w:p>
+    <w:p>
+      <w:pPr>
+        <w:tabs>
+          <w:tab w:val="left" w:pos="916"/>
+          <w:tab w:val="left" w:pos="1832"/>
+          <w:tab w:val="left" w:pos="2748"/>
+          <w:tab w:val="left" w:pos="3664"/>
+          <w:tab w:val="left" w:pos="4580"/>
+          <w:tab w:val="left" w:pos="5496"/>
+          <w:tab w:val="left" w:pos="6412"/>
+          <w:tab w:val="left" w:pos="7328"/>
+          <w:tab w:val="left" w:pos="8244"/>
+          <w:tab w:val="left" w:pos="9160"/>
+          <w:tab w:val="left" w:pos="10076"/>
+          <w:tab w:val="left" w:pos="10992"/>
+          <w:tab w:val="left" w:pos="11908"/>
+          <w:tab w:val="left" w:pos="12824"/>
+          <w:tab w:val="left" w:pos="13740"/>
+          <w:tab w:val="left" w:pos="14656"/>
+        </w:tabs>
+        <w:wordWrap w:val="0"/>
+        <w:spacing w:after="0" w:line="240" w:lineRule="auto"/>
+        <w:textAlignment w:val="baseline"/>
+        <w:rPr>
+          <w:rFonts w:ascii="Courier New" w:eastAsia="Times New Roman" w:hAnsi="Courier New" w:cs="Courier New"/>
+          <w:color w:val="000000"/>
+          <w:sz w:val="18"/>
+          <w:szCs w:val="18"/>
+        </w:rPr>
+      </w:pPr>
+      <w:r>
+        <w:rPr>
+          <w:rFonts w:ascii="Courier New" w:eastAsia="Times New Roman" w:hAnsi="Courier New" w:cs="Courier New"/>
+          <w:color w:val="000000"/>
+          <w:sz w:val="18"/>
+          <w:szCs w:val="18"/>
+        </w:rPr>
+        <w:t xml:space="preserve">              fico  days.with.cr.line</w:t>
+      </w:r>
+      <w:r>
+        <w:rPr>
+          <w:rFonts w:ascii="Courier New" w:eastAsia="Times New Roman" w:hAnsi="Courier New" w:cs="Courier New"/>
+          <w:color w:val="000000"/>
+          <w:sz w:val="18"/>
+          <w:szCs w:val="18"/>
+        </w:rPr>
+        <w:t xml:space="preserve">       revol.bal   revol.util  </w:t>
+      </w:r>
+    </w:p>
+    <w:p>
+      <w:pPr>
+        <w:tabs>
+          <w:tab w:val="left" w:pos="916"/>
+          <w:tab w:val="left" w:pos="1832"/>
+          <w:tab w:val="left" w:pos="2748"/>
+          <w:tab w:val="left" w:pos="3664"/>
+          <w:tab w:val="left" w:pos="4580"/>
+          <w:tab w:val="left" w:pos="5496"/>
+          <w:tab w:val="left" w:pos="6412"/>
+          <w:tab w:val="left" w:pos="7328"/>
+          <w:tab w:val="left" w:pos="8244"/>
+          <w:tab w:val="left" w:pos="9160"/>
+          <w:tab w:val="left" w:pos="10076"/>
+          <w:tab w:val="left" w:pos="10992"/>
+          <w:tab w:val="left" w:pos="11908"/>
+          <w:tab w:val="left" w:pos="12824"/>
+          <w:tab w:val="left" w:pos="13740"/>
+          <w:tab w:val="left" w:pos="14656"/>
+        </w:tabs>
+        <w:wordWrap w:val="0"/>
+        <w:spacing w:after="0" w:line="240" w:lineRule="auto"/>
+        <w:textAlignment w:val="baseline"/>
+        <w:rPr>
+          <w:rFonts w:ascii="Courier New" w:eastAsia="Times New Roman" w:hAnsi="Courier New" w:cs="Courier New"/>
+          <w:color w:val="000000"/>
+          <w:sz w:val="18"/>
+          <w:szCs w:val="18"/>
+        </w:rPr>
+      </w:pPr>
+      <w:r>
+        <w:rPr>
+          <w:rFonts w:ascii="Courier New" w:eastAsia="Times New Roman" w:hAnsi="Courier New" w:cs="Courier New"/>
+          <w:color w:val="000000"/>
+          <w:sz w:val="18"/>
+          <w:szCs w:val="18"/>
+        </w:rPr>
+        <w:t xml:space="preserve">count  1533.000000        1533.000000     1533.000000  1533.000000   </w:t>
+      </w:r>
+    </w:p>
+    <w:p>
+      <w:pPr>
+        <w:tabs>
+          <w:tab w:val="left" w:pos="916"/>
+          <w:tab w:val="left" w:pos="1832"/>
+          <w:tab w:val="left" w:pos="2748"/>
+          <w:tab w:val="left" w:pos="3664"/>
+          <w:tab w:val="left" w:pos="4580"/>
+          <w:tab w:val="left" w:pos="5496"/>
+          <w:tab w:val="left" w:pos="6412"/>
+          <w:tab w:val="left" w:pos="7328"/>
+          <w:tab w:val="left" w:pos="8244"/>
+          <w:tab w:val="left" w:pos="9160"/>
+          <w:tab w:val="left" w:pos="10076"/>
+          <w:tab w:val="left" w:pos="10992"/>
+          <w:tab w:val="left" w:pos="11908"/>
+          <w:tab w:val="left" w:pos="12824"/>
+          <w:tab w:val="left" w:pos="13740"/>
+          <w:tab w:val="left" w:pos="14656"/>
+        </w:tabs>
+        <w:wordWrap w:val="0"/>
+        <w:spacing w:after="0" w:line="240" w:lineRule="auto"/>
+        <w:textAlignment w:val="baseline"/>
+        <w:rPr>
+          <w:rFonts w:ascii="Courier New" w:eastAsia="Times New Roman" w:hAnsi="Courier New" w:cs="Courier New"/>
+          <w:color w:val="000000"/>
+          <w:sz w:val="18"/>
+          <w:szCs w:val="18"/>
+        </w:rPr>
+      </w:pPr>
+      <w:r>
+        <w:rPr>
+          <w:rFonts w:ascii="Courier New" w:eastAsia="Times New Roman" w:hAnsi="Courier New" w:cs="Courier New"/>
+          <w:color w:val="000000"/>
+          <w:sz w:val="18"/>
+          <w:szCs w:val="18"/>
+        </w:rPr>
+        <w:t xml:space="preserve">mean    697.828441        4393.541259    21066.293542    52.255075   </w:t>
+      </w:r>
+    </w:p>
+    <w:p>
+      <w:pPr>
+        <w:tabs>
+          <w:tab w:val="left" w:pos="916"/>
+          <w:tab w:val="left" w:pos="1832"/>
+          <w:tab w:val="left" w:pos="2748"/>
+          <w:tab w:val="left" w:pos="3664"/>
+          <w:tab w:val="left" w:pos="4580"/>
+          <w:tab w:val="left" w:pos="5496"/>
+          <w:tab w:val="left" w:pos="6412"/>
+          <w:tab w:val="left" w:pos="7328"/>
+          <w:tab w:val="left" w:pos="8244"/>
+          <w:tab w:val="left" w:pos="9160"/>
+          <w:tab w:val="left" w:pos="10076"/>
+          <w:tab w:val="left" w:pos="10992"/>
+          <w:tab w:val="left" w:pos="11908"/>
+          <w:tab w:val="left" w:pos="12824"/>
+          <w:tab w:val="left" w:pos="13740"/>
+          <w:tab w:val="left" w:pos="14656"/>
+        </w:tabs>
+        <w:wordWrap w:val="0"/>
+        <w:spacing w:after="0" w:line="240" w:lineRule="auto"/>
+        <w:textAlignment w:val="baseline"/>
+        <w:rPr>
+          <w:rFonts w:ascii="Courier New" w:eastAsia="Times New Roman" w:hAnsi="Courier New" w:cs="Courier New"/>
+          <w:color w:val="000000"/>
+          <w:sz w:val="18"/>
+          <w:szCs w:val="18"/>
+        </w:rPr>
+      </w:pPr>
+      <w:r>
+        <w:rPr>
+          <w:rFonts w:ascii="Courier New" w:eastAsia="Times New Roman" w:hAnsi="Courier New" w:cs="Courier New"/>
+          <w:color w:val="000000"/>
+          <w:sz w:val="18"/>
+          <w:szCs w:val="18"/>
+        </w:rPr>
+        <w:t xml:space="preserve">std      33.756808        2431.785491    49905.689359    29.057906   </w:t>
+      </w:r>
+    </w:p>
+    <w:p>
+      <w:pPr>
+        <w:tabs>
+          <w:tab w:val="left" w:pos="916"/>
+          <w:tab w:val="left" w:pos="1832"/>
+          <w:tab w:val="left" w:pos="2748"/>
+          <w:tab w:val="left" w:pos="3664"/>
+          <w:tab w:val="left" w:pos="4580"/>
+          <w:tab w:val="left" w:pos="5496"/>
+          <w:tab w:val="left" w:pos="6412"/>
+          <w:tab w:val="left" w:pos="7328"/>
+          <w:tab w:val="left" w:pos="8244"/>
+          <w:tab w:val="left" w:pos="9160"/>
+          <w:tab w:val="left" w:pos="10076"/>
+          <w:tab w:val="left" w:pos="10992"/>
+          <w:tab w:val="left" w:pos="11908"/>
+          <w:tab w:val="left" w:pos="12824"/>
+          <w:tab w:val="left" w:pos="13740"/>
+          <w:tab w:val="left" w:pos="14656"/>
+        </w:tabs>
+        <w:wordWrap w:val="0"/>
+        <w:spacing w:after="0" w:line="240" w:lineRule="auto"/>
+        <w:textAlignment w:val="baseline"/>
+        <w:rPr>
+          <w:rFonts w:ascii="Courier New" w:eastAsia="Times New Roman" w:hAnsi="Courier New" w:cs="Courier New"/>
+          <w:color w:val="000000"/>
+          <w:sz w:val="18"/>
+          <w:szCs w:val="18"/>
+        </w:rPr>
+      </w:pPr>
+      <w:r>
+        <w:rPr>
+          <w:rFonts w:ascii="Courier New" w:eastAsia="Times New Roman" w:hAnsi="Courier New" w:cs="Courier New"/>
+          <w:color w:val="000000"/>
+          <w:sz w:val="18"/>
+          <w:szCs w:val="18"/>
+        </w:rPr>
+        <w:t xml:space="preserve">min     617.000000         180.041667        0.000000     0.000000   </w:t>
+      </w:r>
+    </w:p>
+    <w:p>
+      <w:pPr>
+        <w:tabs>
+          <w:tab w:val="left" w:pos="916"/>
+          <w:tab w:val="left" w:pos="1832"/>
+          <w:tab w:val="left" w:pos="2748"/>
+          <w:tab w:val="left" w:pos="3664"/>
+          <w:tab w:val="left" w:pos="4580"/>
+          <w:tab w:val="left" w:pos="5496"/>
+          <w:tab w:val="left" w:pos="6412"/>
+          <w:tab w:val="left" w:pos="7328"/>
+          <w:tab w:val="left" w:pos="8244"/>
+          <w:tab w:val="left" w:pos="9160"/>
+          <w:tab w:val="left" w:pos="10076"/>
+          <w:tab w:val="left" w:pos="10992"/>
+          <w:tab w:val="left" w:pos="11908"/>
+          <w:tab w:val="left" w:pos="12824"/>
+          <w:tab w:val="left" w:pos="13740"/>
+          <w:tab w:val="left" w:pos="14656"/>
+        </w:tabs>
+        <w:wordWrap w:val="0"/>
+        <w:spacing w:after="0" w:line="240" w:lineRule="auto"/>
+        <w:textAlignment w:val="baseline"/>
+        <w:rPr>
+          <w:rFonts w:ascii="Courier New" w:eastAsia="Times New Roman" w:hAnsi="Courier New" w:cs="Courier New"/>
+          <w:color w:val="000000"/>
+          <w:sz w:val="18"/>
+          <w:szCs w:val="18"/>
+        </w:rPr>
+      </w:pPr>
+      <w:r>
+        <w:rPr>
+          <w:rFonts w:ascii="Courier New" w:eastAsia="Times New Roman" w:hAnsi="Courier New" w:cs="Courier New"/>
+          <w:color w:val="000000"/>
+          <w:sz w:val="18"/>
+          <w:szCs w:val="18"/>
+        </w:rPr>
+        <w:t xml:space="preserve">25%     672.000000        2759.958333     3323.000000    29.900000   </w:t>
+      </w:r>
+    </w:p>
+    <w:p>
+      <w:pPr>
+        <w:tabs>
+          <w:tab w:val="left" w:pos="916"/>
+          <w:tab w:val="left" w:pos="1832"/>
+          <w:tab w:val="left" w:pos="2748"/>
+          <w:tab w:val="left" w:pos="3664"/>
+          <w:tab w:val="left" w:pos="4580"/>
+          <w:tab w:val="left" w:pos="5496"/>
+          <w:tab w:val="left" w:pos="6412"/>
+          <w:tab w:val="left" w:pos="7328"/>
+          <w:tab w:val="left" w:pos="8244"/>
+          <w:tab w:val="left" w:pos="9160"/>
+          <w:tab w:val="left" w:pos="10076"/>
+          <w:tab w:val="left" w:pos="10992"/>
+          <w:tab w:val="left" w:pos="11908"/>
+          <w:tab w:val="left" w:pos="12824"/>
+          <w:tab w:val="left" w:pos="13740"/>
+          <w:tab w:val="left" w:pos="14656"/>
+        </w:tabs>
+        <w:wordWrap w:val="0"/>
+        <w:spacing w:after="0" w:line="240" w:lineRule="auto"/>
+        <w:textAlignment w:val="baseline"/>
+        <w:rPr>
+          <w:rFonts w:ascii="Courier New" w:eastAsia="Times New Roman" w:hAnsi="Courier New" w:cs="Courier New"/>
+          <w:color w:val="000000"/>
+          <w:sz w:val="18"/>
+          <w:szCs w:val="18"/>
+        </w:rPr>
+      </w:pPr>
+      <w:r>
+        <w:rPr>
+          <w:rFonts w:ascii="Courier New" w:eastAsia="Times New Roman" w:hAnsi="Courier New" w:cs="Courier New"/>
+          <w:color w:val="000000"/>
+          <w:sz w:val="18"/>
+          <w:szCs w:val="18"/>
+        </w:rPr>
+        <w:t xml:space="preserve">50%     692.000000        4050.000000     8850.000000    53.900000   </w:t>
+      </w:r>
+    </w:p>
+    <w:p>
+      <w:pPr>
+        <w:tabs>
+          <w:tab w:val="left" w:pos="916"/>
+          <w:tab w:val="left" w:pos="1832"/>
+          <w:tab w:val="left" w:pos="2748"/>
+          <w:tab w:val="left" w:pos="3664"/>
+          <w:tab w:val="left" w:pos="4580"/>
+          <w:tab w:val="left" w:pos="5496"/>
+          <w:tab w:val="left" w:pos="6412"/>
+          <w:tab w:val="left" w:pos="7328"/>
+          <w:tab w:val="left" w:pos="8244"/>
+          <w:tab w:val="left" w:pos="9160"/>
+          <w:tab w:val="left" w:pos="10076"/>
+          <w:tab w:val="left" w:pos="10992"/>
+          <w:tab w:val="left" w:pos="11908"/>
+          <w:tab w:val="left" w:pos="12824"/>
+          <w:tab w:val="left" w:pos="13740"/>
+          <w:tab w:val="left" w:pos="14656"/>
+        </w:tabs>
+        <w:wordWrap w:val="0"/>
+        <w:spacing w:after="0" w:line="240" w:lineRule="auto"/>
+        <w:textAlignment w:val="baseline"/>
+        <w:rPr>
+          <w:rFonts w:ascii="Courier New" w:eastAsia="Times New Roman" w:hAnsi="Courier New" w:cs="Courier New"/>
+          <w:color w:val="000000"/>
+          <w:sz w:val="18"/>
+          <w:szCs w:val="18"/>
+        </w:rPr>
+      </w:pPr>
+      <w:r>
+        <w:rPr>
+          <w:rFonts w:ascii="Courier New" w:eastAsia="Times New Roman" w:hAnsi="Courier New" w:cs="Courier New"/>
+          <w:color w:val="000000"/>
+          <w:sz w:val="18"/>
+          <w:szCs w:val="18"/>
+        </w:rPr>
+        <w:t xml:space="preserve">75%     717.000000        5580.041667    20616.000000    77.000000   </w:t>
+      </w:r>
+    </w:p>
+    <w:p>
+      <w:pPr>
+        <w:tabs>
+          <w:tab w:val="left" w:pos="916"/>
+          <w:tab w:val="left" w:pos="1832"/>
+          <w:tab w:val="left" w:pos="2748"/>
+          <w:tab w:val="left" w:pos="3664"/>
+          <w:tab w:val="left" w:pos="4580"/>
+          <w:tab w:val="left" w:pos="5496"/>
+          <w:tab w:val="left" w:pos="6412"/>
+          <w:tab w:val="left" w:pos="7328"/>
+          <w:tab w:val="left" w:pos="8244"/>
+          <w:tab w:val="left" w:pos="9160"/>
+          <w:tab w:val="left" w:pos="10076"/>
+          <w:tab w:val="left" w:pos="10992"/>
+          <w:tab w:val="left" w:pos="11908"/>
+          <w:tab w:val="left" w:pos="12824"/>
+          <w:tab w:val="left" w:pos="13740"/>
+          <w:tab w:val="left" w:pos="14656"/>
+        </w:tabs>
+        <w:wordWrap w:val="0"/>
+        <w:spacing w:after="0" w:line="240" w:lineRule="auto"/>
+        <w:textAlignment w:val="baseline"/>
+        <w:rPr>
+          <w:rFonts w:ascii="Courier New" w:eastAsia="Times New Roman" w:hAnsi="Courier New" w:cs="Courier New"/>
+          <w:color w:val="000000"/>
+          <w:sz w:val="18"/>
+          <w:szCs w:val="18"/>
+        </w:rPr>
+      </w:pPr>
+      <w:r>
+        <w:rPr>
+          <w:rFonts w:ascii="Courier New" w:eastAsia="Times New Roman" w:hAnsi="Courier New" w:cs="Courier New"/>
+          <w:color w:val="000000"/>
+          <w:sz w:val="18"/>
+          <w:szCs w:val="18"/>
+        </w:rPr>
+        <w:t xml:space="preserve">max     822.000000       15692.000000  1207359.000000   106.500000   </w:t>
+      </w:r>
+    </w:p>
+    <w:p>
+      <w:pPr>
+        <w:tabs>
+          <w:tab w:val="left" w:pos="916"/>
+          <w:tab w:val="left" w:pos="1832"/>
+          <w:tab w:val="left" w:pos="2748"/>
+          <w:tab w:val="left" w:pos="3664"/>
+          <w:tab w:val="left" w:pos="4580"/>
+          <w:tab w:val="left" w:pos="5496"/>
+          <w:tab w:val="left" w:pos="6412"/>
+          <w:tab w:val="left" w:pos="7328"/>
+          <w:tab w:val="left" w:pos="8244"/>
+          <w:tab w:val="left" w:pos="9160"/>
+          <w:tab w:val="left" w:pos="10076"/>
+          <w:tab w:val="left" w:pos="10992"/>
+          <w:tab w:val="left" w:pos="11908"/>
+          <w:tab w:val="left" w:pos="12824"/>
+          <w:tab w:val="left" w:pos="13740"/>
+          <w:tab w:val="left" w:pos="14656"/>
+        </w:tabs>
+        <w:wordWrap w:val="0"/>
+        <w:spacing w:after="0" w:line="240" w:lineRule="auto"/>
+        <w:textAlignment w:val="baseline"/>
+        <w:rPr>
+          <w:rFonts w:ascii="Courier New" w:eastAsia="Times New Roman" w:hAnsi="Courier New" w:cs="Courier New"/>
+          <w:color w:val="000000"/>
+          <w:sz w:val="18"/>
+          <w:szCs w:val="18"/>
+        </w:rPr>
+      </w:pPr>
+    </w:p>
+    <w:p>
+      <w:pPr>
+        <w:tabs>
+          <w:tab w:val="left" w:pos="916"/>
+          <w:tab w:val="left" w:pos="1832"/>
+          <w:tab w:val="left" w:pos="2748"/>
+          <w:tab w:val="left" w:pos="3664"/>
+          <w:tab w:val="left" w:pos="4580"/>
+          <w:tab w:val="left" w:pos="5496"/>
+          <w:tab w:val="left" w:pos="6412"/>
+          <w:tab w:val="left" w:pos="7328"/>
+          <w:tab w:val="left" w:pos="8244"/>
+          <w:tab w:val="left" w:pos="9160"/>
+          <w:tab w:val="left" w:pos="10076"/>
+          <w:tab w:val="left" w:pos="10992"/>
+          <w:tab w:val="left" w:pos="11908"/>
+          <w:tab w:val="left" w:pos="12824"/>
+          <w:tab w:val="left" w:pos="13740"/>
+          <w:tab w:val="left" w:pos="14656"/>
+        </w:tabs>
+        <w:wordWrap w:val="0"/>
+        <w:spacing w:after="0" w:line="240" w:lineRule="auto"/>
+        <w:textAlignment w:val="baseline"/>
+        <w:rPr>
+          <w:rFonts w:ascii="Courier New" w:eastAsia="Times New Roman" w:hAnsi="Courier New" w:cs="Courier New"/>
+          <w:color w:val="000000"/>
+          <w:sz w:val="18"/>
+          <w:szCs w:val="18"/>
+        </w:rPr>
+      </w:pPr>
+      <w:r>
+        <w:rPr>
+          <w:rFonts w:ascii="Courier New" w:eastAsia="Times New Roman" w:hAnsi="Courier New" w:cs="Courier New"/>
+          <w:color w:val="000000"/>
+          <w:sz w:val="18"/>
+          <w:szCs w:val="18"/>
+        </w:rPr>
+        <w:t xml:space="preserve">       inq.last.6mths  delinq.2yrs      pub.rec  not.fully.paid   annualincome  </w:t>
+      </w:r>
+    </w:p>
+    <w:p>
+      <w:pPr>
+        <w:tabs>
+          <w:tab w:val="left" w:pos="916"/>
+          <w:tab w:val="left" w:pos="1832"/>
+          <w:tab w:val="left" w:pos="2748"/>
+          <w:tab w:val="left" w:pos="3664"/>
+          <w:tab w:val="left" w:pos="4580"/>
+          <w:tab w:val="left" w:pos="5496"/>
+          <w:tab w:val="left" w:pos="6412"/>
+          <w:tab w:val="left" w:pos="7328"/>
+          <w:tab w:val="left" w:pos="8244"/>
+          <w:tab w:val="left" w:pos="9160"/>
+          <w:tab w:val="left" w:pos="10076"/>
+          <w:tab w:val="left" w:pos="10992"/>
+          <w:tab w:val="left" w:pos="11908"/>
+          <w:tab w:val="left" w:pos="12824"/>
+          <w:tab w:val="left" w:pos="13740"/>
+          <w:tab w:val="left" w:pos="14656"/>
+        </w:tabs>
+        <w:wordWrap w:val="0"/>
+        <w:spacing w:after="0" w:line="240" w:lineRule="auto"/>
+        <w:textAlignment w:val="baseline"/>
+        <w:rPr>
+          <w:rFonts w:ascii="Courier New" w:eastAsia="Times New Roman" w:hAnsi="Courier New" w:cs="Courier New"/>
+          <w:color w:val="000000"/>
+          <w:sz w:val="18"/>
+          <w:szCs w:val="18"/>
+        </w:rPr>
+      </w:pPr>
+      <w:r>
+        <w:rPr>
+          <w:rFonts w:ascii="Courier New" w:eastAsia="Times New Roman" w:hAnsi="Courier New" w:cs="Courier New"/>
+          <w:color w:val="000000"/>
+          <w:sz w:val="18"/>
+          <w:szCs w:val="18"/>
+        </w:rPr>
+        <w:t xml:space="preserve">count     1533.000000  1533.000000  1533.000000            1533    1533.000000  </w:t>
+      </w:r>
+    </w:p>
+    <w:p>
+      <w:pPr>
+        <w:tabs>
+          <w:tab w:val="left" w:pos="916"/>
+          <w:tab w:val="left" w:pos="1832"/>
+          <w:tab w:val="left" w:pos="2748"/>
+          <w:tab w:val="left" w:pos="3664"/>
+          <w:tab w:val="left" w:pos="4580"/>
+          <w:tab w:val="left" w:pos="5496"/>
+          <w:tab w:val="left" w:pos="6412"/>
+          <w:tab w:val="left" w:pos="7328"/>
+          <w:tab w:val="left" w:pos="8244"/>
+          <w:tab w:val="left" w:pos="9160"/>
+          <w:tab w:val="left" w:pos="10076"/>
+          <w:tab w:val="left" w:pos="10992"/>
+          <w:tab w:val="left" w:pos="11908"/>
+          <w:tab w:val="left" w:pos="12824"/>
+          <w:tab w:val="left" w:pos="13740"/>
+          <w:tab w:val="left" w:pos="14656"/>
+        </w:tabs>
+        <w:wordWrap w:val="0"/>
+        <w:spacing w:after="0" w:line="240" w:lineRule="auto"/>
+        <w:textAlignment w:val="baseline"/>
+        <w:rPr>
+          <w:rFonts w:ascii="Courier New" w:eastAsia="Times New Roman" w:hAnsi="Courier New" w:cs="Courier New"/>
+          <w:color w:val="000000"/>
+          <w:sz w:val="18"/>
+          <w:szCs w:val="18"/>
+        </w:rPr>
+      </w:pPr>
+      <w:r>
+        <w:rPr>
+          <w:rFonts w:ascii="Courier New" w:eastAsia="Times New Roman" w:hAnsi="Courier New" w:cs="Courier New"/>
+          <w:color w:val="000000"/>
+          <w:sz w:val="18"/>
+          <w:szCs w:val="18"/>
+        </w:rPr>
+        <w:t xml:space="preserve">mean         2.330724     0.174821     0.091324               1   67360.671885  </w:t>
+      </w:r>
+    </w:p>
+    <w:p>
+      <w:pPr>
+        <w:tabs>
+          <w:tab w:val="left" w:pos="916"/>
+          <w:tab w:val="left" w:pos="1832"/>
+          <w:tab w:val="left" w:pos="2748"/>
+          <w:tab w:val="left" w:pos="3664"/>
+          <w:tab w:val="left" w:pos="4580"/>
+          <w:tab w:val="left" w:pos="5496"/>
+          <w:tab w:val="left" w:pos="6412"/>
+          <w:tab w:val="left" w:pos="7328"/>
+          <w:tab w:val="left" w:pos="8244"/>
+          <w:tab w:val="left" w:pos="9160"/>
+          <w:tab w:val="left" w:pos="10076"/>
+          <w:tab w:val="left" w:pos="10992"/>
+          <w:tab w:val="left" w:pos="11908"/>
+          <w:tab w:val="left" w:pos="12824"/>
+          <w:tab w:val="left" w:pos="13740"/>
+          <w:tab w:val="left" w:pos="14656"/>
+        </w:tabs>
+        <w:wordWrap w:val="0"/>
+        <w:spacing w:after="0" w:line="240" w:lineRule="auto"/>
+        <w:textAlignment w:val="baseline"/>
+        <w:rPr>
+          <w:rFonts w:ascii="Courier New" w:eastAsia="Times New Roman" w:hAnsi="Courier New" w:cs="Courier New"/>
+          <w:color w:val="000000"/>
+          <w:sz w:val="18"/>
+          <w:szCs w:val="18"/>
+        </w:rPr>
+      </w:pPr>
+      <w:r>
+        <w:rPr>
+          <w:rFonts w:ascii="Courier New" w:eastAsia="Times New Roman" w:hAnsi="Courier New" w:cs="Courier New"/>
+          <w:color w:val="000000"/>
+          <w:sz w:val="18"/>
+          <w:szCs w:val="18"/>
+        </w:rPr>
+        <w:t xml:space="preserve">std          2.933480     0.520562     0.292659               0   59224.859089  </w:t>
+      </w:r>
+    </w:p>
+    <w:p>
+      <w:pPr>
+        <w:tabs>
+          <w:tab w:val="left" w:pos="916"/>
+          <w:tab w:val="left" w:pos="1832"/>
+          <w:tab w:val="left" w:pos="2748"/>
+          <w:tab w:val="left" w:pos="3664"/>
+          <w:tab w:val="left" w:pos="4580"/>
+          <w:tab w:val="left" w:pos="5496"/>
+          <w:tab w:val="left" w:pos="6412"/>
+          <w:tab w:val="left" w:pos="7328"/>
+          <w:tab w:val="left" w:pos="8244"/>
+          <w:tab w:val="left" w:pos="9160"/>
+          <w:tab w:val="left" w:pos="10076"/>
+          <w:tab w:val="left" w:pos="10992"/>
+          <w:tab w:val="left" w:pos="11908"/>
+          <w:tab w:val="left" w:pos="12824"/>
+          <w:tab w:val="left" w:pos="13740"/>
+          <w:tab w:val="left" w:pos="14656"/>
+        </w:tabs>
+        <w:wordWrap w:val="0"/>
+        <w:spacing w:after="0" w:line="240" w:lineRule="auto"/>
+        <w:textAlignment w:val="baseline"/>
+        <w:rPr>
+          <w:rFonts w:ascii="Courier New" w:eastAsia="Times New Roman" w:hAnsi="Courier New" w:cs="Courier New"/>
+          <w:color w:val="000000"/>
+          <w:sz w:val="18"/>
+          <w:szCs w:val="18"/>
+        </w:rPr>
+      </w:pPr>
+      <w:r>
+        <w:rPr>
+          <w:rFonts w:ascii="Courier New" w:eastAsia="Times New Roman" w:hAnsi="Courier New" w:cs="Courier New"/>
+          <w:color w:val="000000"/>
+          <w:sz w:val="18"/>
+          <w:szCs w:val="18"/>
+        </w:rPr>
+        <w:t xml:space="preserve">min          0.000000     0.000000     0.000000               1    2000.000000  </w:t>
+      </w:r>
+    </w:p>
+    <w:p>
+      <w:pPr>
+        <w:tabs>
+          <w:tab w:val="left" w:pos="916"/>
+          <w:tab w:val="left" w:pos="1832"/>
+          <w:tab w:val="left" w:pos="2748"/>
+          <w:tab w:val="left" w:pos="3664"/>
+          <w:tab w:val="left" w:pos="4580"/>
+          <w:tab w:val="left" w:pos="5496"/>
+          <w:tab w:val="left" w:pos="6412"/>
+          <w:tab w:val="left" w:pos="7328"/>
+          <w:tab w:val="left" w:pos="8244"/>
+          <w:tab w:val="left" w:pos="9160"/>
+          <w:tab w:val="left" w:pos="10076"/>
+          <w:tab w:val="left" w:pos="10992"/>
+          <w:tab w:val="left" w:pos="11908"/>
+          <w:tab w:val="left" w:pos="12824"/>
+          <w:tab w:val="left" w:pos="13740"/>
+          <w:tab w:val="left" w:pos="14656"/>
+        </w:tabs>
+        <w:wordWrap w:val="0"/>
+        <w:spacing w:after="0" w:line="240" w:lineRule="auto"/>
+        <w:textAlignment w:val="baseline"/>
+        <w:rPr>
+          <w:rFonts w:ascii="Courier New" w:eastAsia="Times New Roman" w:hAnsi="Courier New" w:cs="Courier New"/>
+          <w:color w:val="000000"/>
+          <w:sz w:val="18"/>
+          <w:szCs w:val="18"/>
+        </w:rPr>
+      </w:pPr>
+      <w:r>
+        <w:rPr>
+          <w:rFonts w:ascii="Courier New" w:eastAsia="Times New Roman" w:hAnsi="Courier New" w:cs="Courier New"/>
+          <w:color w:val="000000"/>
+          <w:sz w:val="18"/>
+          <w:szCs w:val="18"/>
+        </w:rPr>
+        <w:t xml:space="preserve">25%          0.000000     0.000000     0.000000               1   36000.000000  </w:t>
+      </w:r>
+    </w:p>
+    <w:p>
+      <w:pPr>
+        <w:tabs>
+          <w:tab w:val="left" w:pos="916"/>
+          <w:tab w:val="left" w:pos="1832"/>
+          <w:tab w:val="left" w:pos="2748"/>
+          <w:tab w:val="left" w:pos="3664"/>
+          <w:tab w:val="left" w:pos="4580"/>
+          <w:tab w:val="left" w:pos="5496"/>
+          <w:tab w:val="left" w:pos="6412"/>
+          <w:tab w:val="left" w:pos="7328"/>
+          <w:tab w:val="left" w:pos="8244"/>
+          <w:tab w:val="left" w:pos="9160"/>
+          <w:tab w:val="left" w:pos="10076"/>
+          <w:tab w:val="left" w:pos="10992"/>
+          <w:tab w:val="left" w:pos="11908"/>
+          <w:tab w:val="left" w:pos="12824"/>
+          <w:tab w:val="left" w:pos="13740"/>
+          <w:tab w:val="left" w:pos="14656"/>
+        </w:tabs>
+        <w:wordWrap w:val="0"/>
+        <w:spacing w:after="0" w:line="240" w:lineRule="auto"/>
+        <w:textAlignment w:val="baseline"/>
+        <w:rPr>
+          <w:rFonts w:ascii="Courier New" w:eastAsia="Times New Roman" w:hAnsi="Courier New" w:cs="Courier New"/>
+          <w:color w:val="000000"/>
+          <w:sz w:val="18"/>
+          <w:szCs w:val="18"/>
+        </w:rPr>
+      </w:pPr>
+      <w:r>
+        <w:rPr>
+          <w:rFonts w:ascii="Courier New" w:eastAsia="Times New Roman" w:hAnsi="Courier New" w:cs="Courier New"/>
+          <w:color w:val="000000"/>
+          <w:sz w:val="18"/>
+          <w:szCs w:val="18"/>
+        </w:rPr>
+        <w:t xml:space="preserve">50%          1.000000     0.000000     0.000000               1   53000.000000  </w:t>
+      </w:r>
+    </w:p>
+    <w:p>
+      <w:pPr>
+        <w:tabs>
+          <w:tab w:val="left" w:pos="916"/>
+          <w:tab w:val="left" w:pos="1832"/>
+          <w:tab w:val="left" w:pos="2748"/>
+          <w:tab w:val="left" w:pos="3664"/>
+          <w:tab w:val="left" w:pos="4580"/>
+          <w:tab w:val="left" w:pos="5496"/>
+          <w:tab w:val="left" w:pos="6412"/>
+          <w:tab w:val="left" w:pos="7328"/>
+          <w:tab w:val="left" w:pos="8244"/>
+          <w:tab w:val="left" w:pos="9160"/>
+          <w:tab w:val="left" w:pos="10076"/>
+          <w:tab w:val="left" w:pos="10992"/>
+          <w:tab w:val="left" w:pos="11908"/>
+          <w:tab w:val="left" w:pos="12824"/>
+          <w:tab w:val="left" w:pos="13740"/>
+          <w:tab w:val="left" w:pos="14656"/>
+        </w:tabs>
+        <w:wordWrap w:val="0"/>
+        <w:spacing w:after="0" w:line="240" w:lineRule="auto"/>
+        <w:textAlignment w:val="baseline"/>
+        <w:rPr>
+          <w:rFonts w:ascii="Courier New" w:eastAsia="Times New Roman" w:hAnsi="Courier New" w:cs="Courier New"/>
+          <w:color w:val="000000"/>
+          <w:sz w:val="18"/>
+          <w:szCs w:val="18"/>
+        </w:rPr>
+      </w:pPr>
+      <w:r>
+        <w:rPr>
+          <w:rFonts w:ascii="Courier New" w:eastAsia="Times New Roman" w:hAnsi="Courier New" w:cs="Courier New"/>
+          <w:color w:val="000000"/>
+          <w:sz w:val="18"/>
+          <w:szCs w:val="18"/>
+        </w:rPr>
+        <w:t xml:space="preserve">75%          3.000000     0.000000     0.000000               1   78955.000000  </w:t>
+      </w:r>
+    </w:p>
+    <w:p>
+      <w:r>
+        <w:rPr>
+          <w:rFonts w:ascii="Courier New" w:eastAsia="Times New Roman" w:hAnsi="Courier New" w:cs="Courier New"/>
+          <w:color w:val="000000"/>
+          <w:sz w:val="18"/>
+          <w:szCs w:val="18"/>
+        </w:rPr>
+        <w:t xml:space="preserve">max         33.000000     4.000000     2.000000               1  700000.000000  </w:t>
+      </w:r>
+    </w:p>
+    <w:p/>
+    <w:p>
+      <w:r>
+        <w:t>Below is summary of dataset that contains data for loans that did not default</w:t>
+      </w:r>
+    </w:p>
+    <w:p/>
+    <w:p>
+      <w:pPr>
+        <w:tabs>
+          <w:tab w:val="left" w:pos="916"/>
+          <w:tab w:val="left" w:pos="1832"/>
+          <w:tab w:val="left" w:pos="2748"/>
+          <w:tab w:val="left" w:pos="3664"/>
+          <w:tab w:val="left" w:pos="4580"/>
+          <w:tab w:val="left" w:pos="5496"/>
+          <w:tab w:val="left" w:pos="6412"/>
+          <w:tab w:val="left" w:pos="7328"/>
+          <w:tab w:val="left" w:pos="8244"/>
+          <w:tab w:val="left" w:pos="9160"/>
+          <w:tab w:val="left" w:pos="10076"/>
+          <w:tab w:val="left" w:pos="10992"/>
+          <w:tab w:val="left" w:pos="11908"/>
+          <w:tab w:val="left" w:pos="12824"/>
+          <w:tab w:val="left" w:pos="13740"/>
+          <w:tab w:val="left" w:pos="14656"/>
+        </w:tabs>
+        <w:wordWrap w:val="0"/>
+        <w:spacing w:after="0" w:line="240" w:lineRule="auto"/>
+        <w:textAlignment w:val="baseline"/>
+        <w:rPr>
+          <w:rFonts w:ascii="Courier New" w:eastAsia="Times New Roman" w:hAnsi="Courier New" w:cs="Courier New"/>
+          <w:color w:val="000000"/>
+          <w:sz w:val="18"/>
+          <w:szCs w:val="18"/>
+        </w:rPr>
+      </w:pPr>
+      <w:r>
+        <w:rPr>
+          <w:rFonts w:ascii="Courier New" w:eastAsia="Times New Roman" w:hAnsi="Courier New" w:cs="Courier New"/>
+          <w:color w:val="000000"/>
+          <w:sz w:val="18"/>
+          <w:szCs w:val="18"/>
+        </w:rPr>
+        <w:t xml:space="preserve">       credit.policy     int.rate  installment</w:t>
+      </w:r>
+      <w:r>
+        <w:rPr>
+          <w:rFonts w:ascii="Courier New" w:eastAsia="Times New Roman" w:hAnsi="Courier New" w:cs="Courier New"/>
+          <w:color w:val="000000"/>
+          <w:sz w:val="18"/>
+          <w:szCs w:val="18"/>
+        </w:rPr>
+        <w:t xml:space="preserve">  log.annual.inc          dti  </w:t>
+      </w:r>
+    </w:p>
+    <w:p>
+      <w:pPr>
+        <w:tabs>
+          <w:tab w:val="left" w:pos="916"/>
+          <w:tab w:val="left" w:pos="1832"/>
+          <w:tab w:val="left" w:pos="2748"/>
+          <w:tab w:val="left" w:pos="3664"/>
+          <w:tab w:val="left" w:pos="4580"/>
+          <w:tab w:val="left" w:pos="5496"/>
+          <w:tab w:val="left" w:pos="6412"/>
+          <w:tab w:val="left" w:pos="7328"/>
+          <w:tab w:val="left" w:pos="8244"/>
+          <w:tab w:val="left" w:pos="9160"/>
+          <w:tab w:val="left" w:pos="10076"/>
+          <w:tab w:val="left" w:pos="10992"/>
+          <w:tab w:val="left" w:pos="11908"/>
+          <w:tab w:val="left" w:pos="12824"/>
+          <w:tab w:val="left" w:pos="13740"/>
+          <w:tab w:val="left" w:pos="14656"/>
+        </w:tabs>
+        <w:wordWrap w:val="0"/>
+        <w:spacing w:after="0" w:line="240" w:lineRule="auto"/>
+        <w:textAlignment w:val="baseline"/>
+        <w:rPr>
+          <w:rFonts w:ascii="Courier New" w:eastAsia="Times New Roman" w:hAnsi="Courier New" w:cs="Courier New"/>
+          <w:color w:val="000000"/>
+          <w:sz w:val="18"/>
+          <w:szCs w:val="18"/>
+        </w:rPr>
+      </w:pPr>
+      <w:r>
+        <w:rPr>
+          <w:rFonts w:ascii="Courier New" w:eastAsia="Times New Roman" w:hAnsi="Courier New" w:cs="Courier New"/>
+          <w:color w:val="000000"/>
+          <w:sz w:val="18"/>
+          <w:szCs w:val="18"/>
+        </w:rPr>
+        <w:t xml:space="preserve">count           3467  3467.000000  3467.000000     3467.000000  3467.000000   </w:t>
+      </w:r>
+    </w:p>
+    <w:p>
+      <w:pPr>
+        <w:tabs>
+          <w:tab w:val="left" w:pos="916"/>
+          <w:tab w:val="left" w:pos="1832"/>
+          <w:tab w:val="left" w:pos="2748"/>
+          <w:tab w:val="left" w:pos="3664"/>
+          <w:tab w:val="left" w:pos="4580"/>
+          <w:tab w:val="left" w:pos="5496"/>
+          <w:tab w:val="left" w:pos="6412"/>
+          <w:tab w:val="left" w:pos="7328"/>
+          <w:tab w:val="left" w:pos="8244"/>
+          <w:tab w:val="left" w:pos="9160"/>
+          <w:tab w:val="left" w:pos="10076"/>
+          <w:tab w:val="left" w:pos="10992"/>
+          <w:tab w:val="left" w:pos="11908"/>
+          <w:tab w:val="left" w:pos="12824"/>
+          <w:tab w:val="left" w:pos="13740"/>
+          <w:tab w:val="left" w:pos="14656"/>
+        </w:tabs>
+        <w:wordWrap w:val="0"/>
+        <w:spacing w:after="0" w:line="240" w:lineRule="auto"/>
+        <w:textAlignment w:val="baseline"/>
+        <w:rPr>
+          <w:rFonts w:ascii="Courier New" w:eastAsia="Times New Roman" w:hAnsi="Courier New" w:cs="Courier New"/>
+          <w:color w:val="000000"/>
+          <w:sz w:val="18"/>
+          <w:szCs w:val="18"/>
+        </w:rPr>
+      </w:pPr>
+      <w:r>
+        <w:rPr>
+          <w:rFonts w:ascii="Courier New" w:eastAsia="Times New Roman" w:hAnsi="Courier New" w:cs="Courier New"/>
+          <w:color w:val="000000"/>
+          <w:sz w:val="18"/>
+          <w:szCs w:val="18"/>
+        </w:rPr>
+        <w:t xml:space="preserve">mean               1     0.115671   293.089201       10.923667    11.916432   </w:t>
+      </w:r>
+    </w:p>
+    <w:p>
+      <w:pPr>
+        <w:tabs>
+          <w:tab w:val="left" w:pos="916"/>
+          <w:tab w:val="left" w:pos="1832"/>
+          <w:tab w:val="left" w:pos="2748"/>
+          <w:tab w:val="left" w:pos="3664"/>
+          <w:tab w:val="left" w:pos="4580"/>
+          <w:tab w:val="left" w:pos="5496"/>
+          <w:tab w:val="left" w:pos="6412"/>
+          <w:tab w:val="left" w:pos="7328"/>
+          <w:tab w:val="left" w:pos="8244"/>
+          <w:tab w:val="left" w:pos="9160"/>
+          <w:tab w:val="left" w:pos="10076"/>
+          <w:tab w:val="left" w:pos="10992"/>
+          <w:tab w:val="left" w:pos="11908"/>
+          <w:tab w:val="left" w:pos="12824"/>
+          <w:tab w:val="left" w:pos="13740"/>
+          <w:tab w:val="left" w:pos="14656"/>
+        </w:tabs>
+        <w:wordWrap w:val="0"/>
+        <w:spacing w:after="0" w:line="240" w:lineRule="auto"/>
+        <w:textAlignment w:val="baseline"/>
+        <w:rPr>
+          <w:rFonts w:ascii="Courier New" w:eastAsia="Times New Roman" w:hAnsi="Courier New" w:cs="Courier New"/>
+          <w:color w:val="000000"/>
+          <w:sz w:val="18"/>
+          <w:szCs w:val="18"/>
+        </w:rPr>
+      </w:pPr>
+      <w:r>
+        <w:rPr>
+          <w:rFonts w:ascii="Courier New" w:eastAsia="Times New Roman" w:hAnsi="Courier New" w:cs="Courier New"/>
+          <w:color w:val="000000"/>
+          <w:sz w:val="18"/>
+          <w:szCs w:val="18"/>
+        </w:rPr>
+        <w:t xml:space="preserve">std                0     0.023498   182.272593        0.566024     6.603058   </w:t>
+      </w:r>
+    </w:p>
+    <w:p>
+      <w:pPr>
+        <w:tabs>
+          <w:tab w:val="left" w:pos="916"/>
+          <w:tab w:val="left" w:pos="1832"/>
+          <w:tab w:val="left" w:pos="2748"/>
+          <w:tab w:val="left" w:pos="3664"/>
+          <w:tab w:val="left" w:pos="4580"/>
+          <w:tab w:val="left" w:pos="5496"/>
+          <w:tab w:val="left" w:pos="6412"/>
+          <w:tab w:val="left" w:pos="7328"/>
+          <w:tab w:val="left" w:pos="8244"/>
+          <w:tab w:val="left" w:pos="9160"/>
+          <w:tab w:val="left" w:pos="10076"/>
+          <w:tab w:val="left" w:pos="10992"/>
+          <w:tab w:val="left" w:pos="11908"/>
+          <w:tab w:val="left" w:pos="12824"/>
+          <w:tab w:val="left" w:pos="13740"/>
+          <w:tab w:val="left" w:pos="14656"/>
+        </w:tabs>
+        <w:wordWrap w:val="0"/>
+        <w:spacing w:after="0" w:line="240" w:lineRule="auto"/>
+        <w:textAlignment w:val="baseline"/>
+        <w:rPr>
+          <w:rFonts w:ascii="Courier New" w:eastAsia="Times New Roman" w:hAnsi="Courier New" w:cs="Courier New"/>
+          <w:color w:val="000000"/>
+          <w:sz w:val="18"/>
+          <w:szCs w:val="18"/>
+        </w:rPr>
+      </w:pPr>
+      <w:r>
+        <w:rPr>
+          <w:rFonts w:ascii="Courier New" w:eastAsia="Times New Roman" w:hAnsi="Courier New" w:cs="Courier New"/>
+          <w:color w:val="000000"/>
+          <w:sz w:val="18"/>
+          <w:szCs w:val="18"/>
+        </w:rPr>
+        <w:t xml:space="preserve">min                1     0.060000    15.690000        8.342840     0.000000   </w:t>
+      </w:r>
+    </w:p>
+    <w:p>
+      <w:pPr>
+        <w:tabs>
+          <w:tab w:val="left" w:pos="916"/>
+          <w:tab w:val="left" w:pos="1832"/>
+          <w:tab w:val="left" w:pos="2748"/>
+          <w:tab w:val="left" w:pos="3664"/>
+          <w:tab w:val="left" w:pos="4580"/>
+          <w:tab w:val="left" w:pos="5496"/>
+          <w:tab w:val="left" w:pos="6412"/>
+          <w:tab w:val="left" w:pos="7328"/>
+          <w:tab w:val="left" w:pos="8244"/>
+          <w:tab w:val="left" w:pos="9160"/>
+          <w:tab w:val="left" w:pos="10076"/>
+          <w:tab w:val="left" w:pos="10992"/>
+          <w:tab w:val="left" w:pos="11908"/>
+          <w:tab w:val="left" w:pos="12824"/>
+          <w:tab w:val="left" w:pos="13740"/>
+          <w:tab w:val="left" w:pos="14656"/>
+        </w:tabs>
+        <w:wordWrap w:val="0"/>
+        <w:spacing w:after="0" w:line="240" w:lineRule="auto"/>
+        <w:textAlignment w:val="baseline"/>
+        <w:rPr>
+          <w:rFonts w:ascii="Courier New" w:eastAsia="Times New Roman" w:hAnsi="Courier New" w:cs="Courier New"/>
+          <w:color w:val="000000"/>
+          <w:sz w:val="18"/>
+          <w:szCs w:val="18"/>
+        </w:rPr>
+      </w:pPr>
+      <w:r>
+        <w:rPr>
+          <w:rFonts w:ascii="Courier New" w:eastAsia="Times New Roman" w:hAnsi="Courier New" w:cs="Courier New"/>
+          <w:color w:val="000000"/>
+          <w:sz w:val="18"/>
+          <w:szCs w:val="18"/>
+        </w:rPr>
+        <w:t xml:space="preserve">25%                1     0.096300   159.920000       10.585573     6.775000   </w:t>
+      </w:r>
+    </w:p>
+    <w:p>
+      <w:pPr>
+        <w:tabs>
+          <w:tab w:val="left" w:pos="916"/>
+          <w:tab w:val="left" w:pos="1832"/>
+          <w:tab w:val="left" w:pos="2748"/>
+          <w:tab w:val="left" w:pos="3664"/>
+          <w:tab w:val="left" w:pos="4580"/>
+          <w:tab w:val="left" w:pos="5496"/>
+          <w:tab w:val="left" w:pos="6412"/>
+          <w:tab w:val="left" w:pos="7328"/>
+          <w:tab w:val="left" w:pos="8244"/>
+          <w:tab w:val="left" w:pos="9160"/>
+          <w:tab w:val="left" w:pos="10076"/>
+          <w:tab w:val="left" w:pos="10992"/>
+          <w:tab w:val="left" w:pos="11908"/>
+          <w:tab w:val="left" w:pos="12824"/>
+          <w:tab w:val="left" w:pos="13740"/>
+          <w:tab w:val="left" w:pos="14656"/>
+        </w:tabs>
+        <w:wordWrap w:val="0"/>
+        <w:spacing w:after="0" w:line="240" w:lineRule="auto"/>
+        <w:textAlignment w:val="baseline"/>
+        <w:rPr>
+          <w:rFonts w:ascii="Courier New" w:eastAsia="Times New Roman" w:hAnsi="Courier New" w:cs="Courier New"/>
+          <w:color w:val="000000"/>
+          <w:sz w:val="18"/>
+          <w:szCs w:val="18"/>
+        </w:rPr>
+      </w:pPr>
+      <w:r>
+        <w:rPr>
+          <w:rFonts w:ascii="Courier New" w:eastAsia="Times New Roman" w:hAnsi="Courier New" w:cs="Courier New"/>
+          <w:color w:val="000000"/>
+          <w:sz w:val="18"/>
+          <w:szCs w:val="18"/>
+        </w:rPr>
+        <w:t xml:space="preserve">50%                1     0.116600   249.680000       10.915088    11.860000   </w:t>
+      </w:r>
+    </w:p>
+    <w:p>
+      <w:pPr>
+        <w:tabs>
+          <w:tab w:val="left" w:pos="916"/>
+          <w:tab w:val="left" w:pos="1832"/>
+          <w:tab w:val="left" w:pos="2748"/>
+          <w:tab w:val="left" w:pos="3664"/>
+          <w:tab w:val="left" w:pos="4580"/>
+          <w:tab w:val="left" w:pos="5496"/>
+          <w:tab w:val="left" w:pos="6412"/>
+          <w:tab w:val="left" w:pos="7328"/>
+          <w:tab w:val="left" w:pos="8244"/>
+          <w:tab w:val="left" w:pos="9160"/>
+          <w:tab w:val="left" w:pos="10076"/>
+          <w:tab w:val="left" w:pos="10992"/>
+          <w:tab w:val="left" w:pos="11908"/>
+          <w:tab w:val="left" w:pos="12824"/>
+          <w:tab w:val="left" w:pos="13740"/>
+          <w:tab w:val="left" w:pos="14656"/>
+        </w:tabs>
+        <w:wordWrap w:val="0"/>
+        <w:spacing w:after="0" w:line="240" w:lineRule="auto"/>
+        <w:textAlignment w:val="baseline"/>
+        <w:rPr>
+          <w:rFonts w:ascii="Courier New" w:eastAsia="Times New Roman" w:hAnsi="Courier New" w:cs="Courier New"/>
+          <w:color w:val="000000"/>
+          <w:sz w:val="18"/>
+          <w:szCs w:val="18"/>
+        </w:rPr>
+      </w:pPr>
+      <w:r>
+        <w:rPr>
+          <w:rFonts w:ascii="Courier New" w:eastAsia="Times New Roman" w:hAnsi="Courier New" w:cs="Courier New"/>
+          <w:color w:val="000000"/>
+          <w:sz w:val="18"/>
+          <w:szCs w:val="18"/>
+        </w:rPr>
+        <w:t xml:space="preserve">75%                1     0.131600   394.360000       11.277203    17.120000   </w:t>
+      </w:r>
+    </w:p>
+    <w:p>
+      <w:pPr>
+        <w:tabs>
+          <w:tab w:val="left" w:pos="916"/>
+          <w:tab w:val="left" w:pos="1832"/>
+          <w:tab w:val="left" w:pos="2748"/>
+          <w:tab w:val="left" w:pos="3664"/>
+          <w:tab w:val="left" w:pos="4580"/>
+          <w:tab w:val="left" w:pos="5496"/>
+          <w:tab w:val="left" w:pos="6412"/>
+          <w:tab w:val="left" w:pos="7328"/>
+          <w:tab w:val="left" w:pos="8244"/>
+          <w:tab w:val="left" w:pos="9160"/>
+          <w:tab w:val="left" w:pos="10076"/>
+          <w:tab w:val="left" w:pos="10992"/>
+          <w:tab w:val="left" w:pos="11908"/>
+          <w:tab w:val="left" w:pos="12824"/>
+          <w:tab w:val="left" w:pos="13740"/>
+          <w:tab w:val="left" w:pos="14656"/>
+        </w:tabs>
+        <w:wordWrap w:val="0"/>
+        <w:spacing w:after="0" w:line="240" w:lineRule="auto"/>
+        <w:textAlignment w:val="baseline"/>
+        <w:rPr>
+          <w:rFonts w:ascii="Courier New" w:eastAsia="Times New Roman" w:hAnsi="Courier New" w:cs="Courier New"/>
+          <w:color w:val="000000"/>
+          <w:sz w:val="18"/>
+          <w:szCs w:val="18"/>
+        </w:rPr>
+      </w:pPr>
+      <w:r>
+        <w:rPr>
+          <w:rFonts w:ascii="Courier New" w:eastAsia="Times New Roman" w:hAnsi="Courier New" w:cs="Courier New"/>
+          <w:color w:val="000000"/>
+          <w:sz w:val="18"/>
+          <w:szCs w:val="18"/>
+        </w:rPr>
+        <w:t xml:space="preserve">max                1     0.208600   914.420000       14.528354    29.420000   </w:t>
+      </w:r>
+    </w:p>
+    <w:p>
+      <w:pPr>
+        <w:tabs>
+          <w:tab w:val="left" w:pos="916"/>
+          <w:tab w:val="left" w:pos="1832"/>
+          <w:tab w:val="left" w:pos="2748"/>
+          <w:tab w:val="left" w:pos="3664"/>
+          <w:tab w:val="left" w:pos="4580"/>
+          <w:tab w:val="left" w:pos="5496"/>
+          <w:tab w:val="left" w:pos="6412"/>
+          <w:tab w:val="left" w:pos="7328"/>
+          <w:tab w:val="left" w:pos="8244"/>
+          <w:tab w:val="left" w:pos="9160"/>
+          <w:tab w:val="left" w:pos="10076"/>
+          <w:tab w:val="left" w:pos="10992"/>
+          <w:tab w:val="left" w:pos="11908"/>
+          <w:tab w:val="left" w:pos="12824"/>
+          <w:tab w:val="left" w:pos="13740"/>
+          <w:tab w:val="left" w:pos="14656"/>
+        </w:tabs>
+        <w:wordWrap w:val="0"/>
+        <w:spacing w:after="0" w:line="240" w:lineRule="auto"/>
+        <w:textAlignment w:val="baseline"/>
+        <w:rPr>
+          <w:rFonts w:ascii="Courier New" w:eastAsia="Times New Roman" w:hAnsi="Courier New" w:cs="Courier New"/>
+          <w:color w:val="000000"/>
+          <w:sz w:val="18"/>
+          <w:szCs w:val="18"/>
+        </w:rPr>
+      </w:pPr>
+    </w:p>
+    <w:p>
+      <w:pPr>
+        <w:tabs>
+          <w:tab w:val="left" w:pos="916"/>
+          <w:tab w:val="left" w:pos="1832"/>
+          <w:tab w:val="left" w:pos="2748"/>
+          <w:tab w:val="left" w:pos="3664"/>
+          <w:tab w:val="left" w:pos="4580"/>
+          <w:tab w:val="left" w:pos="5496"/>
+          <w:tab w:val="left" w:pos="6412"/>
+          <w:tab w:val="left" w:pos="7328"/>
+          <w:tab w:val="left" w:pos="8244"/>
+          <w:tab w:val="left" w:pos="9160"/>
+          <w:tab w:val="left" w:pos="10076"/>
+          <w:tab w:val="left" w:pos="10992"/>
+          <w:tab w:val="left" w:pos="11908"/>
+          <w:tab w:val="left" w:pos="12824"/>
+          <w:tab w:val="left" w:pos="13740"/>
+          <w:tab w:val="left" w:pos="14656"/>
+        </w:tabs>
+        <w:wordWrap w:val="0"/>
+        <w:spacing w:after="0" w:line="240" w:lineRule="auto"/>
+        <w:textAlignment w:val="baseline"/>
+        <w:rPr>
+          <w:rFonts w:ascii="Courier New" w:eastAsia="Times New Roman" w:hAnsi="Courier New" w:cs="Courier New"/>
+          <w:color w:val="000000"/>
+          <w:sz w:val="18"/>
+          <w:szCs w:val="18"/>
+        </w:rPr>
+      </w:pPr>
+      <w:r>
+        <w:rPr>
+          <w:rFonts w:ascii="Courier New" w:eastAsia="Times New Roman" w:hAnsi="Courier New" w:cs="Courier New"/>
+          <w:color w:val="000000"/>
+          <w:sz w:val="18"/>
+          <w:szCs w:val="18"/>
+        </w:rPr>
+        <w:t xml:space="preserve">              fico  days.with.cr.lin</w:t>
+      </w:r>
+      <w:r>
+        <w:rPr>
+          <w:rFonts w:ascii="Courier New" w:eastAsia="Times New Roman" w:hAnsi="Courier New" w:cs="Courier New"/>
+          <w:color w:val="000000"/>
+          <w:sz w:val="18"/>
+          <w:szCs w:val="18"/>
+        </w:rPr>
+        <w:t xml:space="preserve">e      revol.bal   revol.util  </w:t>
+      </w:r>
+    </w:p>
+    <w:p>
+      <w:pPr>
+        <w:tabs>
+          <w:tab w:val="left" w:pos="916"/>
+          <w:tab w:val="left" w:pos="1832"/>
+          <w:tab w:val="left" w:pos="2748"/>
+          <w:tab w:val="left" w:pos="3664"/>
+          <w:tab w:val="left" w:pos="4580"/>
+          <w:tab w:val="left" w:pos="5496"/>
+          <w:tab w:val="left" w:pos="6412"/>
+          <w:tab w:val="left" w:pos="7328"/>
+          <w:tab w:val="left" w:pos="8244"/>
+          <w:tab w:val="left" w:pos="9160"/>
+          <w:tab w:val="left" w:pos="10076"/>
+          <w:tab w:val="left" w:pos="10992"/>
+          <w:tab w:val="left" w:pos="11908"/>
+          <w:tab w:val="left" w:pos="12824"/>
+          <w:tab w:val="left" w:pos="13740"/>
+          <w:tab w:val="left" w:pos="14656"/>
+        </w:tabs>
+        <w:wordWrap w:val="0"/>
+        <w:spacing w:after="0" w:line="240" w:lineRule="auto"/>
+        <w:textAlignment w:val="baseline"/>
+        <w:rPr>
+          <w:rFonts w:ascii="Courier New" w:eastAsia="Times New Roman" w:hAnsi="Courier New" w:cs="Courier New"/>
+          <w:color w:val="000000"/>
+          <w:sz w:val="18"/>
+          <w:szCs w:val="18"/>
+        </w:rPr>
+      </w:pPr>
+      <w:r>
+        <w:rPr>
+          <w:rFonts w:ascii="Courier New" w:eastAsia="Times New Roman" w:hAnsi="Courier New" w:cs="Courier New"/>
+          <w:color w:val="000000"/>
+          <w:sz w:val="18"/>
+          <w:szCs w:val="18"/>
+        </w:rPr>
         <w:lastRenderedPageBreak/>
-        <w:t xml:space="preserve">   delinq.2yrs  pub.rec  not.fully.paid  annualincome  </w:t>
-      </w:r>
-    </w:p>
-    <w:p>
-      <w:pPr>
-        <w:tabs>
-          <w:tab w:val="left" w:pos="916"/>
-          <w:tab w:val="left" w:pos="1832"/>
-          <w:tab w:val="left" w:pos="2748"/>
-          <w:tab w:val="left" w:pos="3664"/>
-          <w:tab w:val="left" w:pos="4580"/>
-          <w:tab w:val="left" w:pos="5496"/>
-          <w:tab w:val="left" w:pos="6412"/>
-          <w:tab w:val="left" w:pos="7328"/>
-          <w:tab w:val="left" w:pos="8244"/>
-          <w:tab w:val="left" w:pos="9160"/>
-          <w:tab w:val="left" w:pos="10076"/>
-          <w:tab w:val="left" w:pos="10992"/>
-          <w:tab w:val="left" w:pos="11908"/>
-          <w:tab w:val="left" w:pos="12824"/>
-          <w:tab w:val="left" w:pos="13740"/>
-          <w:tab w:val="left" w:pos="14656"/>
-        </w:tabs>
-        <w:wordWrap w:val="0"/>
-        <w:spacing w:after="0" w:line="240" w:lineRule="auto"/>
-        <w:textAlignment w:val="baseline"/>
-        <w:rPr>
-          <w:rFonts w:ascii="Courier New" w:eastAsia="Times New Roman" w:hAnsi="Courier New" w:cs="Courier New"/>
-          <w:color w:val="000000"/>
-          <w:sz w:val="18"/>
-          <w:szCs w:val="18"/>
-        </w:rPr>
-      </w:pPr>
-      <w:r>
-        <w:rPr>
-          <w:rFonts w:ascii="Courier New" w:eastAsia="Times New Roman" w:hAnsi="Courier New" w:cs="Courier New"/>
-          <w:color w:val="000000"/>
-          <w:sz w:val="18"/>
-          <w:szCs w:val="18"/>
-        </w:rPr>
-        <w:t xml:space="preserve">0            0        1               1         45000  </w:t>
-      </w:r>
-    </w:p>
-    <w:p>
-      <w:pPr>
-        <w:tabs>
-          <w:tab w:val="left" w:pos="916"/>
-          <w:tab w:val="left" w:pos="1832"/>
-          <w:tab w:val="left" w:pos="2748"/>
-          <w:tab w:val="left" w:pos="3664"/>
-          <w:tab w:val="left" w:pos="4580"/>
-          <w:tab w:val="left" w:pos="5496"/>
-          <w:tab w:val="left" w:pos="6412"/>
-          <w:tab w:val="left" w:pos="7328"/>
-          <w:tab w:val="left" w:pos="8244"/>
-          <w:tab w:val="left" w:pos="9160"/>
-          <w:tab w:val="left" w:pos="10076"/>
-          <w:tab w:val="left" w:pos="10992"/>
-          <w:tab w:val="left" w:pos="11908"/>
-          <w:tab w:val="left" w:pos="12824"/>
-          <w:tab w:val="left" w:pos="13740"/>
-          <w:tab w:val="left" w:pos="14656"/>
-        </w:tabs>
-        <w:wordWrap w:val="0"/>
-        <w:spacing w:after="0" w:line="240" w:lineRule="auto"/>
-        <w:textAlignment w:val="baseline"/>
-        <w:rPr>
-          <w:rFonts w:ascii="Courier New" w:eastAsia="Times New Roman" w:hAnsi="Courier New" w:cs="Courier New"/>
-          <w:color w:val="000000"/>
-          <w:sz w:val="18"/>
-          <w:szCs w:val="18"/>
-        </w:rPr>
-      </w:pPr>
-      <w:r>
-        <w:rPr>
-          <w:rFonts w:ascii="Courier New" w:eastAsia="Times New Roman" w:hAnsi="Courier New" w:cs="Courier New"/>
-          <w:color w:val="000000"/>
-          <w:sz w:val="18"/>
-          <w:szCs w:val="18"/>
-        </w:rPr>
-        <w:t xml:space="preserve">1            0        0               1         60000  </w:t>
-      </w:r>
-    </w:p>
-    <w:p>
-      <w:pPr>
-        <w:tabs>
-          <w:tab w:val="left" w:pos="916"/>
-          <w:tab w:val="left" w:pos="1832"/>
-          <w:tab w:val="left" w:pos="2748"/>
-          <w:tab w:val="left" w:pos="3664"/>
-          <w:tab w:val="left" w:pos="4580"/>
-          <w:tab w:val="left" w:pos="5496"/>
-          <w:tab w:val="left" w:pos="6412"/>
-          <w:tab w:val="left" w:pos="7328"/>
-          <w:tab w:val="left" w:pos="8244"/>
-          <w:tab w:val="left" w:pos="9160"/>
-          <w:tab w:val="left" w:pos="10076"/>
-          <w:tab w:val="left" w:pos="10992"/>
-          <w:tab w:val="left" w:pos="11908"/>
-          <w:tab w:val="left" w:pos="12824"/>
-          <w:tab w:val="left" w:pos="13740"/>
-          <w:tab w:val="left" w:pos="14656"/>
-        </w:tabs>
-        <w:wordWrap w:val="0"/>
-        <w:spacing w:after="0" w:line="240" w:lineRule="auto"/>
-        <w:textAlignment w:val="baseline"/>
-        <w:rPr>
-          <w:rFonts w:ascii="Courier New" w:eastAsia="Times New Roman" w:hAnsi="Courier New" w:cs="Courier New"/>
-          <w:color w:val="000000"/>
-          <w:sz w:val="18"/>
-          <w:szCs w:val="18"/>
-        </w:rPr>
-      </w:pPr>
-      <w:r>
-        <w:rPr>
-          <w:rFonts w:ascii="Courier New" w:eastAsia="Times New Roman" w:hAnsi="Courier New" w:cs="Courier New"/>
-          <w:color w:val="000000"/>
-          <w:sz w:val="18"/>
-          <w:szCs w:val="18"/>
-        </w:rPr>
-        <w:t xml:space="preserve">2            0        0               1        145000  </w:t>
-      </w:r>
-    </w:p>
-    <w:p>
-      <w:pPr>
-        <w:tabs>
-          <w:tab w:val="left" w:pos="916"/>
-          <w:tab w:val="left" w:pos="1832"/>
-          <w:tab w:val="left" w:pos="2748"/>
-          <w:tab w:val="left" w:pos="3664"/>
-          <w:tab w:val="left" w:pos="4580"/>
-          <w:tab w:val="left" w:pos="5496"/>
-          <w:tab w:val="left" w:pos="6412"/>
-          <w:tab w:val="left" w:pos="7328"/>
-          <w:tab w:val="left" w:pos="8244"/>
-          <w:tab w:val="left" w:pos="9160"/>
-          <w:tab w:val="left" w:pos="10076"/>
-          <w:tab w:val="left" w:pos="10992"/>
-          <w:tab w:val="left" w:pos="11908"/>
-          <w:tab w:val="left" w:pos="12824"/>
-          <w:tab w:val="left" w:pos="13740"/>
-          <w:tab w:val="left" w:pos="14656"/>
-        </w:tabs>
-        <w:wordWrap w:val="0"/>
-        <w:spacing w:after="0" w:line="240" w:lineRule="auto"/>
-        <w:textAlignment w:val="baseline"/>
-        <w:rPr>
-          <w:rFonts w:ascii="Courier New" w:eastAsia="Times New Roman" w:hAnsi="Courier New" w:cs="Courier New"/>
-          <w:color w:val="000000"/>
-          <w:sz w:val="18"/>
-          <w:szCs w:val="18"/>
-        </w:rPr>
-      </w:pPr>
-      <w:r>
-        <w:rPr>
-          <w:rFonts w:ascii="Courier New" w:eastAsia="Times New Roman" w:hAnsi="Courier New" w:cs="Courier New"/>
-          <w:color w:val="000000"/>
-          <w:sz w:val="18"/>
-          <w:szCs w:val="18"/>
-        </w:rPr>
-        <w:t xml:space="preserve">3            0        0               1         33990  </w:t>
-      </w:r>
-    </w:p>
-    <w:p>
-      <w:pPr>
-        <w:tabs>
-          <w:tab w:val="left" w:pos="916"/>
-          <w:tab w:val="left" w:pos="1832"/>
-          <w:tab w:val="left" w:pos="2748"/>
-          <w:tab w:val="left" w:pos="3664"/>
-          <w:tab w:val="left" w:pos="4580"/>
-          <w:tab w:val="left" w:pos="5496"/>
-          <w:tab w:val="left" w:pos="6412"/>
-          <w:tab w:val="left" w:pos="7328"/>
-          <w:tab w:val="left" w:pos="8244"/>
-          <w:tab w:val="left" w:pos="9160"/>
-          <w:tab w:val="left" w:pos="10076"/>
-          <w:tab w:val="left" w:pos="10992"/>
-          <w:tab w:val="left" w:pos="11908"/>
-          <w:tab w:val="left" w:pos="12824"/>
-          <w:tab w:val="left" w:pos="13740"/>
-          <w:tab w:val="left" w:pos="14656"/>
-        </w:tabs>
-        <w:wordWrap w:val="0"/>
-        <w:spacing w:after="0" w:line="240" w:lineRule="auto"/>
-        <w:textAlignment w:val="baseline"/>
-        <w:rPr>
-          <w:rFonts w:ascii="Courier New" w:eastAsia="Times New Roman" w:hAnsi="Courier New" w:cs="Courier New"/>
-          <w:color w:val="000000"/>
-          <w:sz w:val="18"/>
-          <w:szCs w:val="18"/>
-        </w:rPr>
-      </w:pPr>
-      <w:r>
-        <w:rPr>
-          <w:rFonts w:ascii="Courier New" w:eastAsia="Times New Roman" w:hAnsi="Courier New" w:cs="Courier New"/>
-          <w:color w:val="000000"/>
-          <w:sz w:val="18"/>
-          <w:szCs w:val="18"/>
-        </w:rPr>
-        <w:t xml:space="preserve">4            0        0               1        213000  </w:t>
-      </w:r>
-    </w:p>
-    <w:p/>
-    <w:p>
-      <w:r>
-        <w:t>Below is summary of the dataset that contains data for loans that defaulted</w:t>
-      </w:r>
-    </w:p>
-    <w:p/>
-    <w:p>
-      <w:pPr>
-        <w:tabs>
-          <w:tab w:val="left" w:pos="916"/>
-          <w:tab w:val="left" w:pos="1832"/>
-          <w:tab w:val="left" w:pos="2748"/>
-          <w:tab w:val="left" w:pos="3664"/>
-          <w:tab w:val="left" w:pos="4580"/>
-          <w:tab w:val="left" w:pos="5496"/>
-          <w:tab w:val="left" w:pos="6412"/>
-          <w:tab w:val="left" w:pos="7328"/>
-          <w:tab w:val="left" w:pos="8244"/>
-          <w:tab w:val="left" w:pos="9160"/>
-          <w:tab w:val="left" w:pos="10076"/>
-          <w:tab w:val="left" w:pos="10992"/>
-          <w:tab w:val="left" w:pos="11908"/>
-          <w:tab w:val="left" w:pos="12824"/>
-          <w:tab w:val="left" w:pos="13740"/>
-          <w:tab w:val="left" w:pos="14656"/>
-        </w:tabs>
-        <w:wordWrap w:val="0"/>
-        <w:spacing w:after="0" w:line="240" w:lineRule="auto"/>
-        <w:textAlignment w:val="baseline"/>
-        <w:rPr>
-          <w:rFonts w:ascii="Courier New" w:eastAsia="Times New Roman" w:hAnsi="Courier New" w:cs="Courier New"/>
-          <w:color w:val="000000"/>
-          <w:sz w:val="18"/>
-          <w:szCs w:val="18"/>
-        </w:rPr>
-      </w:pPr>
-      <w:r>
-        <w:rPr>
-          <w:rFonts w:ascii="Courier New" w:eastAsia="Times New Roman" w:hAnsi="Courier New" w:cs="Courier New"/>
-          <w:color w:val="000000"/>
-          <w:sz w:val="18"/>
-          <w:szCs w:val="18"/>
-        </w:rPr>
-        <w:t xml:space="preserve">       credit.policy     int.rate  installment</w:t>
-      </w:r>
-      <w:r>
-        <w:rPr>
-          <w:rFonts w:ascii="Courier New" w:eastAsia="Times New Roman" w:hAnsi="Courier New" w:cs="Courier New"/>
-          <w:color w:val="000000"/>
-          <w:sz w:val="18"/>
-          <w:szCs w:val="18"/>
-        </w:rPr>
-        <w:t xml:space="preserve">  log.annual.inc          dti  </w:t>
-      </w:r>
-    </w:p>
-    <w:p>
-      <w:pPr>
-        <w:tabs>
-          <w:tab w:val="left" w:pos="916"/>
-          <w:tab w:val="left" w:pos="1832"/>
-          <w:tab w:val="left" w:pos="2748"/>
-          <w:tab w:val="left" w:pos="3664"/>
-          <w:tab w:val="left" w:pos="4580"/>
-          <w:tab w:val="left" w:pos="5496"/>
-          <w:tab w:val="left" w:pos="6412"/>
-          <w:tab w:val="left" w:pos="7328"/>
-          <w:tab w:val="left" w:pos="8244"/>
-          <w:tab w:val="left" w:pos="9160"/>
-          <w:tab w:val="left" w:pos="10076"/>
-          <w:tab w:val="left" w:pos="10992"/>
-          <w:tab w:val="left" w:pos="11908"/>
-          <w:tab w:val="left" w:pos="12824"/>
-          <w:tab w:val="left" w:pos="13740"/>
-          <w:tab w:val="left" w:pos="14656"/>
-        </w:tabs>
-        <w:wordWrap w:val="0"/>
-        <w:spacing w:after="0" w:line="240" w:lineRule="auto"/>
-        <w:textAlignment w:val="baseline"/>
-        <w:rPr>
-          <w:rFonts w:ascii="Courier New" w:eastAsia="Times New Roman" w:hAnsi="Courier New" w:cs="Courier New"/>
-          <w:color w:val="000000"/>
-          <w:sz w:val="18"/>
-          <w:szCs w:val="18"/>
-        </w:rPr>
-      </w:pPr>
-      <w:r>
-        <w:rPr>
-          <w:rFonts w:ascii="Courier New" w:eastAsia="Times New Roman" w:hAnsi="Courier New" w:cs="Courier New"/>
-          <w:color w:val="000000"/>
-          <w:sz w:val="18"/>
-          <w:szCs w:val="18"/>
-        </w:rPr>
-        <w:t xml:space="preserve">count    1533.000000  1533.000000  1533.000000     1533.000000  1533.000000   </w:t>
-      </w:r>
-    </w:p>
-    <w:p>
-      <w:pPr>
-        <w:tabs>
-          <w:tab w:val="left" w:pos="916"/>
-          <w:tab w:val="left" w:pos="1832"/>
-          <w:tab w:val="left" w:pos="2748"/>
-          <w:tab w:val="left" w:pos="3664"/>
-          <w:tab w:val="left" w:pos="4580"/>
-          <w:tab w:val="left" w:pos="5496"/>
-          <w:tab w:val="left" w:pos="6412"/>
-          <w:tab w:val="left" w:pos="7328"/>
-          <w:tab w:val="left" w:pos="8244"/>
-          <w:tab w:val="left" w:pos="9160"/>
-          <w:tab w:val="left" w:pos="10076"/>
-          <w:tab w:val="left" w:pos="10992"/>
-          <w:tab w:val="left" w:pos="11908"/>
-          <w:tab w:val="left" w:pos="12824"/>
-          <w:tab w:val="left" w:pos="13740"/>
-          <w:tab w:val="left" w:pos="14656"/>
-        </w:tabs>
-        <w:wordWrap w:val="0"/>
-        <w:spacing w:after="0" w:line="240" w:lineRule="auto"/>
-        <w:textAlignment w:val="baseline"/>
-        <w:rPr>
-          <w:rFonts w:ascii="Courier New" w:eastAsia="Times New Roman" w:hAnsi="Courier New" w:cs="Courier New"/>
-          <w:color w:val="000000"/>
-          <w:sz w:val="18"/>
-          <w:szCs w:val="18"/>
-        </w:rPr>
-      </w:pPr>
-      <w:r>
-        <w:rPr>
-          <w:rFonts w:ascii="Courier New" w:eastAsia="Times New Roman" w:hAnsi="Courier New" w:cs="Courier New"/>
-          <w:color w:val="000000"/>
-          <w:sz w:val="18"/>
-          <w:szCs w:val="18"/>
-        </w:rPr>
-        <w:t xml:space="preserve">mean        0.661448     0.132452   342.785114       10.885023    13.195838   </w:t>
-      </w:r>
-    </w:p>
-    <w:p>
-      <w:pPr>
-        <w:tabs>
-          <w:tab w:val="left" w:pos="916"/>
-          <w:tab w:val="left" w:pos="1832"/>
-          <w:tab w:val="left" w:pos="2748"/>
-          <w:tab w:val="left" w:pos="3664"/>
-          <w:tab w:val="left" w:pos="4580"/>
-          <w:tab w:val="left" w:pos="5496"/>
-          <w:tab w:val="left" w:pos="6412"/>
-          <w:tab w:val="left" w:pos="7328"/>
-          <w:tab w:val="left" w:pos="8244"/>
-          <w:tab w:val="left" w:pos="9160"/>
-          <w:tab w:val="left" w:pos="10076"/>
-          <w:tab w:val="left" w:pos="10992"/>
-          <w:tab w:val="left" w:pos="11908"/>
-          <w:tab w:val="left" w:pos="12824"/>
-          <w:tab w:val="left" w:pos="13740"/>
-          <w:tab w:val="left" w:pos="14656"/>
-        </w:tabs>
-        <w:wordWrap w:val="0"/>
-        <w:spacing w:after="0" w:line="240" w:lineRule="auto"/>
-        <w:textAlignment w:val="baseline"/>
-        <w:rPr>
-          <w:rFonts w:ascii="Courier New" w:eastAsia="Times New Roman" w:hAnsi="Courier New" w:cs="Courier New"/>
-          <w:color w:val="000000"/>
-          <w:sz w:val="18"/>
-          <w:szCs w:val="18"/>
-        </w:rPr>
-      </w:pPr>
-      <w:r>
-        <w:rPr>
-          <w:rFonts w:ascii="Courier New" w:eastAsia="Times New Roman" w:hAnsi="Courier New" w:cs="Courier New"/>
-          <w:color w:val="000000"/>
-          <w:sz w:val="18"/>
-          <w:szCs w:val="18"/>
-        </w:rPr>
-        <w:t xml:space="preserve">std         0.473372     0.025495   223.948527        0.666718     7.006769   </w:t>
-      </w:r>
-    </w:p>
-    <w:p>
-      <w:pPr>
-        <w:tabs>
-          <w:tab w:val="left" w:pos="916"/>
-          <w:tab w:val="left" w:pos="1832"/>
-          <w:tab w:val="left" w:pos="2748"/>
-          <w:tab w:val="left" w:pos="3664"/>
-          <w:tab w:val="left" w:pos="4580"/>
-          <w:tab w:val="left" w:pos="5496"/>
-          <w:tab w:val="left" w:pos="6412"/>
-          <w:tab w:val="left" w:pos="7328"/>
-          <w:tab w:val="left" w:pos="8244"/>
-          <w:tab w:val="left" w:pos="9160"/>
-          <w:tab w:val="left" w:pos="10076"/>
-          <w:tab w:val="left" w:pos="10992"/>
-          <w:tab w:val="left" w:pos="11908"/>
-          <w:tab w:val="left" w:pos="12824"/>
-          <w:tab w:val="left" w:pos="13740"/>
-          <w:tab w:val="left" w:pos="14656"/>
-        </w:tabs>
-        <w:wordWrap w:val="0"/>
-        <w:spacing w:after="0" w:line="240" w:lineRule="auto"/>
-        <w:textAlignment w:val="baseline"/>
-        <w:rPr>
-          <w:rFonts w:ascii="Courier New" w:eastAsia="Times New Roman" w:hAnsi="Courier New" w:cs="Courier New"/>
-          <w:color w:val="000000"/>
-          <w:sz w:val="18"/>
-          <w:szCs w:val="18"/>
-        </w:rPr>
-      </w:pPr>
-      <w:r>
-        <w:rPr>
-          <w:rFonts w:ascii="Courier New" w:eastAsia="Times New Roman" w:hAnsi="Courier New" w:cs="Courier New"/>
-          <w:color w:val="000000"/>
-          <w:sz w:val="18"/>
-          <w:szCs w:val="18"/>
-        </w:rPr>
-        <w:t xml:space="preserve">min         0.000000     0.070500    15.910000        7.600902     0.000000   </w:t>
-      </w:r>
-    </w:p>
-    <w:p>
-      <w:pPr>
-        <w:tabs>
-          <w:tab w:val="left" w:pos="916"/>
-          <w:tab w:val="left" w:pos="1832"/>
-          <w:tab w:val="left" w:pos="2748"/>
-          <w:tab w:val="left" w:pos="3664"/>
-          <w:tab w:val="left" w:pos="4580"/>
-          <w:tab w:val="left" w:pos="5496"/>
-          <w:tab w:val="left" w:pos="6412"/>
-          <w:tab w:val="left" w:pos="7328"/>
-          <w:tab w:val="left" w:pos="8244"/>
-          <w:tab w:val="left" w:pos="9160"/>
-          <w:tab w:val="left" w:pos="10076"/>
-          <w:tab w:val="left" w:pos="10992"/>
-          <w:tab w:val="left" w:pos="11908"/>
-          <w:tab w:val="left" w:pos="12824"/>
-          <w:tab w:val="left" w:pos="13740"/>
-          <w:tab w:val="left" w:pos="14656"/>
-        </w:tabs>
-        <w:wordWrap w:val="0"/>
-        <w:spacing w:after="0" w:line="240" w:lineRule="auto"/>
-        <w:textAlignment w:val="baseline"/>
-        <w:rPr>
-          <w:rFonts w:ascii="Courier New" w:eastAsia="Times New Roman" w:hAnsi="Courier New" w:cs="Courier New"/>
-          <w:color w:val="000000"/>
-          <w:sz w:val="18"/>
-          <w:szCs w:val="18"/>
-        </w:rPr>
-      </w:pPr>
-      <w:r>
-        <w:rPr>
-          <w:rFonts w:ascii="Courier New" w:eastAsia="Times New Roman" w:hAnsi="Courier New" w:cs="Courier New"/>
-          <w:color w:val="000000"/>
-          <w:sz w:val="18"/>
-          <w:szCs w:val="18"/>
-        </w:rPr>
-        <w:t xml:space="preserve">25%         0.000000     0.115400   168.640000       10.491274     7.830000   </w:t>
-      </w:r>
-    </w:p>
-    <w:p>
-      <w:pPr>
-        <w:tabs>
-          <w:tab w:val="left" w:pos="916"/>
-          <w:tab w:val="left" w:pos="1832"/>
-          <w:tab w:val="left" w:pos="2748"/>
-          <w:tab w:val="left" w:pos="3664"/>
-          <w:tab w:val="left" w:pos="4580"/>
-          <w:tab w:val="left" w:pos="5496"/>
-          <w:tab w:val="left" w:pos="6412"/>
-          <w:tab w:val="left" w:pos="7328"/>
-          <w:tab w:val="left" w:pos="8244"/>
-          <w:tab w:val="left" w:pos="9160"/>
-          <w:tab w:val="left" w:pos="10076"/>
-          <w:tab w:val="left" w:pos="10992"/>
-          <w:tab w:val="left" w:pos="11908"/>
-          <w:tab w:val="left" w:pos="12824"/>
-          <w:tab w:val="left" w:pos="13740"/>
-          <w:tab w:val="left" w:pos="14656"/>
-        </w:tabs>
-        <w:wordWrap w:val="0"/>
-        <w:spacing w:after="0" w:line="240" w:lineRule="auto"/>
-        <w:textAlignment w:val="baseline"/>
-        <w:rPr>
-          <w:rFonts w:ascii="Courier New" w:eastAsia="Times New Roman" w:hAnsi="Courier New" w:cs="Courier New"/>
-          <w:color w:val="000000"/>
-          <w:sz w:val="18"/>
-          <w:szCs w:val="18"/>
-        </w:rPr>
-      </w:pPr>
-      <w:r>
-        <w:rPr>
-          <w:rFonts w:ascii="Courier New" w:eastAsia="Times New Roman" w:hAnsi="Courier New" w:cs="Courier New"/>
-          <w:color w:val="000000"/>
-          <w:sz w:val="18"/>
-          <w:szCs w:val="18"/>
-        </w:rPr>
-        <w:t xml:space="preserve">50%         1.000000     0.131600   287.310000       10.878047    13.340000   </w:t>
-      </w:r>
-    </w:p>
-    <w:p>
-      <w:pPr>
-        <w:tabs>
-          <w:tab w:val="left" w:pos="916"/>
-          <w:tab w:val="left" w:pos="1832"/>
-          <w:tab w:val="left" w:pos="2748"/>
-          <w:tab w:val="left" w:pos="3664"/>
-          <w:tab w:val="left" w:pos="4580"/>
-          <w:tab w:val="left" w:pos="5496"/>
-          <w:tab w:val="left" w:pos="6412"/>
-          <w:tab w:val="left" w:pos="7328"/>
-          <w:tab w:val="left" w:pos="8244"/>
-          <w:tab w:val="left" w:pos="9160"/>
-          <w:tab w:val="left" w:pos="10076"/>
-          <w:tab w:val="left" w:pos="10992"/>
-          <w:tab w:val="left" w:pos="11908"/>
-          <w:tab w:val="left" w:pos="12824"/>
-          <w:tab w:val="left" w:pos="13740"/>
-          <w:tab w:val="left" w:pos="14656"/>
-        </w:tabs>
-        <w:wordWrap w:val="0"/>
-        <w:spacing w:after="0" w:line="240" w:lineRule="auto"/>
-        <w:textAlignment w:val="baseline"/>
-        <w:rPr>
-          <w:rFonts w:ascii="Courier New" w:eastAsia="Times New Roman" w:hAnsi="Courier New" w:cs="Courier New"/>
-          <w:color w:val="000000"/>
-          <w:sz w:val="18"/>
-          <w:szCs w:val="18"/>
-        </w:rPr>
-      </w:pPr>
-      <w:r>
-        <w:rPr>
-          <w:rFonts w:ascii="Courier New" w:eastAsia="Times New Roman" w:hAnsi="Courier New" w:cs="Courier New"/>
-          <w:color w:val="000000"/>
-          <w:sz w:val="18"/>
-          <w:szCs w:val="18"/>
-        </w:rPr>
-        <w:t xml:space="preserve">75%         1.000000     0.148200   491.300000       11.276633    18.830000   </w:t>
-      </w:r>
-    </w:p>
-    <w:p>
-      <w:pPr>
-        <w:tabs>
-          <w:tab w:val="left" w:pos="916"/>
-          <w:tab w:val="left" w:pos="1832"/>
-          <w:tab w:val="left" w:pos="2748"/>
-          <w:tab w:val="left" w:pos="3664"/>
-          <w:tab w:val="left" w:pos="4580"/>
-          <w:tab w:val="left" w:pos="5496"/>
-          <w:tab w:val="left" w:pos="6412"/>
-          <w:tab w:val="left" w:pos="7328"/>
-          <w:tab w:val="left" w:pos="8244"/>
-          <w:tab w:val="left" w:pos="9160"/>
-          <w:tab w:val="left" w:pos="10076"/>
-          <w:tab w:val="left" w:pos="10992"/>
-          <w:tab w:val="left" w:pos="11908"/>
-          <w:tab w:val="left" w:pos="12824"/>
-          <w:tab w:val="left" w:pos="13740"/>
-          <w:tab w:val="left" w:pos="14656"/>
-        </w:tabs>
-        <w:wordWrap w:val="0"/>
-        <w:spacing w:after="0" w:line="240" w:lineRule="auto"/>
-        <w:textAlignment w:val="baseline"/>
-        <w:rPr>
-          <w:rFonts w:ascii="Courier New" w:eastAsia="Times New Roman" w:hAnsi="Courier New" w:cs="Courier New"/>
-          <w:color w:val="000000"/>
-          <w:sz w:val="18"/>
-          <w:szCs w:val="18"/>
-        </w:rPr>
-      </w:pPr>
-      <w:r>
-        <w:rPr>
-          <w:rFonts w:ascii="Courier New" w:eastAsia="Times New Roman" w:hAnsi="Courier New" w:cs="Courier New"/>
-          <w:color w:val="000000"/>
-          <w:sz w:val="18"/>
-          <w:szCs w:val="18"/>
-        </w:rPr>
-        <w:t xml:space="preserve">max         1.000000     0.216400   926.830000       13.458836    29.960000   </w:t>
-      </w:r>
-    </w:p>
-    <w:p>
-      <w:pPr>
-        <w:tabs>
-          <w:tab w:val="left" w:pos="916"/>
-          <w:tab w:val="left" w:pos="1832"/>
-          <w:tab w:val="left" w:pos="2748"/>
-          <w:tab w:val="left" w:pos="3664"/>
-          <w:tab w:val="left" w:pos="4580"/>
-          <w:tab w:val="left" w:pos="5496"/>
-          <w:tab w:val="left" w:pos="6412"/>
-          <w:tab w:val="left" w:pos="7328"/>
-          <w:tab w:val="left" w:pos="8244"/>
-          <w:tab w:val="left" w:pos="9160"/>
-          <w:tab w:val="left" w:pos="10076"/>
-          <w:tab w:val="left" w:pos="10992"/>
-          <w:tab w:val="left" w:pos="11908"/>
-          <w:tab w:val="left" w:pos="12824"/>
-          <w:tab w:val="left" w:pos="13740"/>
-          <w:tab w:val="left" w:pos="14656"/>
-        </w:tabs>
-        <w:wordWrap w:val="0"/>
-        <w:spacing w:after="0" w:line="240" w:lineRule="auto"/>
-        <w:textAlignment w:val="baseline"/>
-        <w:rPr>
-          <w:rFonts w:ascii="Courier New" w:eastAsia="Times New Roman" w:hAnsi="Courier New" w:cs="Courier New"/>
-          <w:color w:val="000000"/>
-          <w:sz w:val="18"/>
-          <w:szCs w:val="18"/>
-        </w:rPr>
-      </w:pPr>
-    </w:p>
-    <w:p>
-      <w:pPr>
-        <w:tabs>
-          <w:tab w:val="left" w:pos="916"/>
-          <w:tab w:val="left" w:pos="1832"/>
-          <w:tab w:val="left" w:pos="2748"/>
-          <w:tab w:val="left" w:pos="3664"/>
-          <w:tab w:val="left" w:pos="4580"/>
-          <w:tab w:val="left" w:pos="5496"/>
-          <w:tab w:val="left" w:pos="6412"/>
-          <w:tab w:val="left" w:pos="7328"/>
-          <w:tab w:val="left" w:pos="8244"/>
-          <w:tab w:val="left" w:pos="9160"/>
-          <w:tab w:val="left" w:pos="10076"/>
-          <w:tab w:val="left" w:pos="10992"/>
-          <w:tab w:val="left" w:pos="11908"/>
-          <w:tab w:val="left" w:pos="12824"/>
-          <w:tab w:val="left" w:pos="13740"/>
-          <w:tab w:val="left" w:pos="14656"/>
-        </w:tabs>
-        <w:wordWrap w:val="0"/>
-        <w:spacing w:after="0" w:line="240" w:lineRule="auto"/>
-        <w:textAlignment w:val="baseline"/>
-        <w:rPr>
-          <w:rFonts w:ascii="Courier New" w:eastAsia="Times New Roman" w:hAnsi="Courier New" w:cs="Courier New"/>
-          <w:color w:val="000000"/>
-          <w:sz w:val="18"/>
-          <w:szCs w:val="18"/>
-        </w:rPr>
-      </w:pPr>
-      <w:r>
-        <w:rPr>
-          <w:rFonts w:ascii="Courier New" w:eastAsia="Times New Roman" w:hAnsi="Courier New" w:cs="Courier New"/>
-          <w:color w:val="000000"/>
-          <w:sz w:val="18"/>
-          <w:szCs w:val="18"/>
-        </w:rPr>
-        <w:t xml:space="preserve">              fico  days.with.cr.line</w:t>
-      </w:r>
-      <w:r>
-        <w:rPr>
-          <w:rFonts w:ascii="Courier New" w:eastAsia="Times New Roman" w:hAnsi="Courier New" w:cs="Courier New"/>
-          <w:color w:val="000000"/>
-          <w:sz w:val="18"/>
-          <w:szCs w:val="18"/>
-        </w:rPr>
-        <w:t xml:space="preserve">       revol.bal   revol.util  </w:t>
-      </w:r>
-    </w:p>
-    <w:p>
-      <w:pPr>
-        <w:tabs>
-          <w:tab w:val="left" w:pos="916"/>
-          <w:tab w:val="left" w:pos="1832"/>
-          <w:tab w:val="left" w:pos="2748"/>
-          <w:tab w:val="left" w:pos="3664"/>
-          <w:tab w:val="left" w:pos="4580"/>
-          <w:tab w:val="left" w:pos="5496"/>
-          <w:tab w:val="left" w:pos="6412"/>
-          <w:tab w:val="left" w:pos="7328"/>
-          <w:tab w:val="left" w:pos="8244"/>
-          <w:tab w:val="left" w:pos="9160"/>
-          <w:tab w:val="left" w:pos="10076"/>
-          <w:tab w:val="left" w:pos="10992"/>
-          <w:tab w:val="left" w:pos="11908"/>
-          <w:tab w:val="left" w:pos="12824"/>
-          <w:tab w:val="left" w:pos="13740"/>
-          <w:tab w:val="left" w:pos="14656"/>
-        </w:tabs>
-        <w:wordWrap w:val="0"/>
-        <w:spacing w:after="0" w:line="240" w:lineRule="auto"/>
-        <w:textAlignment w:val="baseline"/>
-        <w:rPr>
-          <w:rFonts w:ascii="Courier New" w:eastAsia="Times New Roman" w:hAnsi="Courier New" w:cs="Courier New"/>
-          <w:color w:val="000000"/>
-          <w:sz w:val="18"/>
-          <w:szCs w:val="18"/>
-        </w:rPr>
-      </w:pPr>
-      <w:r>
-        <w:rPr>
-          <w:rFonts w:ascii="Courier New" w:eastAsia="Times New Roman" w:hAnsi="Courier New" w:cs="Courier New"/>
-          <w:color w:val="000000"/>
-          <w:sz w:val="18"/>
-          <w:szCs w:val="18"/>
-        </w:rPr>
-        <w:t xml:space="preserve">count  1533.000000        1533.000000     1533.000000  1533.000000   </w:t>
-      </w:r>
-    </w:p>
-    <w:p>
-      <w:pPr>
-        <w:tabs>
-          <w:tab w:val="left" w:pos="916"/>
-          <w:tab w:val="left" w:pos="1832"/>
-          <w:tab w:val="left" w:pos="2748"/>
-          <w:tab w:val="left" w:pos="3664"/>
-          <w:tab w:val="left" w:pos="4580"/>
-          <w:tab w:val="left" w:pos="5496"/>
-          <w:tab w:val="left" w:pos="6412"/>
-          <w:tab w:val="left" w:pos="7328"/>
-          <w:tab w:val="left" w:pos="8244"/>
-          <w:tab w:val="left" w:pos="9160"/>
-          <w:tab w:val="left" w:pos="10076"/>
-          <w:tab w:val="left" w:pos="10992"/>
-          <w:tab w:val="left" w:pos="11908"/>
-          <w:tab w:val="left" w:pos="12824"/>
-          <w:tab w:val="left" w:pos="13740"/>
-          <w:tab w:val="left" w:pos="14656"/>
-        </w:tabs>
-        <w:wordWrap w:val="0"/>
-        <w:spacing w:after="0" w:line="240" w:lineRule="auto"/>
-        <w:textAlignment w:val="baseline"/>
-        <w:rPr>
-          <w:rFonts w:ascii="Courier New" w:eastAsia="Times New Roman" w:hAnsi="Courier New" w:cs="Courier New"/>
-          <w:color w:val="000000"/>
-          <w:sz w:val="18"/>
-          <w:szCs w:val="18"/>
-        </w:rPr>
-      </w:pPr>
-      <w:r>
-        <w:rPr>
-          <w:rFonts w:ascii="Courier New" w:eastAsia="Times New Roman" w:hAnsi="Courier New" w:cs="Courier New"/>
-          <w:color w:val="000000"/>
-          <w:sz w:val="18"/>
-          <w:szCs w:val="18"/>
-        </w:rPr>
-        <w:t xml:space="preserve">mean    697.828441        4393.541259    21066.293542    52.255075   </w:t>
-      </w:r>
-    </w:p>
-    <w:p>
-      <w:pPr>
-        <w:tabs>
-          <w:tab w:val="left" w:pos="916"/>
-          <w:tab w:val="left" w:pos="1832"/>
-          <w:tab w:val="left" w:pos="2748"/>
-          <w:tab w:val="left" w:pos="3664"/>
-          <w:tab w:val="left" w:pos="4580"/>
-          <w:tab w:val="left" w:pos="5496"/>
-          <w:tab w:val="left" w:pos="6412"/>
-          <w:tab w:val="left" w:pos="7328"/>
-          <w:tab w:val="left" w:pos="8244"/>
-          <w:tab w:val="left" w:pos="9160"/>
-          <w:tab w:val="left" w:pos="10076"/>
-          <w:tab w:val="left" w:pos="10992"/>
-          <w:tab w:val="left" w:pos="11908"/>
-          <w:tab w:val="left" w:pos="12824"/>
-          <w:tab w:val="left" w:pos="13740"/>
-          <w:tab w:val="left" w:pos="14656"/>
-        </w:tabs>
-        <w:wordWrap w:val="0"/>
-        <w:spacing w:after="0" w:line="240" w:lineRule="auto"/>
-        <w:textAlignment w:val="baseline"/>
-        <w:rPr>
-          <w:rFonts w:ascii="Courier New" w:eastAsia="Times New Roman" w:hAnsi="Courier New" w:cs="Courier New"/>
-          <w:color w:val="000000"/>
-          <w:sz w:val="18"/>
-          <w:szCs w:val="18"/>
-        </w:rPr>
-      </w:pPr>
-      <w:r>
-        <w:rPr>
-          <w:rFonts w:ascii="Courier New" w:eastAsia="Times New Roman" w:hAnsi="Courier New" w:cs="Courier New"/>
-          <w:color w:val="000000"/>
-          <w:sz w:val="18"/>
-          <w:szCs w:val="18"/>
-        </w:rPr>
-        <w:t xml:space="preserve">std      33.756808        2431.785491    49905.689359    29.057906   </w:t>
-      </w:r>
-    </w:p>
-    <w:p>
-      <w:pPr>
-        <w:tabs>
-          <w:tab w:val="left" w:pos="916"/>
-          <w:tab w:val="left" w:pos="1832"/>
-          <w:tab w:val="left" w:pos="2748"/>
-          <w:tab w:val="left" w:pos="3664"/>
-          <w:tab w:val="left" w:pos="4580"/>
-          <w:tab w:val="left" w:pos="5496"/>
-          <w:tab w:val="left" w:pos="6412"/>
-          <w:tab w:val="left" w:pos="7328"/>
-          <w:tab w:val="left" w:pos="8244"/>
-          <w:tab w:val="left" w:pos="9160"/>
-          <w:tab w:val="left" w:pos="10076"/>
-          <w:tab w:val="left" w:pos="10992"/>
-          <w:tab w:val="left" w:pos="11908"/>
-          <w:tab w:val="left" w:pos="12824"/>
-          <w:tab w:val="left" w:pos="13740"/>
-          <w:tab w:val="left" w:pos="14656"/>
-        </w:tabs>
-        <w:wordWrap w:val="0"/>
-        <w:spacing w:after="0" w:line="240" w:lineRule="auto"/>
-        <w:textAlignment w:val="baseline"/>
-        <w:rPr>
-          <w:rFonts w:ascii="Courier New" w:eastAsia="Times New Roman" w:hAnsi="Courier New" w:cs="Courier New"/>
-          <w:color w:val="000000"/>
-          <w:sz w:val="18"/>
-          <w:szCs w:val="18"/>
-        </w:rPr>
-      </w:pPr>
-      <w:r>
-        <w:rPr>
-          <w:rFonts w:ascii="Courier New" w:eastAsia="Times New Roman" w:hAnsi="Courier New" w:cs="Courier New"/>
-          <w:color w:val="000000"/>
-          <w:sz w:val="18"/>
-          <w:szCs w:val="18"/>
-        </w:rPr>
-        <w:t xml:space="preserve">min     617.000000         180.041667        0.000000     0.000000   </w:t>
-      </w:r>
-    </w:p>
-    <w:p>
-      <w:pPr>
-        <w:tabs>
-          <w:tab w:val="left" w:pos="916"/>
-          <w:tab w:val="left" w:pos="1832"/>
-          <w:tab w:val="left" w:pos="2748"/>
-          <w:tab w:val="left" w:pos="3664"/>
-          <w:tab w:val="left" w:pos="4580"/>
-          <w:tab w:val="left" w:pos="5496"/>
-          <w:tab w:val="left" w:pos="6412"/>
-          <w:tab w:val="left" w:pos="7328"/>
-          <w:tab w:val="left" w:pos="8244"/>
-          <w:tab w:val="left" w:pos="9160"/>
-          <w:tab w:val="left" w:pos="10076"/>
-          <w:tab w:val="left" w:pos="10992"/>
-          <w:tab w:val="left" w:pos="11908"/>
-          <w:tab w:val="left" w:pos="12824"/>
-          <w:tab w:val="left" w:pos="13740"/>
-          <w:tab w:val="left" w:pos="14656"/>
-        </w:tabs>
-        <w:wordWrap w:val="0"/>
-        <w:spacing w:after="0" w:line="240" w:lineRule="auto"/>
-        <w:textAlignment w:val="baseline"/>
-        <w:rPr>
-          <w:rFonts w:ascii="Courier New" w:eastAsia="Times New Roman" w:hAnsi="Courier New" w:cs="Courier New"/>
-          <w:color w:val="000000"/>
-          <w:sz w:val="18"/>
-          <w:szCs w:val="18"/>
-        </w:rPr>
-      </w:pPr>
-      <w:r>
-        <w:rPr>
-          <w:rFonts w:ascii="Courier New" w:eastAsia="Times New Roman" w:hAnsi="Courier New" w:cs="Courier New"/>
-          <w:color w:val="000000"/>
-          <w:sz w:val="18"/>
-          <w:szCs w:val="18"/>
-        </w:rPr>
-        <w:t xml:space="preserve">25%     672.000000        2759.958333     3323.000000    29.900000   </w:t>
-      </w:r>
-    </w:p>
-    <w:p>
-      <w:pPr>
-        <w:tabs>
-          <w:tab w:val="left" w:pos="916"/>
-          <w:tab w:val="left" w:pos="1832"/>
-          <w:tab w:val="left" w:pos="2748"/>
-          <w:tab w:val="left" w:pos="3664"/>
-          <w:tab w:val="left" w:pos="4580"/>
-          <w:tab w:val="left" w:pos="5496"/>
-          <w:tab w:val="left" w:pos="6412"/>
-          <w:tab w:val="left" w:pos="7328"/>
-          <w:tab w:val="left" w:pos="8244"/>
-          <w:tab w:val="left" w:pos="9160"/>
-          <w:tab w:val="left" w:pos="10076"/>
-          <w:tab w:val="left" w:pos="10992"/>
-          <w:tab w:val="left" w:pos="11908"/>
-          <w:tab w:val="left" w:pos="12824"/>
-          <w:tab w:val="left" w:pos="13740"/>
-          <w:tab w:val="left" w:pos="14656"/>
-        </w:tabs>
-        <w:wordWrap w:val="0"/>
-        <w:spacing w:after="0" w:line="240" w:lineRule="auto"/>
-        <w:textAlignment w:val="baseline"/>
-        <w:rPr>
-          <w:rFonts w:ascii="Courier New" w:eastAsia="Times New Roman" w:hAnsi="Courier New" w:cs="Courier New"/>
-          <w:color w:val="000000"/>
-          <w:sz w:val="18"/>
-          <w:szCs w:val="18"/>
-        </w:rPr>
-      </w:pPr>
-      <w:r>
-        <w:rPr>
-          <w:rFonts w:ascii="Courier New" w:eastAsia="Times New Roman" w:hAnsi="Courier New" w:cs="Courier New"/>
-          <w:color w:val="000000"/>
-          <w:sz w:val="18"/>
-          <w:szCs w:val="18"/>
-        </w:rPr>
-        <w:t xml:space="preserve">50%     692.000000        4050.000000     8850.000000    53.900000   </w:t>
-      </w:r>
-    </w:p>
-    <w:p>
-      <w:pPr>
-        <w:tabs>
-          <w:tab w:val="left" w:pos="916"/>
-          <w:tab w:val="left" w:pos="1832"/>
-          <w:tab w:val="left" w:pos="2748"/>
-          <w:tab w:val="left" w:pos="3664"/>
-          <w:tab w:val="left" w:pos="4580"/>
-          <w:tab w:val="left" w:pos="5496"/>
-          <w:tab w:val="left" w:pos="6412"/>
-          <w:tab w:val="left" w:pos="7328"/>
-          <w:tab w:val="left" w:pos="8244"/>
-          <w:tab w:val="left" w:pos="9160"/>
-          <w:tab w:val="left" w:pos="10076"/>
-          <w:tab w:val="left" w:pos="10992"/>
-          <w:tab w:val="left" w:pos="11908"/>
-          <w:tab w:val="left" w:pos="12824"/>
-          <w:tab w:val="left" w:pos="13740"/>
-          <w:tab w:val="left" w:pos="14656"/>
-        </w:tabs>
-        <w:wordWrap w:val="0"/>
-        <w:spacing w:after="0" w:line="240" w:lineRule="auto"/>
-        <w:textAlignment w:val="baseline"/>
-        <w:rPr>
-          <w:rFonts w:ascii="Courier New" w:eastAsia="Times New Roman" w:hAnsi="Courier New" w:cs="Courier New"/>
-          <w:color w:val="000000"/>
-          <w:sz w:val="18"/>
-          <w:szCs w:val="18"/>
-        </w:rPr>
-      </w:pPr>
-      <w:r>
-        <w:rPr>
-          <w:rFonts w:ascii="Courier New" w:eastAsia="Times New Roman" w:hAnsi="Courier New" w:cs="Courier New"/>
-          <w:color w:val="000000"/>
-          <w:sz w:val="18"/>
-          <w:szCs w:val="18"/>
-        </w:rPr>
-        <w:t xml:space="preserve">75%     717.000000        5580.041667    20616.000000    77.000000   </w:t>
-      </w:r>
-    </w:p>
-    <w:p>
-      <w:pPr>
-        <w:tabs>
-          <w:tab w:val="left" w:pos="916"/>
-          <w:tab w:val="left" w:pos="1832"/>
-          <w:tab w:val="left" w:pos="2748"/>
-          <w:tab w:val="left" w:pos="3664"/>
-          <w:tab w:val="left" w:pos="4580"/>
-          <w:tab w:val="left" w:pos="5496"/>
-          <w:tab w:val="left" w:pos="6412"/>
-          <w:tab w:val="left" w:pos="7328"/>
-          <w:tab w:val="left" w:pos="8244"/>
-          <w:tab w:val="left" w:pos="9160"/>
-          <w:tab w:val="left" w:pos="10076"/>
-          <w:tab w:val="left" w:pos="10992"/>
-          <w:tab w:val="left" w:pos="11908"/>
-          <w:tab w:val="left" w:pos="12824"/>
-          <w:tab w:val="left" w:pos="13740"/>
-          <w:tab w:val="left" w:pos="14656"/>
-        </w:tabs>
-        <w:wordWrap w:val="0"/>
-        <w:spacing w:after="0" w:line="240" w:lineRule="auto"/>
-        <w:textAlignment w:val="baseline"/>
-        <w:rPr>
-          <w:rFonts w:ascii="Courier New" w:eastAsia="Times New Roman" w:hAnsi="Courier New" w:cs="Courier New"/>
-          <w:color w:val="000000"/>
-          <w:sz w:val="18"/>
-          <w:szCs w:val="18"/>
-        </w:rPr>
-      </w:pPr>
-      <w:r>
-        <w:rPr>
-          <w:rFonts w:ascii="Courier New" w:eastAsia="Times New Roman" w:hAnsi="Courier New" w:cs="Courier New"/>
-          <w:color w:val="000000"/>
-          <w:sz w:val="18"/>
-          <w:szCs w:val="18"/>
-        </w:rPr>
-        <w:t xml:space="preserve">max     822.000000       15692.000000  1207359.000000   106.500000   </w:t>
-      </w:r>
-    </w:p>
-    <w:p>
-      <w:pPr>
-        <w:tabs>
-          <w:tab w:val="left" w:pos="916"/>
-          <w:tab w:val="left" w:pos="1832"/>
-          <w:tab w:val="left" w:pos="2748"/>
-          <w:tab w:val="left" w:pos="3664"/>
-          <w:tab w:val="left" w:pos="4580"/>
-          <w:tab w:val="left" w:pos="5496"/>
-          <w:tab w:val="left" w:pos="6412"/>
-          <w:tab w:val="left" w:pos="7328"/>
-          <w:tab w:val="left" w:pos="8244"/>
-          <w:tab w:val="left" w:pos="9160"/>
-          <w:tab w:val="left" w:pos="10076"/>
-          <w:tab w:val="left" w:pos="10992"/>
-          <w:tab w:val="left" w:pos="11908"/>
-          <w:tab w:val="left" w:pos="12824"/>
-          <w:tab w:val="left" w:pos="13740"/>
-          <w:tab w:val="left" w:pos="14656"/>
-        </w:tabs>
-        <w:wordWrap w:val="0"/>
-        <w:spacing w:after="0" w:line="240" w:lineRule="auto"/>
-        <w:textAlignment w:val="baseline"/>
-        <w:rPr>
-          <w:rFonts w:ascii="Courier New" w:eastAsia="Times New Roman" w:hAnsi="Courier New" w:cs="Courier New"/>
-          <w:color w:val="000000"/>
-          <w:sz w:val="18"/>
-          <w:szCs w:val="18"/>
-        </w:rPr>
-      </w:pPr>
-    </w:p>
-    <w:p>
-      <w:pPr>
-        <w:tabs>
-          <w:tab w:val="left" w:pos="916"/>
-          <w:tab w:val="left" w:pos="1832"/>
-          <w:tab w:val="left" w:pos="2748"/>
-          <w:tab w:val="left" w:pos="3664"/>
-          <w:tab w:val="left" w:pos="4580"/>
-          <w:tab w:val="left" w:pos="5496"/>
-          <w:tab w:val="left" w:pos="6412"/>
-          <w:tab w:val="left" w:pos="7328"/>
-          <w:tab w:val="left" w:pos="8244"/>
-          <w:tab w:val="left" w:pos="9160"/>
-          <w:tab w:val="left" w:pos="10076"/>
-          <w:tab w:val="left" w:pos="10992"/>
-          <w:tab w:val="left" w:pos="11908"/>
-          <w:tab w:val="left" w:pos="12824"/>
-          <w:tab w:val="left" w:pos="13740"/>
-          <w:tab w:val="left" w:pos="14656"/>
-        </w:tabs>
-        <w:wordWrap w:val="0"/>
-        <w:spacing w:after="0" w:line="240" w:lineRule="auto"/>
-        <w:textAlignment w:val="baseline"/>
-        <w:rPr>
-          <w:rFonts w:ascii="Courier New" w:eastAsia="Times New Roman" w:hAnsi="Courier New" w:cs="Courier New"/>
-          <w:color w:val="000000"/>
-          <w:sz w:val="18"/>
-          <w:szCs w:val="18"/>
-        </w:rPr>
-      </w:pPr>
-      <w:r>
-        <w:rPr>
-          <w:rFonts w:ascii="Courier New" w:eastAsia="Times New Roman" w:hAnsi="Courier New" w:cs="Courier New"/>
-          <w:color w:val="000000"/>
-          <w:sz w:val="18"/>
-          <w:szCs w:val="18"/>
-        </w:rPr>
-        <w:t xml:space="preserve">       inq.last.6mths  delinq.2yrs      pub.rec  not.fully.paid   annualincome  </w:t>
-      </w:r>
-    </w:p>
-    <w:p>
-      <w:pPr>
-        <w:tabs>
-          <w:tab w:val="left" w:pos="916"/>
-          <w:tab w:val="left" w:pos="1832"/>
-          <w:tab w:val="left" w:pos="2748"/>
-          <w:tab w:val="left" w:pos="3664"/>
-          <w:tab w:val="left" w:pos="4580"/>
-          <w:tab w:val="left" w:pos="5496"/>
-          <w:tab w:val="left" w:pos="6412"/>
-          <w:tab w:val="left" w:pos="7328"/>
-          <w:tab w:val="left" w:pos="8244"/>
-          <w:tab w:val="left" w:pos="9160"/>
-          <w:tab w:val="left" w:pos="10076"/>
-          <w:tab w:val="left" w:pos="10992"/>
-          <w:tab w:val="left" w:pos="11908"/>
-          <w:tab w:val="left" w:pos="12824"/>
-          <w:tab w:val="left" w:pos="13740"/>
-          <w:tab w:val="left" w:pos="14656"/>
-        </w:tabs>
-        <w:wordWrap w:val="0"/>
-        <w:spacing w:after="0" w:line="240" w:lineRule="auto"/>
-        <w:textAlignment w:val="baseline"/>
-        <w:rPr>
-          <w:rFonts w:ascii="Courier New" w:eastAsia="Times New Roman" w:hAnsi="Courier New" w:cs="Courier New"/>
-          <w:color w:val="000000"/>
-          <w:sz w:val="18"/>
-          <w:szCs w:val="18"/>
-        </w:rPr>
-      </w:pPr>
-      <w:r>
-        <w:rPr>
-          <w:rFonts w:ascii="Courier New" w:eastAsia="Times New Roman" w:hAnsi="Courier New" w:cs="Courier New"/>
-          <w:color w:val="000000"/>
-          <w:sz w:val="18"/>
-          <w:szCs w:val="18"/>
-        </w:rPr>
-        <w:t xml:space="preserve">count     1533.000000  1533.000000  1533.000000            1533    1533.000000  </w:t>
-      </w:r>
-    </w:p>
-    <w:p>
-      <w:pPr>
-        <w:tabs>
-          <w:tab w:val="left" w:pos="916"/>
-          <w:tab w:val="left" w:pos="1832"/>
-          <w:tab w:val="left" w:pos="2748"/>
-          <w:tab w:val="left" w:pos="3664"/>
-          <w:tab w:val="left" w:pos="4580"/>
-          <w:tab w:val="left" w:pos="5496"/>
-          <w:tab w:val="left" w:pos="6412"/>
-          <w:tab w:val="left" w:pos="7328"/>
-          <w:tab w:val="left" w:pos="8244"/>
-          <w:tab w:val="left" w:pos="9160"/>
-          <w:tab w:val="left" w:pos="10076"/>
-          <w:tab w:val="left" w:pos="10992"/>
-          <w:tab w:val="left" w:pos="11908"/>
-          <w:tab w:val="left" w:pos="12824"/>
-          <w:tab w:val="left" w:pos="13740"/>
-          <w:tab w:val="left" w:pos="14656"/>
-        </w:tabs>
-        <w:wordWrap w:val="0"/>
-        <w:spacing w:after="0" w:line="240" w:lineRule="auto"/>
-        <w:textAlignment w:val="baseline"/>
-        <w:rPr>
-          <w:rFonts w:ascii="Courier New" w:eastAsia="Times New Roman" w:hAnsi="Courier New" w:cs="Courier New"/>
-          <w:color w:val="000000"/>
-          <w:sz w:val="18"/>
-          <w:szCs w:val="18"/>
-        </w:rPr>
-      </w:pPr>
-      <w:r>
-        <w:rPr>
-          <w:rFonts w:ascii="Courier New" w:eastAsia="Times New Roman" w:hAnsi="Courier New" w:cs="Courier New"/>
-          <w:color w:val="000000"/>
-          <w:sz w:val="18"/>
-          <w:szCs w:val="18"/>
-        </w:rPr>
-        <w:t xml:space="preserve">mean         2.330724     0.174821     0.091324               1   67360.671885  </w:t>
-      </w:r>
-    </w:p>
-    <w:p>
-      <w:pPr>
-        <w:tabs>
-          <w:tab w:val="left" w:pos="916"/>
-          <w:tab w:val="left" w:pos="1832"/>
-          <w:tab w:val="left" w:pos="2748"/>
-          <w:tab w:val="left" w:pos="3664"/>
-          <w:tab w:val="left" w:pos="4580"/>
-          <w:tab w:val="left" w:pos="5496"/>
-          <w:tab w:val="left" w:pos="6412"/>
-          <w:tab w:val="left" w:pos="7328"/>
-          <w:tab w:val="left" w:pos="8244"/>
-          <w:tab w:val="left" w:pos="9160"/>
-          <w:tab w:val="left" w:pos="10076"/>
-          <w:tab w:val="left" w:pos="10992"/>
-          <w:tab w:val="left" w:pos="11908"/>
-          <w:tab w:val="left" w:pos="12824"/>
-          <w:tab w:val="left" w:pos="13740"/>
-          <w:tab w:val="left" w:pos="14656"/>
-        </w:tabs>
-        <w:wordWrap w:val="0"/>
-        <w:spacing w:after="0" w:line="240" w:lineRule="auto"/>
-        <w:textAlignment w:val="baseline"/>
-        <w:rPr>
-          <w:rFonts w:ascii="Courier New" w:eastAsia="Times New Roman" w:hAnsi="Courier New" w:cs="Courier New"/>
-          <w:color w:val="000000"/>
-          <w:sz w:val="18"/>
-          <w:szCs w:val="18"/>
-        </w:rPr>
-      </w:pPr>
-      <w:r>
-        <w:rPr>
-          <w:rFonts w:ascii="Courier New" w:eastAsia="Times New Roman" w:hAnsi="Courier New" w:cs="Courier New"/>
-          <w:color w:val="000000"/>
-          <w:sz w:val="18"/>
-          <w:szCs w:val="18"/>
-        </w:rPr>
-        <w:t xml:space="preserve">std          2.933480     0.520562     0.292659               0   59224.859089  </w:t>
-      </w:r>
-    </w:p>
-    <w:p>
-      <w:pPr>
-        <w:tabs>
-          <w:tab w:val="left" w:pos="916"/>
-          <w:tab w:val="left" w:pos="1832"/>
-          <w:tab w:val="left" w:pos="2748"/>
-          <w:tab w:val="left" w:pos="3664"/>
-          <w:tab w:val="left" w:pos="4580"/>
-          <w:tab w:val="left" w:pos="5496"/>
-          <w:tab w:val="left" w:pos="6412"/>
-          <w:tab w:val="left" w:pos="7328"/>
-          <w:tab w:val="left" w:pos="8244"/>
-          <w:tab w:val="left" w:pos="9160"/>
-          <w:tab w:val="left" w:pos="10076"/>
-          <w:tab w:val="left" w:pos="10992"/>
-          <w:tab w:val="left" w:pos="11908"/>
-          <w:tab w:val="left" w:pos="12824"/>
-          <w:tab w:val="left" w:pos="13740"/>
-          <w:tab w:val="left" w:pos="14656"/>
-        </w:tabs>
-        <w:wordWrap w:val="0"/>
-        <w:spacing w:after="0" w:line="240" w:lineRule="auto"/>
-        <w:textAlignment w:val="baseline"/>
-        <w:rPr>
-          <w:rFonts w:ascii="Courier New" w:eastAsia="Times New Roman" w:hAnsi="Courier New" w:cs="Courier New"/>
-          <w:color w:val="000000"/>
-          <w:sz w:val="18"/>
-          <w:szCs w:val="18"/>
-        </w:rPr>
-      </w:pPr>
-      <w:r>
-        <w:rPr>
-          <w:rFonts w:ascii="Courier New" w:eastAsia="Times New Roman" w:hAnsi="Courier New" w:cs="Courier New"/>
-          <w:color w:val="000000"/>
-          <w:sz w:val="18"/>
-          <w:szCs w:val="18"/>
-        </w:rPr>
-        <w:t xml:space="preserve">min          0.000000     0.000000     0.000000               1    2000.000000  </w:t>
-      </w:r>
-    </w:p>
-    <w:p>
-      <w:pPr>
-        <w:tabs>
-          <w:tab w:val="left" w:pos="916"/>
-          <w:tab w:val="left" w:pos="1832"/>
-          <w:tab w:val="left" w:pos="2748"/>
-          <w:tab w:val="left" w:pos="3664"/>
-          <w:tab w:val="left" w:pos="4580"/>
-          <w:tab w:val="left" w:pos="5496"/>
-          <w:tab w:val="left" w:pos="6412"/>
-          <w:tab w:val="left" w:pos="7328"/>
-          <w:tab w:val="left" w:pos="8244"/>
-          <w:tab w:val="left" w:pos="9160"/>
-          <w:tab w:val="left" w:pos="10076"/>
-          <w:tab w:val="left" w:pos="10992"/>
-          <w:tab w:val="left" w:pos="11908"/>
-          <w:tab w:val="left" w:pos="12824"/>
-          <w:tab w:val="left" w:pos="13740"/>
-          <w:tab w:val="left" w:pos="14656"/>
-        </w:tabs>
-        <w:wordWrap w:val="0"/>
-        <w:spacing w:after="0" w:line="240" w:lineRule="auto"/>
-        <w:textAlignment w:val="baseline"/>
-        <w:rPr>
-          <w:rFonts w:ascii="Courier New" w:eastAsia="Times New Roman" w:hAnsi="Courier New" w:cs="Courier New"/>
-          <w:color w:val="000000"/>
-          <w:sz w:val="18"/>
-          <w:szCs w:val="18"/>
-        </w:rPr>
-      </w:pPr>
-      <w:r>
-        <w:rPr>
-          <w:rFonts w:ascii="Courier New" w:eastAsia="Times New Roman" w:hAnsi="Courier New" w:cs="Courier New"/>
-          <w:color w:val="000000"/>
-          <w:sz w:val="18"/>
-          <w:szCs w:val="18"/>
-        </w:rPr>
-        <w:t xml:space="preserve">25%          0.000000     0.000000     0.000000               1   36000.000000  </w:t>
-      </w:r>
-    </w:p>
-    <w:p>
-      <w:pPr>
-        <w:tabs>
-          <w:tab w:val="left" w:pos="916"/>
-          <w:tab w:val="left" w:pos="1832"/>
-          <w:tab w:val="left" w:pos="2748"/>
-          <w:tab w:val="left" w:pos="3664"/>
-          <w:tab w:val="left" w:pos="4580"/>
-          <w:tab w:val="left" w:pos="5496"/>
-          <w:tab w:val="left" w:pos="6412"/>
-          <w:tab w:val="left" w:pos="7328"/>
-          <w:tab w:val="left" w:pos="8244"/>
-          <w:tab w:val="left" w:pos="9160"/>
-          <w:tab w:val="left" w:pos="10076"/>
-          <w:tab w:val="left" w:pos="10992"/>
-          <w:tab w:val="left" w:pos="11908"/>
-          <w:tab w:val="left" w:pos="12824"/>
-          <w:tab w:val="left" w:pos="13740"/>
-          <w:tab w:val="left" w:pos="14656"/>
-        </w:tabs>
-        <w:wordWrap w:val="0"/>
-        <w:spacing w:after="0" w:line="240" w:lineRule="auto"/>
-        <w:textAlignment w:val="baseline"/>
-        <w:rPr>
-          <w:rFonts w:ascii="Courier New" w:eastAsia="Times New Roman" w:hAnsi="Courier New" w:cs="Courier New"/>
-          <w:color w:val="000000"/>
-          <w:sz w:val="18"/>
-          <w:szCs w:val="18"/>
-        </w:rPr>
-      </w:pPr>
-      <w:r>
-        <w:rPr>
-          <w:rFonts w:ascii="Courier New" w:eastAsia="Times New Roman" w:hAnsi="Courier New" w:cs="Courier New"/>
-          <w:color w:val="000000"/>
-          <w:sz w:val="18"/>
-          <w:szCs w:val="18"/>
-        </w:rPr>
-        <w:t xml:space="preserve">50%          1.000000     0.000000     0.000000               1   53000.000000  </w:t>
-      </w:r>
-    </w:p>
-    <w:p>
-      <w:pPr>
-        <w:tabs>
-          <w:tab w:val="left" w:pos="916"/>
-          <w:tab w:val="left" w:pos="1832"/>
-          <w:tab w:val="left" w:pos="2748"/>
-          <w:tab w:val="left" w:pos="3664"/>
-          <w:tab w:val="left" w:pos="4580"/>
-          <w:tab w:val="left" w:pos="5496"/>
-          <w:tab w:val="left" w:pos="6412"/>
-          <w:tab w:val="left" w:pos="7328"/>
-          <w:tab w:val="left" w:pos="8244"/>
-          <w:tab w:val="left" w:pos="9160"/>
-          <w:tab w:val="left" w:pos="10076"/>
-          <w:tab w:val="left" w:pos="10992"/>
-          <w:tab w:val="left" w:pos="11908"/>
-          <w:tab w:val="left" w:pos="12824"/>
-          <w:tab w:val="left" w:pos="13740"/>
-          <w:tab w:val="left" w:pos="14656"/>
-        </w:tabs>
-        <w:wordWrap w:val="0"/>
-        <w:spacing w:after="0" w:line="240" w:lineRule="auto"/>
-        <w:textAlignment w:val="baseline"/>
-        <w:rPr>
-          <w:rFonts w:ascii="Courier New" w:eastAsia="Times New Roman" w:hAnsi="Courier New" w:cs="Courier New"/>
-          <w:color w:val="000000"/>
-          <w:sz w:val="18"/>
-          <w:szCs w:val="18"/>
-        </w:rPr>
-      </w:pPr>
-      <w:r>
-        <w:rPr>
-          <w:rFonts w:ascii="Courier New" w:eastAsia="Times New Roman" w:hAnsi="Courier New" w:cs="Courier New"/>
-          <w:color w:val="000000"/>
-          <w:sz w:val="18"/>
-          <w:szCs w:val="18"/>
-        </w:rPr>
-        <w:t xml:space="preserve">75%          3.000000     0.000000     0.000000               1   78955.000000  </w:t>
-      </w:r>
-    </w:p>
-    <w:p>
-      <w:r>
-        <w:rPr>
-          <w:rFonts w:ascii="Courier New" w:eastAsia="Times New Roman" w:hAnsi="Courier New" w:cs="Courier New"/>
-          <w:color w:val="000000"/>
-          <w:sz w:val="18"/>
-          <w:szCs w:val="18"/>
-        </w:rPr>
-        <w:t xml:space="preserve">max         33.000000     4.000000     2.000000               1  700000.000000  </w:t>
-      </w:r>
-    </w:p>
-    <w:p/>
-    <w:p>
-      <w:r>
-        <w:t>Below is summary of dataset that contains data for loans that did not default</w:t>
-      </w:r>
-    </w:p>
-    <w:p/>
-    <w:p>
-      <w:pPr>
-        <w:tabs>
-          <w:tab w:val="left" w:pos="916"/>
-          <w:tab w:val="left" w:pos="1832"/>
-          <w:tab w:val="left" w:pos="2748"/>
-          <w:tab w:val="left" w:pos="3664"/>
-          <w:tab w:val="left" w:pos="4580"/>
-          <w:tab w:val="left" w:pos="5496"/>
-          <w:tab w:val="left" w:pos="6412"/>
-          <w:tab w:val="left" w:pos="7328"/>
-          <w:tab w:val="left" w:pos="8244"/>
-          <w:tab w:val="left" w:pos="9160"/>
-          <w:tab w:val="left" w:pos="10076"/>
-          <w:tab w:val="left" w:pos="10992"/>
-          <w:tab w:val="left" w:pos="11908"/>
-          <w:tab w:val="left" w:pos="12824"/>
-          <w:tab w:val="left" w:pos="13740"/>
-          <w:tab w:val="left" w:pos="14656"/>
-        </w:tabs>
-        <w:wordWrap w:val="0"/>
-        <w:spacing w:after="0" w:line="240" w:lineRule="auto"/>
-        <w:textAlignment w:val="baseline"/>
-        <w:rPr>
-          <w:rFonts w:ascii="Courier New" w:eastAsia="Times New Roman" w:hAnsi="Courier New" w:cs="Courier New"/>
-          <w:color w:val="000000"/>
-          <w:sz w:val="18"/>
-          <w:szCs w:val="18"/>
-        </w:rPr>
-      </w:pPr>
-      <w:r>
-        <w:rPr>
-          <w:rFonts w:ascii="Courier New" w:eastAsia="Times New Roman" w:hAnsi="Courier New" w:cs="Courier New"/>
-          <w:color w:val="000000"/>
-          <w:sz w:val="18"/>
-          <w:szCs w:val="18"/>
-        </w:rPr>
-        <w:t xml:space="preserve">       credit.policy     int.rate  installment</w:t>
-      </w:r>
-      <w:r>
-        <w:rPr>
-          <w:rFonts w:ascii="Courier New" w:eastAsia="Times New Roman" w:hAnsi="Courier New" w:cs="Courier New"/>
-          <w:color w:val="000000"/>
-          <w:sz w:val="18"/>
-          <w:szCs w:val="18"/>
-        </w:rPr>
-        <w:t xml:space="preserve">  log.annual.inc          dti  </w:t>
-      </w:r>
-    </w:p>
-    <w:p>
-      <w:pPr>
-        <w:tabs>
-          <w:tab w:val="left" w:pos="916"/>
-          <w:tab w:val="left" w:pos="1832"/>
-          <w:tab w:val="left" w:pos="2748"/>
-          <w:tab w:val="left" w:pos="3664"/>
-          <w:tab w:val="left" w:pos="4580"/>
-          <w:tab w:val="left" w:pos="5496"/>
-          <w:tab w:val="left" w:pos="6412"/>
-          <w:tab w:val="left" w:pos="7328"/>
-          <w:tab w:val="left" w:pos="8244"/>
-          <w:tab w:val="left" w:pos="9160"/>
-          <w:tab w:val="left" w:pos="10076"/>
-          <w:tab w:val="left" w:pos="10992"/>
-          <w:tab w:val="left" w:pos="11908"/>
-          <w:tab w:val="left" w:pos="12824"/>
-          <w:tab w:val="left" w:pos="13740"/>
-          <w:tab w:val="left" w:pos="14656"/>
-        </w:tabs>
-        <w:wordWrap w:val="0"/>
-        <w:spacing w:after="0" w:line="240" w:lineRule="auto"/>
-        <w:textAlignment w:val="baseline"/>
-        <w:rPr>
-          <w:rFonts w:ascii="Courier New" w:eastAsia="Times New Roman" w:hAnsi="Courier New" w:cs="Courier New"/>
-          <w:color w:val="000000"/>
-          <w:sz w:val="18"/>
-          <w:szCs w:val="18"/>
-        </w:rPr>
-      </w:pPr>
-      <w:r>
-        <w:rPr>
-          <w:rFonts w:ascii="Courier New" w:eastAsia="Times New Roman" w:hAnsi="Courier New" w:cs="Courier New"/>
-          <w:color w:val="000000"/>
-          <w:sz w:val="18"/>
-          <w:szCs w:val="18"/>
-        </w:rPr>
-        <w:t xml:space="preserve">count           3467  3467.000000  3467.000000     3467.000000  3467.000000   </w:t>
-      </w:r>
-    </w:p>
-    <w:p>
-      <w:pPr>
-        <w:tabs>
-          <w:tab w:val="left" w:pos="916"/>
-          <w:tab w:val="left" w:pos="1832"/>
-          <w:tab w:val="left" w:pos="2748"/>
-          <w:tab w:val="left" w:pos="3664"/>
-          <w:tab w:val="left" w:pos="4580"/>
-          <w:tab w:val="left" w:pos="5496"/>
-          <w:tab w:val="left" w:pos="6412"/>
-          <w:tab w:val="left" w:pos="7328"/>
-          <w:tab w:val="left" w:pos="8244"/>
-          <w:tab w:val="left" w:pos="9160"/>
-          <w:tab w:val="left" w:pos="10076"/>
-          <w:tab w:val="left" w:pos="10992"/>
-          <w:tab w:val="left" w:pos="11908"/>
-          <w:tab w:val="left" w:pos="12824"/>
-          <w:tab w:val="left" w:pos="13740"/>
-          <w:tab w:val="left" w:pos="14656"/>
-        </w:tabs>
-        <w:wordWrap w:val="0"/>
-        <w:spacing w:after="0" w:line="240" w:lineRule="auto"/>
-        <w:textAlignment w:val="baseline"/>
-        <w:rPr>
-          <w:rFonts w:ascii="Courier New" w:eastAsia="Times New Roman" w:hAnsi="Courier New" w:cs="Courier New"/>
-          <w:color w:val="000000"/>
-          <w:sz w:val="18"/>
-          <w:szCs w:val="18"/>
-        </w:rPr>
-      </w:pPr>
-      <w:r>
-        <w:rPr>
-          <w:rFonts w:ascii="Courier New" w:eastAsia="Times New Roman" w:hAnsi="Courier New" w:cs="Courier New"/>
-          <w:color w:val="000000"/>
-          <w:sz w:val="18"/>
-          <w:szCs w:val="18"/>
-        </w:rPr>
-        <w:t xml:space="preserve">mean               1     0.115671   293.089201       10.923667    11.916432   </w:t>
-      </w:r>
-    </w:p>
-    <w:p>
-      <w:pPr>
-        <w:tabs>
-          <w:tab w:val="left" w:pos="916"/>
-          <w:tab w:val="left" w:pos="1832"/>
-          <w:tab w:val="left" w:pos="2748"/>
-          <w:tab w:val="left" w:pos="3664"/>
-          <w:tab w:val="left" w:pos="4580"/>
-          <w:tab w:val="left" w:pos="5496"/>
-          <w:tab w:val="left" w:pos="6412"/>
-          <w:tab w:val="left" w:pos="7328"/>
-          <w:tab w:val="left" w:pos="8244"/>
-          <w:tab w:val="left" w:pos="9160"/>
-          <w:tab w:val="left" w:pos="10076"/>
-          <w:tab w:val="left" w:pos="10992"/>
-          <w:tab w:val="left" w:pos="11908"/>
-          <w:tab w:val="left" w:pos="12824"/>
-          <w:tab w:val="left" w:pos="13740"/>
-          <w:tab w:val="left" w:pos="14656"/>
-        </w:tabs>
-        <w:wordWrap w:val="0"/>
-        <w:spacing w:after="0" w:line="240" w:lineRule="auto"/>
-        <w:textAlignment w:val="baseline"/>
-        <w:rPr>
-          <w:rFonts w:ascii="Courier New" w:eastAsia="Times New Roman" w:hAnsi="Courier New" w:cs="Courier New"/>
-          <w:color w:val="000000"/>
-          <w:sz w:val="18"/>
-          <w:szCs w:val="18"/>
-        </w:rPr>
-      </w:pPr>
-      <w:r>
-        <w:rPr>
-          <w:rFonts w:ascii="Courier New" w:eastAsia="Times New Roman" w:hAnsi="Courier New" w:cs="Courier New"/>
-          <w:color w:val="000000"/>
-          <w:sz w:val="18"/>
-          <w:szCs w:val="18"/>
-        </w:rPr>
-        <w:t xml:space="preserve">std                0     0.023498   182.272593        0.566024     6.603058   </w:t>
-      </w:r>
-    </w:p>
-    <w:p>
-      <w:pPr>
-        <w:tabs>
-          <w:tab w:val="left" w:pos="916"/>
-          <w:tab w:val="left" w:pos="1832"/>
-          <w:tab w:val="left" w:pos="2748"/>
-          <w:tab w:val="left" w:pos="3664"/>
-          <w:tab w:val="left" w:pos="4580"/>
-          <w:tab w:val="left" w:pos="5496"/>
-          <w:tab w:val="left" w:pos="6412"/>
-          <w:tab w:val="left" w:pos="7328"/>
-          <w:tab w:val="left" w:pos="8244"/>
-          <w:tab w:val="left" w:pos="9160"/>
-          <w:tab w:val="left" w:pos="10076"/>
-          <w:tab w:val="left" w:pos="10992"/>
-          <w:tab w:val="left" w:pos="11908"/>
-          <w:tab w:val="left" w:pos="12824"/>
-          <w:tab w:val="left" w:pos="13740"/>
-          <w:tab w:val="left" w:pos="14656"/>
-        </w:tabs>
-        <w:wordWrap w:val="0"/>
-        <w:spacing w:after="0" w:line="240" w:lineRule="auto"/>
-        <w:textAlignment w:val="baseline"/>
-        <w:rPr>
-          <w:rFonts w:ascii="Courier New" w:eastAsia="Times New Roman" w:hAnsi="Courier New" w:cs="Courier New"/>
-          <w:color w:val="000000"/>
-          <w:sz w:val="18"/>
-          <w:szCs w:val="18"/>
-        </w:rPr>
-      </w:pPr>
-      <w:r>
-        <w:rPr>
-          <w:rFonts w:ascii="Courier New" w:eastAsia="Times New Roman" w:hAnsi="Courier New" w:cs="Courier New"/>
-          <w:color w:val="000000"/>
-          <w:sz w:val="18"/>
-          <w:szCs w:val="18"/>
-        </w:rPr>
-        <w:t xml:space="preserve">min                1     0.060000    15.690000        8.342840     0.000000   </w:t>
-      </w:r>
-    </w:p>
-    <w:p>
-      <w:pPr>
-        <w:tabs>
-          <w:tab w:val="left" w:pos="916"/>
-          <w:tab w:val="left" w:pos="1832"/>
-          <w:tab w:val="left" w:pos="2748"/>
-          <w:tab w:val="left" w:pos="3664"/>
-          <w:tab w:val="left" w:pos="4580"/>
-          <w:tab w:val="left" w:pos="5496"/>
-          <w:tab w:val="left" w:pos="6412"/>
-          <w:tab w:val="left" w:pos="7328"/>
-          <w:tab w:val="left" w:pos="8244"/>
-          <w:tab w:val="left" w:pos="9160"/>
-          <w:tab w:val="left" w:pos="10076"/>
-          <w:tab w:val="left" w:pos="10992"/>
-          <w:tab w:val="left" w:pos="11908"/>
-          <w:tab w:val="left" w:pos="12824"/>
-          <w:tab w:val="left" w:pos="13740"/>
-          <w:tab w:val="left" w:pos="14656"/>
-        </w:tabs>
-        <w:wordWrap w:val="0"/>
-        <w:spacing w:after="0" w:line="240" w:lineRule="auto"/>
-        <w:textAlignment w:val="baseline"/>
-        <w:rPr>
-          <w:rFonts w:ascii="Courier New" w:eastAsia="Times New Roman" w:hAnsi="Courier New" w:cs="Courier New"/>
-          <w:color w:val="000000"/>
-          <w:sz w:val="18"/>
-          <w:szCs w:val="18"/>
-        </w:rPr>
-      </w:pPr>
-      <w:r>
-        <w:rPr>
-          <w:rFonts w:ascii="Courier New" w:eastAsia="Times New Roman" w:hAnsi="Courier New" w:cs="Courier New"/>
-          <w:color w:val="000000"/>
-          <w:sz w:val="18"/>
-          <w:szCs w:val="18"/>
-        </w:rPr>
-        <w:t xml:space="preserve">25%                1     0.096300   159.920000       10.585573     6.775000   </w:t>
-      </w:r>
-    </w:p>
-    <w:p>
-      <w:pPr>
-        <w:tabs>
-          <w:tab w:val="left" w:pos="916"/>
-          <w:tab w:val="left" w:pos="1832"/>
-          <w:tab w:val="left" w:pos="2748"/>
-          <w:tab w:val="left" w:pos="3664"/>
-          <w:tab w:val="left" w:pos="4580"/>
-          <w:tab w:val="left" w:pos="5496"/>
-          <w:tab w:val="left" w:pos="6412"/>
-          <w:tab w:val="left" w:pos="7328"/>
-          <w:tab w:val="left" w:pos="8244"/>
-          <w:tab w:val="left" w:pos="9160"/>
-          <w:tab w:val="left" w:pos="10076"/>
-          <w:tab w:val="left" w:pos="10992"/>
-          <w:tab w:val="left" w:pos="11908"/>
-          <w:tab w:val="left" w:pos="12824"/>
-          <w:tab w:val="left" w:pos="13740"/>
-          <w:tab w:val="left" w:pos="14656"/>
-        </w:tabs>
-        <w:wordWrap w:val="0"/>
-        <w:spacing w:after="0" w:line="240" w:lineRule="auto"/>
-        <w:textAlignment w:val="baseline"/>
-        <w:rPr>
-          <w:rFonts w:ascii="Courier New" w:eastAsia="Times New Roman" w:hAnsi="Courier New" w:cs="Courier New"/>
-          <w:color w:val="000000"/>
-          <w:sz w:val="18"/>
-          <w:szCs w:val="18"/>
-        </w:rPr>
-      </w:pPr>
-      <w:r>
-        <w:rPr>
-          <w:rFonts w:ascii="Courier New" w:eastAsia="Times New Roman" w:hAnsi="Courier New" w:cs="Courier New"/>
-          <w:color w:val="000000"/>
-          <w:sz w:val="18"/>
-          <w:szCs w:val="18"/>
-        </w:rPr>
-        <w:t xml:space="preserve">50%                1     0.116600   249.680000       10.915088    11.860000   </w:t>
-      </w:r>
-    </w:p>
-    <w:p>
-      <w:pPr>
-        <w:tabs>
-          <w:tab w:val="left" w:pos="916"/>
-          <w:tab w:val="left" w:pos="1832"/>
-          <w:tab w:val="left" w:pos="2748"/>
-          <w:tab w:val="left" w:pos="3664"/>
-          <w:tab w:val="left" w:pos="4580"/>
-          <w:tab w:val="left" w:pos="5496"/>
-          <w:tab w:val="left" w:pos="6412"/>
-          <w:tab w:val="left" w:pos="7328"/>
-          <w:tab w:val="left" w:pos="8244"/>
-          <w:tab w:val="left" w:pos="9160"/>
-          <w:tab w:val="left" w:pos="10076"/>
-          <w:tab w:val="left" w:pos="10992"/>
-          <w:tab w:val="left" w:pos="11908"/>
-          <w:tab w:val="left" w:pos="12824"/>
-          <w:tab w:val="left" w:pos="13740"/>
-          <w:tab w:val="left" w:pos="14656"/>
-        </w:tabs>
-        <w:wordWrap w:val="0"/>
-        <w:spacing w:after="0" w:line="240" w:lineRule="auto"/>
-        <w:textAlignment w:val="baseline"/>
-        <w:rPr>
-          <w:rFonts w:ascii="Courier New" w:eastAsia="Times New Roman" w:hAnsi="Courier New" w:cs="Courier New"/>
-          <w:color w:val="000000"/>
-          <w:sz w:val="18"/>
-          <w:szCs w:val="18"/>
-        </w:rPr>
-      </w:pPr>
-      <w:r>
-        <w:rPr>
-          <w:rFonts w:ascii="Courier New" w:eastAsia="Times New Roman" w:hAnsi="Courier New" w:cs="Courier New"/>
-          <w:color w:val="000000"/>
-          <w:sz w:val="18"/>
-          <w:szCs w:val="18"/>
-        </w:rPr>
-        <w:t xml:space="preserve">75%                1     0.131600   394.360000       11.277203    17.120000   </w:t>
-      </w:r>
-    </w:p>
-    <w:p>
-      <w:pPr>
-        <w:tabs>
-          <w:tab w:val="left" w:pos="916"/>
-          <w:tab w:val="left" w:pos="1832"/>
-          <w:tab w:val="left" w:pos="2748"/>
-          <w:tab w:val="left" w:pos="3664"/>
-          <w:tab w:val="left" w:pos="4580"/>
-          <w:tab w:val="left" w:pos="5496"/>
-          <w:tab w:val="left" w:pos="6412"/>
-          <w:tab w:val="left" w:pos="7328"/>
-          <w:tab w:val="left" w:pos="8244"/>
-          <w:tab w:val="left" w:pos="9160"/>
-          <w:tab w:val="left" w:pos="10076"/>
-          <w:tab w:val="left" w:pos="10992"/>
-          <w:tab w:val="left" w:pos="11908"/>
-          <w:tab w:val="left" w:pos="12824"/>
-          <w:tab w:val="left" w:pos="13740"/>
-          <w:tab w:val="left" w:pos="14656"/>
-        </w:tabs>
-        <w:wordWrap w:val="0"/>
-        <w:spacing w:after="0" w:line="240" w:lineRule="auto"/>
-        <w:textAlignment w:val="baseline"/>
-        <w:rPr>
-          <w:rFonts w:ascii="Courier New" w:eastAsia="Times New Roman" w:hAnsi="Courier New" w:cs="Courier New"/>
-          <w:color w:val="000000"/>
-          <w:sz w:val="18"/>
-          <w:szCs w:val="18"/>
-        </w:rPr>
-      </w:pPr>
-      <w:r>
-        <w:rPr>
-          <w:rFonts w:ascii="Courier New" w:eastAsia="Times New Roman" w:hAnsi="Courier New" w:cs="Courier New"/>
-          <w:color w:val="000000"/>
-          <w:sz w:val="18"/>
-          <w:szCs w:val="18"/>
-        </w:rPr>
-        <w:t xml:space="preserve">max                1     0.208600   914.420000       14.528354    29.420000   </w:t>
-      </w:r>
-    </w:p>
-    <w:p>
-      <w:pPr>
-        <w:tabs>
-          <w:tab w:val="left" w:pos="916"/>
-          <w:tab w:val="left" w:pos="1832"/>
-          <w:tab w:val="left" w:pos="2748"/>
-          <w:tab w:val="left" w:pos="3664"/>
-          <w:tab w:val="left" w:pos="4580"/>
-          <w:tab w:val="left" w:pos="5496"/>
-          <w:tab w:val="left" w:pos="6412"/>
-          <w:tab w:val="left" w:pos="7328"/>
-          <w:tab w:val="left" w:pos="8244"/>
-          <w:tab w:val="left" w:pos="9160"/>
-          <w:tab w:val="left" w:pos="10076"/>
-          <w:tab w:val="left" w:pos="10992"/>
-          <w:tab w:val="left" w:pos="11908"/>
-          <w:tab w:val="left" w:pos="12824"/>
-          <w:tab w:val="left" w:pos="13740"/>
-          <w:tab w:val="left" w:pos="14656"/>
-        </w:tabs>
-        <w:wordWrap w:val="0"/>
-        <w:spacing w:after="0" w:line="240" w:lineRule="auto"/>
-        <w:textAlignment w:val="baseline"/>
-        <w:rPr>
-          <w:rFonts w:ascii="Courier New" w:eastAsia="Times New Roman" w:hAnsi="Courier New" w:cs="Courier New"/>
-          <w:color w:val="000000"/>
-          <w:sz w:val="18"/>
-          <w:szCs w:val="18"/>
-        </w:rPr>
-      </w:pPr>
-    </w:p>
-    <w:p>
-      <w:pPr>
-        <w:tabs>
-          <w:tab w:val="left" w:pos="916"/>
-          <w:tab w:val="left" w:pos="1832"/>
-          <w:tab w:val="left" w:pos="2748"/>
-          <w:tab w:val="left" w:pos="3664"/>
-          <w:tab w:val="left" w:pos="4580"/>
-          <w:tab w:val="left" w:pos="5496"/>
-          <w:tab w:val="left" w:pos="6412"/>
-          <w:tab w:val="left" w:pos="7328"/>
-          <w:tab w:val="left" w:pos="8244"/>
-          <w:tab w:val="left" w:pos="9160"/>
-          <w:tab w:val="left" w:pos="10076"/>
-          <w:tab w:val="left" w:pos="10992"/>
-          <w:tab w:val="left" w:pos="11908"/>
-          <w:tab w:val="left" w:pos="12824"/>
-          <w:tab w:val="left" w:pos="13740"/>
-          <w:tab w:val="left" w:pos="14656"/>
-        </w:tabs>
-        <w:wordWrap w:val="0"/>
-        <w:spacing w:after="0" w:line="240" w:lineRule="auto"/>
-        <w:textAlignment w:val="baseline"/>
-        <w:rPr>
-          <w:rFonts w:ascii="Courier New" w:eastAsia="Times New Roman" w:hAnsi="Courier New" w:cs="Courier New"/>
-          <w:color w:val="000000"/>
-          <w:sz w:val="18"/>
-          <w:szCs w:val="18"/>
-        </w:rPr>
-      </w:pPr>
-      <w:r>
-        <w:rPr>
-          <w:rFonts w:ascii="Courier New" w:eastAsia="Times New Roman" w:hAnsi="Courier New" w:cs="Courier New"/>
-          <w:color w:val="000000"/>
-          <w:sz w:val="18"/>
-          <w:szCs w:val="18"/>
-        </w:rPr>
-        <w:t xml:space="preserve">              fico  days.with.cr.lin</w:t>
-      </w:r>
-      <w:r>
-        <w:rPr>
-          <w:rFonts w:ascii="Courier New" w:eastAsia="Times New Roman" w:hAnsi="Courier New" w:cs="Courier New"/>
-          <w:color w:val="000000"/>
-          <w:sz w:val="18"/>
-          <w:szCs w:val="18"/>
-        </w:rPr>
-        <w:t xml:space="preserve">e      revol.bal   revol.util  </w:t>
-      </w:r>
-    </w:p>
-    <w:p>
-      <w:pPr>
-        <w:tabs>
-          <w:tab w:val="left" w:pos="916"/>
-          <w:tab w:val="left" w:pos="1832"/>
-          <w:tab w:val="left" w:pos="2748"/>
-          <w:tab w:val="left" w:pos="3664"/>
-          <w:tab w:val="left" w:pos="4580"/>
-          <w:tab w:val="left" w:pos="5496"/>
-          <w:tab w:val="left" w:pos="6412"/>
-          <w:tab w:val="left" w:pos="7328"/>
-          <w:tab w:val="left" w:pos="8244"/>
-          <w:tab w:val="left" w:pos="9160"/>
-          <w:tab w:val="left" w:pos="10076"/>
-          <w:tab w:val="left" w:pos="10992"/>
-          <w:tab w:val="left" w:pos="11908"/>
-          <w:tab w:val="left" w:pos="12824"/>
-          <w:tab w:val="left" w:pos="13740"/>
-          <w:tab w:val="left" w:pos="14656"/>
-        </w:tabs>
-        <w:wordWrap w:val="0"/>
-        <w:spacing w:after="0" w:line="240" w:lineRule="auto"/>
-        <w:textAlignment w:val="baseline"/>
-        <w:rPr>
-          <w:rFonts w:ascii="Courier New" w:eastAsia="Times New Roman" w:hAnsi="Courier New" w:cs="Courier New"/>
-          <w:color w:val="000000"/>
-          <w:sz w:val="18"/>
-          <w:szCs w:val="18"/>
-        </w:rPr>
-      </w:pPr>
-      <w:r>
-        <w:rPr>
-          <w:rFonts w:ascii="Courier New" w:eastAsia="Times New Roman" w:hAnsi="Courier New" w:cs="Courier New"/>
-          <w:color w:val="000000"/>
-          <w:sz w:val="18"/>
-          <w:szCs w:val="18"/>
-        </w:rPr>
         <w:t xml:space="preserve">count  3467.000000        3467.000000    3467.000000  3467.000000   </w:t>
       </w:r>
     </w:p>
@@ -4192,7 +4206,6 @@
           <w:sz w:val="18"/>
           <w:szCs w:val="18"/>
         </w:rPr>
-        <w:lastRenderedPageBreak/>
         <w:t xml:space="preserve">min     627.000000        1110.000000       0.000000     0.000000   </w:t>
       </w:r>
     </w:p>
@@ -5271,6 +5284,21 @@
     <w:p>
       <w:r>
         <w:t>The plot below shows correlation matrix of all the features in the dataset</w:t>
+      </w:r>
+      <w:r>
+        <w:t xml:space="preserve"> (available as </w:t>
+      </w:r>
+      <w:r>
+        <w:t>correlation</w:t>
+      </w:r>
+      <w:r>
+        <w:t xml:space="preserve">.png and </w:t>
+      </w:r>
+      <w:r>
+        <w:t>correlation</w:t>
+      </w:r>
+      <w:r>
+        <w:t>.pdf in the same folder)</w:t>
       </w:r>
     </w:p>
     <w:p>
@@ -5358,6 +5386,7 @@
     </w:p>
     <w:p>
       <w:r>
+        <w:lastRenderedPageBreak/>
         <w:t xml:space="preserve">I will be using </w:t>
       </w:r>
       <w:r>
@@ -5396,7 +5425,6 @@
     </w:p>
     <w:p>
       <w:r>
-        <w:lastRenderedPageBreak/>
         <w:t xml:space="preserve">Logistic regression converts the dependent variable from a classification type to a probability and then uses linear regression to predict the probability of the dependent variable. Eventually a threshold is used to convert the probability of dependent variable to a classification variable by using the logic if the probability is above threshold then true otherwise false. Logistic regression can be used to solve binary classification problem. Its strength is that it can give probability of the dependent variable, so we can have a measure of likelihood of the dependent variable. Its weakness is that given a threshold, it will not be able to determine class of some dependent variable that are equal to the threshold. Another major limitation of logistic regression is that as the number of features increase, larger sample sizes are to make prediction. </w:t>
       </w:r>
       <w:r>
@@ -5480,10 +5508,36 @@
       </w:r>
     </w:p>
     <w:p>
+      <w:r>
+        <w:t>Feature scaling is achieved by subtracting</w:t>
+      </w:r>
+      <w:r>
+        <w:t xml:space="preserve"> mean value of each feature</w:t>
+      </w:r>
+      <w:r>
+        <w:t xml:space="preserve"> from itself and then scaling it by dividing </w:t>
+      </w:r>
+      <w:r>
+        <w:t>features by their standard deviation.</w:t>
+      </w:r>
+      <w:r>
+        <w:t xml:space="preserve"> This transforms all features to have mean close to 0 and standard deviation close to 1, making it an approximate Gaussian distribution. </w:t>
+      </w:r>
+      <w:proofErr w:type="spellStart"/>
+      <w:r>
+        <w:t>BoxCox</w:t>
+      </w:r>
+      <w:proofErr w:type="spellEnd"/>
+      <w:r>
+        <w:t xml:space="preserve"> was also attempted for feature scaling, but it raised value exception as some feature values were negative.</w:t>
+      </w:r>
+    </w:p>
+    <w:p>
       <w:pPr>
         <w:pStyle w:val="Heading3"/>
       </w:pPr>
     </w:p>
+    <w:p/>
     <w:p>
       <w:pPr>
         <w:pStyle w:val="Heading3"/>
@@ -5521,7 +5575,6 @@
         <w:pStyle w:val="Heading4"/>
       </w:pPr>
       <w:r>
-        <w:lastRenderedPageBreak/>
         <w:t>Baseline F1 Calculation</w:t>
       </w:r>
     </w:p>
@@ -5736,7 +5789,6 @@
           </w:tcPr>
           <w:p>
             <w:r>
-              <w:lastRenderedPageBreak/>
               <w:t>Method</w:t>
             </w:r>
           </w:p>
@@ -5811,6 +5863,9 @@
             <w:r>
               <w:t>0.8</w:t>
             </w:r>
+            <w:r>
+              <w:t>05</w:t>
+            </w:r>
           </w:p>
         </w:tc>
         <w:tc>
@@ -5829,7 +5884,7 @@
           </w:tcPr>
           <w:p>
             <w:r>
-              <w:t>0.53</w:t>
+              <w:t>0.5267</w:t>
             </w:r>
           </w:p>
         </w:tc>
@@ -5839,7 +5894,7 @@
           </w:tcPr>
           <w:p>
             <w:r>
-              <w:t>0.026</w:t>
+              <w:t>0.02</w:t>
             </w:r>
           </w:p>
         </w:tc>
@@ -5871,7 +5926,7 @@
           </w:tcPr>
           <w:p>
             <w:r>
-              <w:t>0.81</w:t>
+              <w:t>0.808</w:t>
             </w:r>
           </w:p>
         </w:tc>
@@ -5881,7 +5936,7 @@
           </w:tcPr>
           <w:p>
             <w:r>
-              <w:t>0.79</w:t>
+              <w:t>0.788</w:t>
             </w:r>
           </w:p>
         </w:tc>
@@ -5891,7 +5946,7 @@
           </w:tcPr>
           <w:p>
             <w:r>
-              <w:t>0.517</w:t>
+              <w:t>0.5078</w:t>
             </w:r>
           </w:p>
         </w:tc>
@@ -5901,7 +5956,7 @@
           </w:tcPr>
           <w:p>
             <w:r>
-              <w:t>2.15</w:t>
+              <w:t>2.414</w:t>
             </w:r>
           </w:p>
         </w:tc>
@@ -5911,7 +5966,7 @@
           </w:tcPr>
           <w:p>
             <w:r>
-              <w:t>0.132</w:t>
+              <w:t>0.116</w:t>
             </w:r>
           </w:p>
         </w:tc>
@@ -5953,7 +6008,7 @@
           </w:tcPr>
           <w:p>
             <w:r>
-              <w:t>0.53</w:t>
+              <w:t>0.5487</w:t>
             </w:r>
           </w:p>
         </w:tc>
@@ -5963,7 +6018,7 @@
           </w:tcPr>
           <w:p>
             <w:r>
-              <w:t>0.047</w:t>
+              <w:t>0.049</w:t>
             </w:r>
           </w:p>
         </w:tc>
@@ -5991,27 +6046,351 @@
     <w:p/>
     <w:p>
       <w:r>
-        <w:t xml:space="preserve">ExtraTreesClassifier is used as the final model as it gives the best </w:t>
-      </w:r>
-      <w:r>
-        <w:t>F1 Sc</w:t>
-      </w:r>
-      <w:r>
-        <w:t>ore</w:t>
-      </w:r>
-      <w:r>
-        <w:t>.</w:t>
-      </w:r>
-      <w:r>
-        <w:t xml:space="preserve"> The models run very fast and return results within seconds. </w:t>
-      </w:r>
-      <w:r>
-        <w:t>Using GridSearchCV on ExtraTreesClassifier the final model has F1 score 0.53, which is not an improvement over the default parameter. So ExtraTreesClassifier with default parameter is the best model for our use case.</w:t>
-      </w:r>
+        <w:t xml:space="preserve">Since ExtraTreesClassifier has the best F1 score it is used as the final model for prediction. </w:t>
+      </w:r>
+      <w:r>
+        <w:t xml:space="preserve">Even though </w:t>
+      </w:r>
+      <w:r>
+        <w:t xml:space="preserve">The models run very fast and return results within seconds. </w:t>
+      </w:r>
+      <w:r>
+        <w:t xml:space="preserve">Using GridSearchCV on </w:t>
+      </w:r>
+      <w:proofErr w:type="spellStart"/>
+      <w:r>
+        <w:t>ExtraTreesClassifier</w:t>
+      </w:r>
+      <w:proofErr w:type="spellEnd"/>
       <w:r>
         <w:t xml:space="preserve"> </w:t>
       </w:r>
-    </w:p>
+      <w:r>
+        <w:t xml:space="preserve">with </w:t>
+      </w:r>
+      <w:proofErr w:type="spellStart"/>
+      <w:r>
+        <w:t>n_</w:t>
+      </w:r>
+      <w:proofErr w:type="gramStart"/>
+      <w:r>
+        <w:t>estimators</w:t>
+      </w:r>
+      <w:proofErr w:type="spellEnd"/>
+      <w:proofErr w:type="gramEnd"/>
+      <w:r>
+        <w:t xml:space="preserve"> </w:t>
+      </w:r>
+      <w:r>
+        <w:t xml:space="preserve">values from 1 to 32 </w:t>
+      </w:r>
+      <w:r>
+        <w:t>model F1 score was measured programmatically and the model with best F1 score was selected.</w:t>
+      </w:r>
+    </w:p>
+    <w:p>
+      <w:r>
+        <w:t>T</w:t>
+      </w:r>
+      <w:r>
+        <w:t>he final model has F1 score 0.54</w:t>
+      </w:r>
+      <w:r>
+        <w:t xml:space="preserve">, which is not an improvement over the default parameter. So </w:t>
+      </w:r>
+      <w:r>
+        <w:t>ExtraTreesClassifier</w:t>
+      </w:r>
+      <w:r>
+        <w:t xml:space="preserve"> with default parameter is the best model for our use case.</w:t>
+      </w:r>
+      <w:r>
+        <w:t xml:space="preserve"> </w:t>
+      </w:r>
+      <w:r>
+        <w:t>The final parameters used for ExtraTreesClassifier, which are the default parameters are as follows</w:t>
+      </w:r>
+    </w:p>
+    <w:p>
+      <w:pPr>
+        <w:rPr>
+          <w:rFonts w:ascii="Courier New" w:hAnsi="Courier New" w:cs="Courier New"/>
+          <w:color w:val="000000"/>
+          <w:sz w:val="18"/>
+          <w:szCs w:val="18"/>
+        </w:rPr>
+      </w:pPr>
+      <w:r>
+        <w:rPr>
+          <w:rFonts w:ascii="Courier New" w:hAnsi="Courier New" w:cs="Courier New"/>
+          <w:color w:val="000000"/>
+          <w:sz w:val="18"/>
+          <w:szCs w:val="18"/>
+        </w:rPr>
+        <w:t>{'</w:t>
+      </w:r>
+      <w:proofErr w:type="spellStart"/>
+      <w:r>
+        <w:rPr>
+          <w:rFonts w:ascii="Courier New" w:hAnsi="Courier New" w:cs="Courier New"/>
+          <w:color w:val="000000"/>
+          <w:sz w:val="18"/>
+          <w:szCs w:val="18"/>
+        </w:rPr>
+        <w:t>warm_start</w:t>
+      </w:r>
+      <w:proofErr w:type="spellEnd"/>
+      <w:r>
+        <w:rPr>
+          <w:rFonts w:ascii="Courier New" w:hAnsi="Courier New" w:cs="Courier New"/>
+          <w:color w:val="000000"/>
+          <w:sz w:val="18"/>
+          <w:szCs w:val="18"/>
+        </w:rPr>
+        <w:t>': False, '</w:t>
+      </w:r>
+      <w:proofErr w:type="spellStart"/>
+      <w:r>
+        <w:rPr>
+          <w:rFonts w:ascii="Courier New" w:hAnsi="Courier New" w:cs="Courier New"/>
+          <w:color w:val="000000"/>
+          <w:sz w:val="18"/>
+          <w:szCs w:val="18"/>
+        </w:rPr>
+        <w:t>oob_score</w:t>
+      </w:r>
+      <w:proofErr w:type="spellEnd"/>
+      <w:r>
+        <w:rPr>
+          <w:rFonts w:ascii="Courier New" w:hAnsi="Courier New" w:cs="Courier New"/>
+          <w:color w:val="000000"/>
+          <w:sz w:val="18"/>
+          <w:szCs w:val="18"/>
+        </w:rPr>
+        <w:t>': False, '</w:t>
+      </w:r>
+      <w:proofErr w:type="spellStart"/>
+      <w:r>
+        <w:rPr>
+          <w:rFonts w:ascii="Courier New" w:hAnsi="Courier New" w:cs="Courier New"/>
+          <w:color w:val="000000"/>
+          <w:sz w:val="18"/>
+          <w:szCs w:val="18"/>
+        </w:rPr>
+        <w:t>n_jobs</w:t>
+      </w:r>
+      <w:proofErr w:type="spellEnd"/>
+      <w:r>
+        <w:rPr>
+          <w:rFonts w:ascii="Courier New" w:hAnsi="Courier New" w:cs="Courier New"/>
+          <w:color w:val="000000"/>
+          <w:sz w:val="18"/>
+          <w:szCs w:val="18"/>
+        </w:rPr>
+        <w:t>': 1, 'verbose': 0, '</w:t>
+      </w:r>
+      <w:proofErr w:type="spellStart"/>
+      <w:r>
+        <w:rPr>
+          <w:rFonts w:ascii="Courier New" w:hAnsi="Courier New" w:cs="Courier New"/>
+          <w:color w:val="000000"/>
+          <w:sz w:val="18"/>
+          <w:szCs w:val="18"/>
+        </w:rPr>
+        <w:t>max_leaf_nodes</w:t>
+      </w:r>
+      <w:proofErr w:type="spellEnd"/>
+      <w:r>
+        <w:rPr>
+          <w:rFonts w:ascii="Courier New" w:hAnsi="Courier New" w:cs="Courier New"/>
+          <w:color w:val="000000"/>
+          <w:sz w:val="18"/>
+          <w:szCs w:val="18"/>
+        </w:rPr>
+        <w:t>': None, 'bootstrap': False, '</w:t>
+      </w:r>
+      <w:proofErr w:type="spellStart"/>
+      <w:r>
+        <w:rPr>
+          <w:rFonts w:ascii="Courier New" w:hAnsi="Courier New" w:cs="Courier New"/>
+          <w:color w:val="000000"/>
+          <w:sz w:val="18"/>
+          <w:szCs w:val="18"/>
+        </w:rPr>
+        <w:t>min_samples_leaf</w:t>
+      </w:r>
+      <w:proofErr w:type="spellEnd"/>
+      <w:r>
+        <w:rPr>
+          <w:rFonts w:ascii="Courier New" w:hAnsi="Courier New" w:cs="Courier New"/>
+          <w:color w:val="000000"/>
+          <w:sz w:val="18"/>
+          <w:szCs w:val="18"/>
+        </w:rPr>
+        <w:t>': 1, '</w:t>
+      </w:r>
+      <w:proofErr w:type="spellStart"/>
+      <w:r>
+        <w:rPr>
+          <w:rFonts w:ascii="Courier New" w:hAnsi="Courier New" w:cs="Courier New"/>
+          <w:color w:val="000000"/>
+          <w:sz w:val="18"/>
+          <w:szCs w:val="18"/>
+        </w:rPr>
+        <w:t>n_estimators</w:t>
+      </w:r>
+      <w:proofErr w:type="spellEnd"/>
+      <w:r>
+        <w:rPr>
+          <w:rFonts w:ascii="Courier New" w:hAnsi="Courier New" w:cs="Courier New"/>
+          <w:color w:val="000000"/>
+          <w:sz w:val="18"/>
+          <w:szCs w:val="18"/>
+        </w:rPr>
+        <w:t>': 10, '</w:t>
+      </w:r>
+      <w:proofErr w:type="spellStart"/>
+      <w:r>
+        <w:rPr>
+          <w:rFonts w:ascii="Courier New" w:hAnsi="Courier New" w:cs="Courier New"/>
+          <w:color w:val="000000"/>
+          <w:sz w:val="18"/>
+          <w:szCs w:val="18"/>
+        </w:rPr>
+        <w:t>min_samples_split</w:t>
+      </w:r>
+      <w:proofErr w:type="spellEnd"/>
+      <w:r>
+        <w:rPr>
+          <w:rFonts w:ascii="Courier New" w:hAnsi="Courier New" w:cs="Courier New"/>
+          <w:color w:val="000000"/>
+          <w:sz w:val="18"/>
+          <w:szCs w:val="18"/>
+        </w:rPr>
+        <w:t>': 2, '</w:t>
+      </w:r>
+      <w:proofErr w:type="spellStart"/>
+      <w:r>
+        <w:rPr>
+          <w:rFonts w:ascii="Courier New" w:hAnsi="Courier New" w:cs="Courier New"/>
+          <w:color w:val="000000"/>
+          <w:sz w:val="18"/>
+          <w:szCs w:val="18"/>
+        </w:rPr>
+        <w:t>min_weight_fraction_leaf</w:t>
+      </w:r>
+      <w:proofErr w:type="spellEnd"/>
+      <w:r>
+        <w:rPr>
+          <w:rFonts w:ascii="Courier New" w:hAnsi="Courier New" w:cs="Courier New"/>
+          <w:color w:val="000000"/>
+          <w:sz w:val="18"/>
+          <w:szCs w:val="18"/>
+        </w:rPr>
+        <w:t>': 0.0, 'criterion': '</w:t>
+      </w:r>
+      <w:proofErr w:type="spellStart"/>
+      <w:r>
+        <w:rPr>
+          <w:rFonts w:ascii="Courier New" w:hAnsi="Courier New" w:cs="Courier New"/>
+          <w:color w:val="000000"/>
+          <w:sz w:val="18"/>
+          <w:szCs w:val="18"/>
+        </w:rPr>
+        <w:t>gini</w:t>
+      </w:r>
+      <w:proofErr w:type="spellEnd"/>
+      <w:r>
+        <w:rPr>
+          <w:rFonts w:ascii="Courier New" w:hAnsi="Courier New" w:cs="Courier New"/>
+          <w:color w:val="000000"/>
+          <w:sz w:val="18"/>
+          <w:szCs w:val="18"/>
+        </w:rPr>
+        <w:t>', '</w:t>
+      </w:r>
+      <w:proofErr w:type="spellStart"/>
+      <w:r>
+        <w:rPr>
+          <w:rFonts w:ascii="Courier New" w:hAnsi="Courier New" w:cs="Courier New"/>
+          <w:color w:val="000000"/>
+          <w:sz w:val="18"/>
+          <w:szCs w:val="18"/>
+        </w:rPr>
+        <w:t>random_state</w:t>
+      </w:r>
+      <w:proofErr w:type="spellEnd"/>
+      <w:r>
+        <w:rPr>
+          <w:rFonts w:ascii="Courier New" w:hAnsi="Courier New" w:cs="Courier New"/>
+          <w:color w:val="000000"/>
+          <w:sz w:val="18"/>
+          <w:szCs w:val="18"/>
+        </w:rPr>
+        <w:t>': None, '</w:t>
+      </w:r>
+      <w:proofErr w:type="spellStart"/>
+      <w:r>
+        <w:rPr>
+          <w:rFonts w:ascii="Courier New" w:hAnsi="Courier New" w:cs="Courier New"/>
+          <w:color w:val="000000"/>
+          <w:sz w:val="18"/>
+          <w:szCs w:val="18"/>
+        </w:rPr>
+        <w:t>max_features</w:t>
+      </w:r>
+      <w:proofErr w:type="spellEnd"/>
+      <w:r>
+        <w:rPr>
+          <w:rFonts w:ascii="Courier New" w:hAnsi="Courier New" w:cs="Courier New"/>
+          <w:color w:val="000000"/>
+          <w:sz w:val="18"/>
+          <w:szCs w:val="18"/>
+        </w:rPr>
+        <w:t>': 'auto', '</w:t>
+      </w:r>
+      <w:proofErr w:type="spellStart"/>
+      <w:r>
+        <w:rPr>
+          <w:rFonts w:ascii="Courier New" w:hAnsi="Courier New" w:cs="Courier New"/>
+          <w:color w:val="000000"/>
+          <w:sz w:val="18"/>
+          <w:szCs w:val="18"/>
+        </w:rPr>
+        <w:t>max_depth</w:t>
+      </w:r>
+      <w:proofErr w:type="spellEnd"/>
+      <w:r>
+        <w:rPr>
+          <w:rFonts w:ascii="Courier New" w:hAnsi="Courier New" w:cs="Courier New"/>
+          <w:color w:val="000000"/>
+          <w:sz w:val="18"/>
+          <w:szCs w:val="18"/>
+        </w:rPr>
+        <w:t>': None, '</w:t>
+      </w:r>
+      <w:proofErr w:type="spellStart"/>
+      <w:r>
+        <w:rPr>
+          <w:rFonts w:ascii="Courier New" w:hAnsi="Courier New" w:cs="Courier New"/>
+          <w:color w:val="000000"/>
+          <w:sz w:val="18"/>
+          <w:szCs w:val="18"/>
+        </w:rPr>
+        <w:t>class_weight</w:t>
+      </w:r>
+      <w:proofErr w:type="spellEnd"/>
+      <w:r>
+        <w:rPr>
+          <w:rFonts w:ascii="Courier New" w:hAnsi="Courier New" w:cs="Courier New"/>
+          <w:color w:val="000000"/>
+          <w:sz w:val="18"/>
+          <w:szCs w:val="18"/>
+        </w:rPr>
+        <w:t>': None}</w:t>
+      </w:r>
+    </w:p>
+    <w:p/>
     <w:p>
       <w:pPr>
         <w:pStyle w:val="Heading2"/>
@@ -6032,8 +6411,31 @@
     <w:p/>
     <w:p>
       <w:r>
-        <w:t>Using ExtraTreesClassifier in sklearn, the features are ranked by importance as shown in figure below</w:t>
-      </w:r>
+        <w:t xml:space="preserve">Using </w:t>
+      </w:r>
+      <w:r>
+        <w:t xml:space="preserve">ExtraTreesClassifier </w:t>
+      </w:r>
+      <w:r>
+        <w:t>in sklearn, the features are ranked by importance as shown in figure below</w:t>
+      </w:r>
+      <w:r>
+        <w:t xml:space="preserve"> (available as </w:t>
+      </w:r>
+      <w:r>
+        <w:t>featureranking</w:t>
+      </w:r>
+      <w:r>
+        <w:t xml:space="preserve">.png and </w:t>
+      </w:r>
+      <w:r>
+        <w:t>featureranking</w:t>
+      </w:r>
+      <w:r>
+        <w:t>.pdf in the same folder)</w:t>
+      </w:r>
+      <w:bookmarkStart w:id="0" w:name="_GoBack"/>
+      <w:bookmarkEnd w:id="0"/>
     </w:p>
     <w:p/>
     <w:p>
@@ -6041,6 +6443,7 @@
         <w:rPr>
           <w:noProof/>
         </w:rPr>
+        <w:lastRenderedPageBreak/>
         <w:drawing>
           <wp:inline distT="0" distB="0" distL="0" distR="0">
             <wp:extent cx="5943600" cy="3526790"/>
@@ -6110,7 +6513,6 @@
         </w:numPr>
       </w:pPr>
       <w:r>
-        <w:lastRenderedPageBreak/>
         <w:t>int.rate</w:t>
       </w:r>
     </w:p>
@@ -6282,7 +6684,7 @@
         <w:t>The final model has accuracy score of 78%</w:t>
       </w:r>
       <w:r>
-        <w:t xml:space="preserve"> and F1 score 0.53</w:t>
+        <w:t xml:space="preserve"> and F1 score 0.54</w:t>
       </w:r>
       <w:r>
         <w:t xml:space="preserve">, which is more </w:t>
@@ -6321,7 +6723,19 @@
     <w:p/>
     <w:p>
       <w:r>
-        <w:t xml:space="preserve">In order to find a model to predict whether a loan will default or not, I used historical data of past loans where some defaulted and some didn’t. After data transformation and feature scaling, the data was split into training and testing set. LogisticRegression, Support Vector Machine and ExtraTreesClassifier algorithms were used to train a model and predict if loan will default or not. Using F1 score, it was found that ExtraTreesClassifier had the best performance. Using GridSearchCV it was found that the ExtraTreesClassifier works best with default parameters in this case. </w:t>
+        <w:t xml:space="preserve">In order to find a model to predict whether a loan will default or not, I used historical data of past loans where some defaulted and some didn’t. </w:t>
+      </w:r>
+      <w:r>
+        <w:t xml:space="preserve">By analyzing the data, it was discovered that there is strong correlation between interest rate, amount of credit line utilized and debt to income ratio and there is inverse correlation between fico score and interest rate. This was in line with our general understanding of credit utilization. </w:t>
+      </w:r>
+      <w:r>
+        <w:t>Accounts that have higher credit utilization and higher debt to income ratio are more likely to default and they tend to have higher interest rate.</w:t>
+      </w:r>
+    </w:p>
+    <w:p/>
+    <w:p>
+      <w:r>
+        <w:t xml:space="preserve">After data transformation and feature scaling, the data was split into training and testing set. LogisticRegression, Support Vector Machine and ExtraTreesClassifier algorithms were used to train a model and predict if loan will default or not. Using F1 score, it was found that ExtraTreesClassifier had the best performance. Using GridSearchCV it was found that the ExtraTreesClassifier works best with default parameters in this case. </w:t>
       </w:r>
       <w:r>
         <w:t xml:space="preserve">The final model could be used in an online system to take decision on loan applications. </w:t>
@@ -6329,24 +6743,39 @@
     </w:p>
     <w:p>
       <w:r>
-        <w:t xml:space="preserve">Although implementing there were no difficulties in implementing the model and it performs better than educated guess, there are still more options that could be tried to improve the decision model even further. For example, using feature ranking, we know which features influence loans to default the most. We could try putting higher weight on the features that are more important or remove features that are not important or are correlated with other features and that can help simplify the model and make it even more accurate. This is not done in this project to save time. Another issue was the </w:t>
-      </w:r>
-      <w:r>
-        <w:lastRenderedPageBreak/>
-        <w:t xml:space="preserve">availability of similar datasets from different sources, which could be used to test how well the model generalizes to different datasets. </w:t>
-      </w:r>
-    </w:p>
-    <w:p>
-      <w:r>
-        <w:t xml:space="preserve">Another option is to use deep learning. Although deep learning would take more time to train. A model could be trained with historical data and then be used to take decision in an online system and </w:t>
-      </w:r>
-      <w:r>
-        <w:t>then be updated periodically by training with new data as they become available. This is also beyond the scope for this project.</w:t>
-      </w:r>
-    </w:p>
-    <w:p>
-      <w:bookmarkStart w:id="0" w:name="_GoBack"/>
-      <w:bookmarkEnd w:id="0"/>
+        <w:t xml:space="preserve">Although there were no difficulties in implementing the model and it performs better than educated guess, there are still more options that could be tried to improve the decision model even further. For example, using feature ranking, we know which features influence loans </w:t>
+      </w:r>
+      <w:r>
+        <w:t xml:space="preserve">to default the most. We could use a threshold for feature importance and eliminate features below a certain importance level. We can experiment with different number of best features selected and use it to make prediction and finally select the most optimal feature set based on our chosen metrics. </w:t>
+      </w:r>
+      <w:r>
+        <w:t xml:space="preserve">This is not done in this project to save time. Another issue was the availability of similar datasets from different sources, which could be used to test how well the model generalizes to different datasets. </w:t>
+      </w:r>
+    </w:p>
+    <w:p>
+      <w:r>
+        <w:t xml:space="preserve">Another option is to use deep learning. </w:t>
+      </w:r>
+      <w:r>
+        <w:t xml:space="preserve">A neural network with closed planar shape could be used in this use case. </w:t>
+      </w:r>
+      <w:r>
+        <w:t xml:space="preserve">Although deep learning would take more time to train. A model could be trained with historical data and then be used to take decision in an online system and </w:t>
+      </w:r>
+      <w:r>
+        <w:t xml:space="preserve">then be updated periodically by training with new data as they become available. </w:t>
+      </w:r>
+      <w:r>
+        <w:t>A problem with neural network is that training the model can be non-deterministic depending on initial parameters chosen, adding an additional layer of complexity. Another problem with neural network is they are not probabilistic, so we cannot differentiate between a loan that is 90% likely to default as opposed to a loan that is only 10% likely to default, thus losing valuable insight on the prediction.</w:t>
+      </w:r>
+    </w:p>
+    <w:p>
+      <w:r>
+        <w:t>Use of neural networks to predict loan being default is</w:t>
+      </w:r>
+      <w:r>
+        <w:t xml:space="preserve"> beyond the scope for this project.</w:t>
+      </w:r>
     </w:p>
     <w:p/>
     <w:p/>

</xml_diff>